<commit_message>
Changed date from June to August
</commit_message>
<xml_diff>
--- a/Document/Bill_Kulp_Thesis_2012_6_6.docx
+++ b/Document/Bill_Kulp_Thesis_2012_6_6.docx
@@ -123,13 +123,18 @@
         <w:jc w:val="center"/>
       </w:pPr>
       <w:r>
-        <w:t>June, 2012</w:t>
+        <w:t>August</w:t>
+      </w:r>
+      <w:r>
+        <w:t>, 2012</w:t>
       </w:r>
     </w:p>
     <w:p>
       <w:r>
         <w:br w:type="page"/>
       </w:r>
+      <w:bookmarkStart w:id="0" w:name="_GoBack"/>
+      <w:bookmarkEnd w:id="0"/>
     </w:p>
     <w:p>
       <w:pPr>
@@ -5036,7 +5041,7 @@
       <w:pPr>
         <w:pStyle w:val="Heading1"/>
       </w:pPr>
-      <w:bookmarkStart w:id="0" w:name="_Toc326694677"/>
+      <w:bookmarkStart w:id="1" w:name="_Toc326694677"/>
       <w:r>
         <w:lastRenderedPageBreak/>
         <w:t>Introduction</w:t>
@@ -5044,7 +5049,7 @@
       <w:r>
         <w:t xml:space="preserve"> and Background</w:t>
       </w:r>
-      <w:bookmarkEnd w:id="0"/>
+      <w:bookmarkEnd w:id="1"/>
     </w:p>
     <w:p>
       <w:pPr>
@@ -5209,12 +5214,12 @@
       <w:pPr>
         <w:pStyle w:val="Heading2"/>
       </w:pPr>
-      <w:bookmarkStart w:id="1" w:name="_Toc326694678"/>
+      <w:bookmarkStart w:id="2" w:name="_Toc326694678"/>
       <w:r>
         <w:lastRenderedPageBreak/>
         <w:t>Computer Vision</w:t>
       </w:r>
-      <w:bookmarkEnd w:id="1"/>
+      <w:bookmarkEnd w:id="2"/>
     </w:p>
     <w:p>
       <w:pPr>
@@ -6718,11 +6723,11 @@
       <w:pPr>
         <w:pStyle w:val="Heading2"/>
       </w:pPr>
-      <w:bookmarkStart w:id="2" w:name="_Toc326694679"/>
+      <w:bookmarkStart w:id="3" w:name="_Toc326694679"/>
       <w:r>
         <w:t>Other sensors</w:t>
       </w:r>
-      <w:bookmarkEnd w:id="2"/>
+      <w:bookmarkEnd w:id="3"/>
     </w:p>
     <w:p>
       <w:pPr>
@@ -7230,12 +7235,12 @@
       <w:pPr>
         <w:pStyle w:val="Heading2"/>
       </w:pPr>
-      <w:bookmarkStart w:id="3" w:name="_Toc326694680"/>
+      <w:bookmarkStart w:id="4" w:name="_Toc326694680"/>
       <w:r>
         <w:lastRenderedPageBreak/>
         <w:t>Sensor fusion</w:t>
       </w:r>
-      <w:bookmarkEnd w:id="3"/>
+      <w:bookmarkEnd w:id="4"/>
     </w:p>
     <w:p>
       <w:pPr>
@@ -7550,12 +7555,12 @@
       <w:pPr>
         <w:pStyle w:val="Heading2"/>
       </w:pPr>
-      <w:bookmarkStart w:id="4" w:name="_Toc326694681"/>
+      <w:bookmarkStart w:id="5" w:name="_Toc326694681"/>
       <w:r>
         <w:lastRenderedPageBreak/>
         <w:t>Planning</w:t>
       </w:r>
-      <w:bookmarkEnd w:id="4"/>
+      <w:bookmarkEnd w:id="5"/>
     </w:p>
     <w:p>
       <w:pPr>
@@ -7964,7 +7969,7 @@
       <w:pPr>
         <w:pStyle w:val="Heading1"/>
       </w:pPr>
-      <w:bookmarkStart w:id="5" w:name="_Toc326694682"/>
+      <w:bookmarkStart w:id="6" w:name="_Toc326694682"/>
       <w:r>
         <w:lastRenderedPageBreak/>
         <w:t xml:space="preserve">Experimental Mobile-Robot System: </w:t>
@@ -7972,7 +7977,7 @@
       <w:r>
         <w:t>Harlie</w:t>
       </w:r>
-      <w:bookmarkEnd w:id="5"/>
+      <w:bookmarkEnd w:id="6"/>
     </w:p>
     <w:p>
       <w:pPr>
@@ -8197,8 +8202,8 @@
       <w:pPr>
         <w:pStyle w:val="Caption1"/>
       </w:pPr>
-      <w:bookmarkStart w:id="6" w:name="_Ref325461456"/>
-      <w:bookmarkStart w:id="7" w:name="_Toc326694704"/>
+      <w:bookmarkStart w:id="7" w:name="_Ref325461456"/>
+      <w:bookmarkStart w:id="8" w:name="_Toc326694704"/>
       <w:r>
         <w:t xml:space="preserve">Figure </w:t>
       </w:r>
@@ -8223,11 +8228,11 @@
         </w:rPr>
         <w:fldChar w:fldCharType="end"/>
       </w:r>
-      <w:bookmarkEnd w:id="6"/>
+      <w:bookmarkEnd w:id="7"/>
       <w:r>
         <w:t>: Harlie, the mobile robot</w:t>
       </w:r>
-      <w:bookmarkEnd w:id="7"/>
+      <w:bookmarkEnd w:id="8"/>
     </w:p>
     <w:p>
       <w:pPr>
@@ -9414,8 +9419,8 @@
       <w:pPr>
         <w:pStyle w:val="Caption1"/>
       </w:pPr>
-      <w:bookmarkStart w:id="8" w:name="_Ref324363926"/>
-      <w:bookmarkStart w:id="9" w:name="_Toc326694705"/>
+      <w:bookmarkStart w:id="9" w:name="_Ref324363926"/>
+      <w:bookmarkStart w:id="10" w:name="_Toc326694705"/>
       <w:r>
         <w:t xml:space="preserve">Figure </w:t>
       </w:r>
@@ -9440,18 +9445,18 @@
         </w:rPr>
         <w:fldChar w:fldCharType="end"/>
       </w:r>
-      <w:bookmarkEnd w:id="8"/>
+      <w:bookmarkEnd w:id="9"/>
       <w:r>
         <w:t>: Overall software architecture</w:t>
       </w:r>
-      <w:bookmarkEnd w:id="9"/>
+      <w:bookmarkEnd w:id="10"/>
     </w:p>
     <w:p>
       <w:pPr>
         <w:pStyle w:val="Heading1"/>
       </w:pPr>
-      <w:bookmarkStart w:id="10" w:name="_Ref322950030"/>
-      <w:bookmarkStart w:id="11" w:name="_Toc326694683"/>
+      <w:bookmarkStart w:id="11" w:name="_Ref322950030"/>
+      <w:bookmarkStart w:id="12" w:name="_Toc326694683"/>
       <w:r>
         <w:lastRenderedPageBreak/>
         <w:t xml:space="preserve">Evaluation of </w:t>
@@ -9465,8 +9470,8 @@
       <w:r>
         <w:t>Kinect</w:t>
       </w:r>
-      <w:bookmarkEnd w:id="10"/>
       <w:bookmarkEnd w:id="11"/>
+      <w:bookmarkEnd w:id="12"/>
     </w:p>
     <w:p>
       <w:pPr>
@@ -10607,18 +10612,18 @@
       <w:pPr>
         <w:pStyle w:val="Heading2"/>
       </w:pPr>
-      <w:bookmarkStart w:id="12" w:name="_Ref322980249"/>
-      <w:bookmarkStart w:id="13" w:name="_Ref322980256"/>
-      <w:bookmarkStart w:id="14" w:name="_Toc326694684"/>
+      <w:bookmarkStart w:id="13" w:name="_Ref322980249"/>
+      <w:bookmarkStart w:id="14" w:name="_Ref322980256"/>
+      <w:bookmarkStart w:id="15" w:name="_Toc326694684"/>
       <w:r>
         <w:t>Calibration</w:t>
       </w:r>
-      <w:bookmarkEnd w:id="12"/>
       <w:bookmarkEnd w:id="13"/>
+      <w:bookmarkEnd w:id="14"/>
       <w:r>
         <w:t xml:space="preserve"> of Users</w:t>
       </w:r>
-      <w:bookmarkEnd w:id="14"/>
+      <w:bookmarkEnd w:id="15"/>
     </w:p>
     <w:p>
       <w:pPr>
@@ -10764,7 +10769,7 @@
         <w:pStyle w:val="Caption1"/>
         <w:spacing w:line="480" w:lineRule="auto"/>
       </w:pPr>
-      <w:bookmarkStart w:id="15" w:name="_Toc326694706"/>
+      <w:bookmarkStart w:id="16" w:name="_Toc326694706"/>
       <w:r>
         <w:t xml:space="preserve">Figure </w:t>
       </w:r>
@@ -10807,7 +10812,7 @@
       <w:r>
         <w:t>calibration pose</w:t>
       </w:r>
-      <w:bookmarkEnd w:id="15"/>
+      <w:bookmarkEnd w:id="16"/>
     </w:p>
     <w:p>
       <w:pPr>
@@ -11152,8 +11157,8 @@
       <w:pPr>
         <w:pStyle w:val="Heading2"/>
       </w:pPr>
-      <w:bookmarkStart w:id="16" w:name="_Ref323129706"/>
-      <w:bookmarkStart w:id="17" w:name="_Toc326694685"/>
+      <w:bookmarkStart w:id="17" w:name="_Ref323129706"/>
+      <w:bookmarkStart w:id="18" w:name="_Toc326694685"/>
       <w:r>
         <w:t xml:space="preserve">Discrimination </w:t>
       </w:r>
@@ -11165,8 +11170,8 @@
       <w:r>
         <w:t xml:space="preserve"> Users</w:t>
       </w:r>
-      <w:bookmarkEnd w:id="16"/>
       <w:bookmarkEnd w:id="17"/>
+      <w:bookmarkEnd w:id="18"/>
     </w:p>
     <w:p>
       <w:pPr>
@@ -11407,14 +11412,14 @@
       <w:pPr>
         <w:pStyle w:val="Heading2"/>
       </w:pPr>
-      <w:bookmarkStart w:id="18" w:name="_Toc326694686"/>
+      <w:bookmarkStart w:id="19" w:name="_Toc326694686"/>
       <w:r>
         <w:t>L</w:t>
       </w:r>
       <w:r>
         <w:t>imited Field of View</w:t>
       </w:r>
-      <w:bookmarkEnd w:id="18"/>
+      <w:bookmarkEnd w:id="19"/>
     </w:p>
     <w:p>
       <w:pPr>
@@ -11608,8 +11613,8 @@
       <w:pPr>
         <w:pStyle w:val="Caption1"/>
       </w:pPr>
-      <w:bookmarkStart w:id="19" w:name="_Ref325642289"/>
-      <w:bookmarkStart w:id="20" w:name="_Toc326694707"/>
+      <w:bookmarkStart w:id="20" w:name="_Ref325642289"/>
+      <w:bookmarkStart w:id="21" w:name="_Toc326694707"/>
       <w:r>
         <w:t xml:space="preserve">Figure </w:t>
       </w:r>
@@ -11634,7 +11639,7 @@
         </w:rPr>
         <w:fldChar w:fldCharType="end"/>
       </w:r>
-      <w:bookmarkEnd w:id="19"/>
+      <w:bookmarkEnd w:id="20"/>
       <w:r>
         <w:t xml:space="preserve">: </w:t>
       </w:r>
@@ -11650,7 +11655,7 @@
       <w:r>
         <w:t>to Kinect’s limited field of view</w:t>
       </w:r>
-      <w:bookmarkEnd w:id="20"/>
+      <w:bookmarkEnd w:id="21"/>
     </w:p>
     <w:p>
       <w:pPr>
@@ -11942,8 +11947,8 @@
       <w:pPr>
         <w:pStyle w:val="Caption1"/>
       </w:pPr>
-      <w:bookmarkStart w:id="21" w:name="_Ref325642378"/>
-      <w:bookmarkStart w:id="22" w:name="_Toc326694708"/>
+      <w:bookmarkStart w:id="22" w:name="_Ref325642378"/>
+      <w:bookmarkStart w:id="23" w:name="_Toc326694708"/>
       <w:r>
         <w:t xml:space="preserve">Figure </w:t>
       </w:r>
@@ -11968,28 +11973,28 @@
         </w:rPr>
         <w:fldChar w:fldCharType="end"/>
       </w:r>
-      <w:bookmarkEnd w:id="21"/>
+      <w:bookmarkEnd w:id="22"/>
       <w:r>
         <w:t>:</w:t>
       </w:r>
       <w:r>
         <w:t xml:space="preserve"> Difficulties arise in tracking a user in contact with a chair</w:t>
       </w:r>
-      <w:bookmarkEnd w:id="22"/>
+      <w:bookmarkEnd w:id="23"/>
     </w:p>
     <w:p/>
     <w:p>
       <w:pPr>
         <w:pStyle w:val="Heading2"/>
       </w:pPr>
-      <w:bookmarkStart w:id="23" w:name="_Toc326694687"/>
+      <w:bookmarkStart w:id="24" w:name="_Toc326694687"/>
       <w:r>
         <w:t>M</w:t>
       </w:r>
       <w:r>
         <w:t>oving Base Problem</w:t>
       </w:r>
-      <w:bookmarkEnd w:id="23"/>
+      <w:bookmarkEnd w:id="24"/>
     </w:p>
     <w:p>
       <w:pPr>
@@ -12447,8 +12452,8 @@
         <w:pStyle w:val="Caption1"/>
         <w:spacing w:before="0"/>
       </w:pPr>
-      <w:bookmarkStart w:id="24" w:name="_Ref322513446"/>
-      <w:bookmarkStart w:id="25" w:name="_Toc326694709"/>
+      <w:bookmarkStart w:id="25" w:name="_Ref322513446"/>
+      <w:bookmarkStart w:id="26" w:name="_Toc326694709"/>
       <w:r>
         <w:t xml:space="preserve">Figure </w:t>
       </w:r>
@@ -12473,11 +12478,11 @@
         </w:rPr>
         <w:fldChar w:fldCharType="end"/>
       </w:r>
-      <w:bookmarkEnd w:id="24"/>
+      <w:bookmarkEnd w:id="25"/>
       <w:r>
         <w:t>: Tracking performance of Kinect under motion</w:t>
       </w:r>
-      <w:bookmarkEnd w:id="25"/>
+      <w:bookmarkEnd w:id="26"/>
     </w:p>
     <w:p>
       <w:pPr>
@@ -12951,12 +12956,12 @@
       <w:pPr>
         <w:pStyle w:val="Heading1"/>
       </w:pPr>
-      <w:bookmarkStart w:id="26" w:name="_Toc326694688"/>
+      <w:bookmarkStart w:id="27" w:name="_Toc326694688"/>
       <w:r>
         <w:lastRenderedPageBreak/>
         <w:t>Pan Mount</w:t>
       </w:r>
-      <w:bookmarkEnd w:id="26"/>
+      <w:bookmarkEnd w:id="27"/>
     </w:p>
     <w:p>
       <w:pPr>
@@ -13084,11 +13089,11 @@
       <w:pPr>
         <w:pStyle w:val="Heading2"/>
       </w:pPr>
-      <w:bookmarkStart w:id="27" w:name="_Toc326694689"/>
+      <w:bookmarkStart w:id="28" w:name="_Toc326694689"/>
       <w:r>
         <w:t>Hardware</w:t>
       </w:r>
-      <w:bookmarkEnd w:id="27"/>
+      <w:bookmarkEnd w:id="28"/>
     </w:p>
     <w:p>
       <w:pPr>
@@ -13638,8 +13643,8 @@
           <w:szCs w:val="24"/>
         </w:rPr>
       </w:pPr>
-      <w:bookmarkStart w:id="28" w:name="_Ref322513798"/>
-      <w:bookmarkStart w:id="29" w:name="_Toc326694710"/>
+      <w:bookmarkStart w:id="29" w:name="_Ref322513798"/>
+      <w:bookmarkStart w:id="30" w:name="_Toc326694710"/>
       <w:r>
         <w:t xml:space="preserve">Figure </w:t>
       </w:r>
@@ -13664,7 +13669,7 @@
         </w:rPr>
         <w:fldChar w:fldCharType="end"/>
       </w:r>
-      <w:bookmarkEnd w:id="28"/>
+      <w:bookmarkEnd w:id="29"/>
       <w:r>
         <w:t xml:space="preserve">: DP155 Base Pan (left), </w:t>
       </w:r>
@@ -13674,7 +13679,7 @@
       <w:r>
         <w:t xml:space="preserve"> Phidgets 1066_0 Servo Controller (right)</w:t>
       </w:r>
-      <w:bookmarkEnd w:id="29"/>
+      <w:bookmarkEnd w:id="30"/>
     </w:p>
     <w:p>
       <w:pPr>
@@ -14050,8 +14055,8 @@
       <w:pPr>
         <w:pStyle w:val="Caption1"/>
       </w:pPr>
-      <w:bookmarkStart w:id="30" w:name="_Ref323044753"/>
-      <w:bookmarkStart w:id="31" w:name="_Toc326694711"/>
+      <w:bookmarkStart w:id="31" w:name="_Ref323044753"/>
+      <w:bookmarkStart w:id="32" w:name="_Toc326694711"/>
       <w:r>
         <w:t xml:space="preserve">Figure </w:t>
       </w:r>
@@ -14076,7 +14081,7 @@
         </w:rPr>
         <w:fldChar w:fldCharType="end"/>
       </w:r>
-      <w:bookmarkEnd w:id="30"/>
+      <w:bookmarkEnd w:id="31"/>
       <w:r>
         <w:t xml:space="preserve">: Output from Phidgets 1066_0, showing </w:t>
       </w:r>
@@ -14089,7 +14094,7 @@
       <w:r>
         <w:t xml:space="preserve"> for position and velocity</w:t>
       </w:r>
-      <w:bookmarkEnd w:id="31"/>
+      <w:bookmarkEnd w:id="32"/>
     </w:p>
     <w:p>
       <w:pPr>
@@ -14367,11 +14372,11 @@
       <w:pPr>
         <w:pStyle w:val="Heading2"/>
       </w:pPr>
-      <w:bookmarkStart w:id="32" w:name="_Toc326694690"/>
+      <w:bookmarkStart w:id="33" w:name="_Toc326694690"/>
       <w:r>
         <w:t>Performance</w:t>
       </w:r>
-      <w:bookmarkEnd w:id="32"/>
+      <w:bookmarkEnd w:id="33"/>
     </w:p>
     <w:p>
       <w:pPr>
@@ -14651,7 +14656,7 @@
       <w:pPr>
         <w:pStyle w:val="Caption1"/>
       </w:pPr>
-      <w:bookmarkStart w:id="33" w:name="_Toc326694712"/>
+      <w:bookmarkStart w:id="34" w:name="_Toc326694712"/>
       <w:r>
         <w:t xml:space="preserve">Figure </w:t>
       </w:r>
@@ -14682,7 +14687,7 @@
       <w:r>
         <w:t>mount</w:t>
       </w:r>
-      <w:bookmarkEnd w:id="33"/>
+      <w:bookmarkEnd w:id="34"/>
     </w:p>
     <w:p>
       <w:pPr>
@@ -15017,8 +15022,8 @@
           <w:szCs w:val="24"/>
         </w:rPr>
       </w:pPr>
-      <w:bookmarkStart w:id="34" w:name="_Ref322019798"/>
-      <w:bookmarkStart w:id="35" w:name="_Toc326694713"/>
+      <w:bookmarkStart w:id="35" w:name="_Ref322019798"/>
+      <w:bookmarkStart w:id="36" w:name="_Toc326694713"/>
       <w:r>
         <w:t xml:space="preserve">Figure </w:t>
       </w:r>
@@ -15043,14 +15048,14 @@
         </w:rPr>
         <w:fldChar w:fldCharType="end"/>
       </w:r>
-      <w:bookmarkEnd w:id="34"/>
+      <w:bookmarkEnd w:id="35"/>
       <w:r>
         <w:t xml:space="preserve">: </w:t>
       </w:r>
       <w:r>
         <w:t>World coordinates of detected face while pan mount is under motion.  True position is at (0,145).  Discrepancy is due to errors in the pan mount’s ability to accurately report its angular position and publish an accurate transform to world coordinates.</w:t>
       </w:r>
-      <w:bookmarkEnd w:id="35"/>
+      <w:bookmarkEnd w:id="36"/>
     </w:p>
     <w:p>
       <w:pPr>
@@ -15479,8 +15484,8 @@
                 <w:szCs w:val="24"/>
               </w:rPr>
             </w:pPr>
-            <w:bookmarkStart w:id="36" w:name="_Ref322511744"/>
-            <w:bookmarkStart w:id="37" w:name="_Toc326694714"/>
+            <w:bookmarkStart w:id="37" w:name="_Ref322511744"/>
+            <w:bookmarkStart w:id="38" w:name="_Toc326694714"/>
             <w:r>
               <w:t xml:space="preserve">Figure </w:t>
             </w:r>
@@ -15505,11 +15510,11 @@
               </w:rPr>
               <w:fldChar w:fldCharType="end"/>
             </w:r>
-            <w:bookmarkEnd w:id="36"/>
+            <w:bookmarkEnd w:id="37"/>
             <w:r>
               <w:t>: Tracking performance of Kinect with pan compensation</w:t>
             </w:r>
-            <w:bookmarkEnd w:id="37"/>
+            <w:bookmarkEnd w:id="38"/>
           </w:p>
         </w:tc>
       </w:tr>
@@ -15802,14 +15807,14 @@
       <w:pPr>
         <w:pStyle w:val="Heading1"/>
       </w:pPr>
-      <w:bookmarkStart w:id="38" w:name="_Ref323045519"/>
-      <w:bookmarkStart w:id="39" w:name="_Toc326694691"/>
+      <w:bookmarkStart w:id="39" w:name="_Ref323045519"/>
+      <w:bookmarkStart w:id="40" w:name="_Toc326694691"/>
       <w:r>
         <w:lastRenderedPageBreak/>
         <w:t>Person Tracking</w:t>
       </w:r>
-      <w:bookmarkEnd w:id="38"/>
       <w:bookmarkEnd w:id="39"/>
+      <w:bookmarkEnd w:id="40"/>
     </w:p>
     <w:p>
       <w:pPr>
@@ -16615,8 +16620,8 @@
         <w:pStyle w:val="Caption1"/>
         <w:jc w:val="center"/>
       </w:pPr>
-      <w:bookmarkStart w:id="40" w:name="_Ref324336631"/>
-      <w:bookmarkStart w:id="41" w:name="_Toc326694715"/>
+      <w:bookmarkStart w:id="41" w:name="_Ref324336631"/>
+      <w:bookmarkStart w:id="42" w:name="_Toc326694715"/>
       <w:r>
         <w:t xml:space="preserve">Figure </w:t>
       </w:r>
@@ -16641,11 +16646,11 @@
         </w:rPr>
         <w:fldChar w:fldCharType="end"/>
       </w:r>
-      <w:bookmarkEnd w:id="40"/>
+      <w:bookmarkEnd w:id="41"/>
       <w:r>
         <w:t>: Person-tracking architecture</w:t>
       </w:r>
-      <w:bookmarkEnd w:id="41"/>
+      <w:bookmarkEnd w:id="42"/>
     </w:p>
     <w:p>
       <w:pPr>
@@ -16676,13 +16681,13 @@
       <w:pPr>
         <w:pStyle w:val="Heading2"/>
       </w:pPr>
-      <w:bookmarkStart w:id="42" w:name="_Ref323131019"/>
-      <w:bookmarkStart w:id="43" w:name="_Toc326694692"/>
+      <w:bookmarkStart w:id="43" w:name="_Ref323131019"/>
+      <w:bookmarkStart w:id="44" w:name="_Toc326694692"/>
       <w:r>
         <w:t>Face Detector Node</w:t>
       </w:r>
-      <w:bookmarkEnd w:id="42"/>
       <w:bookmarkEnd w:id="43"/>
+      <w:bookmarkEnd w:id="44"/>
     </w:p>
     <w:p>
       <w:pPr>
@@ -16938,11 +16943,11 @@
       <w:pPr>
         <w:pStyle w:val="Heading2"/>
       </w:pPr>
-      <w:bookmarkStart w:id="44" w:name="_Toc326694693"/>
+      <w:bookmarkStart w:id="45" w:name="_Toc326694693"/>
       <w:r>
         <w:t>Leg Detector Node</w:t>
       </w:r>
-      <w:bookmarkEnd w:id="44"/>
+      <w:bookmarkEnd w:id="45"/>
     </w:p>
     <w:p>
       <w:pPr>
@@ -17188,8 +17193,8 @@
       <w:pPr>
         <w:pStyle w:val="Heading2"/>
       </w:pPr>
-      <w:bookmarkStart w:id="45" w:name="_Ref323045443"/>
-      <w:bookmarkStart w:id="46" w:name="_Toc326694694"/>
+      <w:bookmarkStart w:id="46" w:name="_Ref323045443"/>
+      <w:bookmarkStart w:id="47" w:name="_Toc326694694"/>
       <w:r>
         <w:t xml:space="preserve">Kinect </w:t>
       </w:r>
@@ -17199,8 +17204,8 @@
       <w:r>
         <w:t>Detector Node</w:t>
       </w:r>
-      <w:bookmarkEnd w:id="45"/>
       <w:bookmarkEnd w:id="46"/>
+      <w:bookmarkEnd w:id="47"/>
     </w:p>
     <w:p>
       <w:pPr>
@@ -17604,8 +17609,8 @@
       <w:pPr>
         <w:pStyle w:val="Caption1"/>
       </w:pPr>
-      <w:bookmarkStart w:id="47" w:name="_Ref322980214"/>
-      <w:bookmarkStart w:id="48" w:name="_Toc326694716"/>
+      <w:bookmarkStart w:id="48" w:name="_Ref322980214"/>
+      <w:bookmarkStart w:id="49" w:name="_Toc326694716"/>
       <w:r>
         <w:t xml:space="preserve">Figure </w:t>
       </w:r>
@@ -17630,7 +17635,7 @@
         </w:rPr>
         <w:fldChar w:fldCharType="end"/>
       </w:r>
-      <w:bookmarkEnd w:id="47"/>
+      <w:bookmarkEnd w:id="48"/>
       <w:r>
         <w:t xml:space="preserve">: Kinect’s RGB image masked for </w:t>
       </w:r>
@@ -17649,7 +17654,7 @@
       <w:r>
         <w:t xml:space="preserve"> after calibration</w:t>
       </w:r>
-      <w:bookmarkEnd w:id="48"/>
+      <w:bookmarkEnd w:id="49"/>
     </w:p>
     <w:p>
       <w:pPr>
@@ -17685,7 +17690,7 @@
               <w:pStyle w:val="Caption1"/>
               <w:keepNext/>
             </w:pPr>
-            <w:bookmarkStart w:id="49" w:name="_Ref324336850"/>
+            <w:bookmarkStart w:id="50" w:name="_Ref324336850"/>
             <w:r>
               <w:rPr>
                 <w:noProof/>
@@ -17744,8 +17749,8 @@
             <w:pPr>
               <w:pStyle w:val="Caption1"/>
             </w:pPr>
-            <w:bookmarkStart w:id="50" w:name="_Ref324336895"/>
-            <w:bookmarkStart w:id="51" w:name="_Toc326694717"/>
+            <w:bookmarkStart w:id="51" w:name="_Ref324336895"/>
+            <w:bookmarkStart w:id="52" w:name="_Toc326694717"/>
             <w:r>
               <w:t xml:space="preserve">Figure </w:t>
             </w:r>
@@ -17770,7 +17775,7 @@
               </w:rPr>
               <w:fldChar w:fldCharType="end"/>
             </w:r>
-            <w:bookmarkEnd w:id="50"/>
+            <w:bookmarkEnd w:id="51"/>
             <w:r>
               <w:t xml:space="preserve">: Histogram computed from </w:t>
             </w:r>
@@ -17798,8 +17803,8 @@
             <w:r>
               <w:t>: hue on horizontal axis, saturation on vertical axis, brightness represents to histogram value.</w:t>
             </w:r>
-            <w:bookmarkEnd w:id="49"/>
-            <w:bookmarkEnd w:id="51"/>
+            <w:bookmarkEnd w:id="50"/>
+            <w:bookmarkEnd w:id="52"/>
           </w:p>
         </w:tc>
         <w:tc>
@@ -17877,7 +17882,7 @@
             <w:pPr>
               <w:pStyle w:val="Caption1"/>
             </w:pPr>
-            <w:bookmarkStart w:id="52" w:name="_Toc326694718"/>
+            <w:bookmarkStart w:id="53" w:name="_Toc326694718"/>
             <w:r>
               <w:t xml:space="preserve">Figure </w:t>
             </w:r>
@@ -17935,7 +17940,7 @@
             <w:r>
               <w:t>D surface plot</w:t>
             </w:r>
-            <w:bookmarkEnd w:id="52"/>
+            <w:bookmarkEnd w:id="53"/>
           </w:p>
           <w:p>
             <w:pPr>
@@ -19433,15 +19438,7 @@
         </m:sSub>
       </m:oMath>
       <w:r>
-        <w:t>.  Wi</w:t>
-      </w:r>
-      <w:proofErr w:type="spellStart"/>
-      <w:r>
-        <w:t>th</w:t>
-      </w:r>
-      <w:proofErr w:type="spellEnd"/>
-      <w:r>
-        <w:t xml:space="preserve"> this method</w:t>
+        <w:t>.  With this method</w:t>
       </w:r>
       <w:r>
         <w:t xml:space="preserve">, </w:t>
@@ -20580,8 +20577,8 @@
       <w:pPr>
         <w:pStyle w:val="Caption1"/>
       </w:pPr>
-      <w:bookmarkStart w:id="53" w:name="_Ref324337029"/>
-      <w:bookmarkStart w:id="54" w:name="_Toc326694719"/>
+      <w:bookmarkStart w:id="54" w:name="_Ref324337029"/>
+      <w:bookmarkStart w:id="55" w:name="_Toc326694719"/>
       <w:r>
         <w:t xml:space="preserve">Figure </w:t>
       </w:r>
@@ -20606,7 +20603,7 @@
         </w:rPr>
         <w:fldChar w:fldCharType="end"/>
       </w:r>
-      <w:bookmarkEnd w:id="53"/>
+      <w:bookmarkEnd w:id="54"/>
       <w:r>
         <w:t xml:space="preserve">: Correlation </w:t>
       </w:r>
@@ -20697,20 +20694,20 @@
       <w:r>
         <w:t xml:space="preserve">  (blue)</w:t>
       </w:r>
-      <w:bookmarkEnd w:id="54"/>
+      <w:bookmarkEnd w:id="55"/>
     </w:p>
     <w:p>
       <w:pPr>
         <w:pStyle w:val="Heading1"/>
       </w:pPr>
-      <w:bookmarkStart w:id="55" w:name="_Ref324364407"/>
-      <w:bookmarkStart w:id="56" w:name="_Toc326694695"/>
+      <w:bookmarkStart w:id="56" w:name="_Ref324364407"/>
+      <w:bookmarkStart w:id="57" w:name="_Toc326694695"/>
       <w:r>
         <w:lastRenderedPageBreak/>
         <w:t>Planning</w:t>
       </w:r>
-      <w:bookmarkEnd w:id="55"/>
       <w:bookmarkEnd w:id="56"/>
+      <w:bookmarkEnd w:id="57"/>
     </w:p>
     <w:p>
       <w:pPr>
@@ -21596,8 +21593,8 @@
           <w:noProof/>
         </w:rPr>
       </w:pPr>
-      <w:bookmarkStart w:id="57" w:name="_Ref324365250"/>
-      <w:bookmarkStart w:id="58" w:name="_Toc326694720"/>
+      <w:bookmarkStart w:id="58" w:name="_Ref324365250"/>
+      <w:bookmarkStart w:id="59" w:name="_Toc326694720"/>
       <w:r>
         <w:t xml:space="preserve">Figure </w:t>
       </w:r>
@@ -21622,7 +21619,7 @@
         </w:rPr>
         <w:fldChar w:fldCharType="end"/>
       </w:r>
-      <w:bookmarkEnd w:id="57"/>
+      <w:bookmarkEnd w:id="58"/>
       <w:r>
         <w:t>: Planning module</w:t>
       </w:r>
@@ -21632,7 +21629,7 @@
         </w:rPr>
         <w:t xml:space="preserve"> architecture</w:t>
       </w:r>
-      <w:bookmarkEnd w:id="58"/>
+      <w:bookmarkEnd w:id="59"/>
     </w:p>
     <w:p>
       <w:pPr>
@@ -21643,7 +21640,7 @@
       <w:pPr>
         <w:pStyle w:val="Heading2"/>
       </w:pPr>
-      <w:bookmarkStart w:id="59" w:name="_Toc326694696"/>
+      <w:bookmarkStart w:id="60" w:name="_Toc326694696"/>
       <w:r>
         <w:t>Point-</w:t>
       </w:r>
@@ -21653,7 +21650,7 @@
       <w:r>
         <w:t>point planner</w:t>
       </w:r>
-      <w:bookmarkEnd w:id="59"/>
+      <w:bookmarkEnd w:id="60"/>
     </w:p>
     <w:p>
       <w:pPr>
@@ -22057,8 +22054,8 @@
       <w:pPr>
         <w:pStyle w:val="Caption1"/>
       </w:pPr>
-      <w:bookmarkStart w:id="60" w:name="_Ref322950225"/>
-      <w:bookmarkStart w:id="61" w:name="_Toc326694721"/>
+      <w:bookmarkStart w:id="61" w:name="_Ref322950225"/>
+      <w:bookmarkStart w:id="62" w:name="_Toc326694721"/>
       <w:r>
         <w:t xml:space="preserve">Figure </w:t>
       </w:r>
@@ -22083,11 +22080,11 @@
         </w:rPr>
         <w:fldChar w:fldCharType="end"/>
       </w:r>
-      <w:bookmarkEnd w:id="60"/>
+      <w:bookmarkEnd w:id="61"/>
       <w:r>
         <w:t>: Smooth path produced by SBPL planner in presence of obstacles (grid size 1m)</w:t>
       </w:r>
-      <w:bookmarkEnd w:id="61"/>
+      <w:bookmarkEnd w:id="62"/>
     </w:p>
     <w:p>
       <w:pPr>
@@ -22299,8 +22296,8 @@
       <w:pPr>
         <w:pStyle w:val="Caption1"/>
       </w:pPr>
-      <w:bookmarkStart w:id="62" w:name="_Ref322520674"/>
-      <w:bookmarkStart w:id="63" w:name="_Toc326694722"/>
+      <w:bookmarkStart w:id="63" w:name="_Ref322520674"/>
+      <w:bookmarkStart w:id="64" w:name="_Toc326694722"/>
       <w:r>
         <w:t xml:space="preserve">Figure </w:t>
       </w:r>
@@ -22325,11 +22322,11 @@
         </w:rPr>
         <w:fldChar w:fldCharType="end"/>
       </w:r>
-      <w:bookmarkEnd w:id="62"/>
+      <w:bookmarkEnd w:id="63"/>
       <w:r>
         <w:t>: Harlie's motion primitives (spin-in-place moves not shown)</w:t>
       </w:r>
-      <w:bookmarkEnd w:id="63"/>
+      <w:bookmarkEnd w:id="64"/>
     </w:p>
     <w:p>
       <w:pPr>
@@ -22606,7 +22603,7 @@
       <w:pPr>
         <w:pStyle w:val="Heading2"/>
       </w:pPr>
-      <w:bookmarkStart w:id="64" w:name="_Toc326694697"/>
+      <w:bookmarkStart w:id="65" w:name="_Toc326694697"/>
       <w:r>
         <w:lastRenderedPageBreak/>
         <w:t>Dynamic P</w:t>
@@ -22614,7 +22611,7 @@
       <w:r>
         <w:t>lanning</w:t>
       </w:r>
-      <w:bookmarkEnd w:id="64"/>
+      <w:bookmarkEnd w:id="65"/>
     </w:p>
     <w:p>
       <w:pPr>
@@ -25052,8 +25049,8 @@
       <w:pPr>
         <w:pStyle w:val="Caption1"/>
       </w:pPr>
-      <w:bookmarkStart w:id="65" w:name="_Ref324339031"/>
-      <w:bookmarkStart w:id="66" w:name="_Toc326694723"/>
+      <w:bookmarkStart w:id="66" w:name="_Ref324339031"/>
+      <w:bookmarkStart w:id="67" w:name="_Toc326694723"/>
       <w:r>
         <w:t xml:space="preserve">Figure </w:t>
       </w:r>
@@ -25078,11 +25075,11 @@
         </w:rPr>
         <w:fldChar w:fldCharType="end"/>
       </w:r>
-      <w:bookmarkEnd w:id="65"/>
+      <w:bookmarkEnd w:id="66"/>
       <w:r>
         <w:t>: Illustration of rolling-window approach</w:t>
       </w:r>
-      <w:bookmarkEnd w:id="66"/>
+      <w:bookmarkEnd w:id="67"/>
     </w:p>
     <w:p>
       <w:pPr>
@@ -28332,8 +28329,8 @@
       <w:pPr>
         <w:pStyle w:val="Caption1"/>
       </w:pPr>
-      <w:bookmarkStart w:id="67" w:name="_Ref324359823"/>
-      <w:bookmarkStart w:id="68" w:name="_Toc326694724"/>
+      <w:bookmarkStart w:id="68" w:name="_Ref324359823"/>
+      <w:bookmarkStart w:id="69" w:name="_Toc326694724"/>
       <w:r>
         <w:t xml:space="preserve">Figure </w:t>
       </w:r>
@@ -28358,11 +28355,11 @@
         </w:rPr>
         <w:fldChar w:fldCharType="end"/>
       </w:r>
-      <w:bookmarkEnd w:id="67"/>
+      <w:bookmarkEnd w:id="68"/>
       <w:r>
         <w:t>: Illustration of partial and full replanning</w:t>
       </w:r>
-      <w:bookmarkEnd w:id="68"/>
+      <w:bookmarkEnd w:id="69"/>
     </w:p>
     <w:p>
       <w:pPr>
@@ -28433,9 +28430,9 @@
                                 <w:sz w:val="24"/>
                               </w:rPr>
                             </w:pPr>
-                            <w:bookmarkStart w:id="69" w:name="_Ref324360218"/>
-                            <w:bookmarkStart w:id="70" w:name="_Toc325660622"/>
-                            <w:bookmarkStart w:id="71" w:name="_Toc326694703"/>
+                            <w:bookmarkStart w:id="70" w:name="_Ref324360218"/>
+                            <w:bookmarkStart w:id="71" w:name="_Toc325660622"/>
+                            <w:bookmarkStart w:id="72" w:name="_Toc326694703"/>
                             <w:r>
                               <w:t xml:space="preserve">Table </w:t>
                             </w:r>
@@ -28460,12 +28457,12 @@
                               </w:rPr>
                               <w:fldChar w:fldCharType="end"/>
                             </w:r>
-                            <w:bookmarkEnd w:id="69"/>
+                            <w:bookmarkEnd w:id="70"/>
                             <w:r>
                               <w:t>: Conditions for full and partial replanning</w:t>
                             </w:r>
-                            <w:bookmarkEnd w:id="70"/>
                             <w:bookmarkEnd w:id="71"/>
+                            <w:bookmarkEnd w:id="72"/>
                           </w:p>
                         </w:txbxContent>
                       </wps:txbx>
@@ -28498,39 +28495,26 @@
                           <w:sz w:val="24"/>
                         </w:rPr>
                       </w:pPr>
-                      <w:bookmarkStart w:id="72" w:name="_Ref324360218"/>
-                      <w:bookmarkStart w:id="73" w:name="_Toc325660622"/>
-                      <w:bookmarkStart w:id="74" w:name="_Toc326694703"/>
+                      <w:bookmarkStart w:id="73" w:name="_Ref324360218"/>
+                      <w:bookmarkStart w:id="74" w:name="_Toc325660622"/>
+                      <w:bookmarkStart w:id="75" w:name="_Toc326694703"/>
                       <w:r>
                         <w:t xml:space="preserve">Table </w:t>
                       </w:r>
-                      <w:r>
-                        <w:fldChar w:fldCharType="begin"/>
-                      </w:r>
-                      <w:r>
-                        <w:instrText xml:space="preserve"> SEQ Table \* ARABIC </w:instrText>
-                      </w:r>
-                      <w:r>
-                        <w:fldChar w:fldCharType="separate"/>
-                      </w:r>
-                      <w:r>
-                        <w:rPr>
-                          <w:noProof/>
-                        </w:rPr>
-                        <w:t>1</w:t>
-                      </w:r>
-                      <w:r>
-                        <w:rPr>
-                          <w:noProof/>
-                        </w:rPr>
-                        <w:fldChar w:fldCharType="end"/>
-                      </w:r>
-                      <w:bookmarkEnd w:id="72"/>
+                      <w:fldSimple w:instr=" SEQ Table \* ARABIC ">
+                        <w:r>
+                          <w:rPr>
+                            <w:noProof/>
+                          </w:rPr>
+                          <w:t>1</w:t>
+                        </w:r>
+                      </w:fldSimple>
+                      <w:bookmarkEnd w:id="73"/>
                       <w:r>
                         <w:t>: Conditions for full and partial replanning</w:t>
                       </w:r>
-                      <w:bookmarkEnd w:id="73"/>
                       <w:bookmarkEnd w:id="74"/>
+                      <w:bookmarkEnd w:id="75"/>
                     </w:p>
                   </w:txbxContent>
                 </v:textbox>
@@ -30554,8 +30538,8 @@
       <w:pPr>
         <w:pStyle w:val="Caption1"/>
       </w:pPr>
-      <w:bookmarkStart w:id="75" w:name="_Ref324361944"/>
-      <w:bookmarkStart w:id="76" w:name="_Toc326694725"/>
+      <w:bookmarkStart w:id="73" w:name="_Ref324361944"/>
+      <w:bookmarkStart w:id="74" w:name="_Toc326694725"/>
       <w:r>
         <w:t xml:space="preserve">Figure </w:t>
       </w:r>
@@ -30580,7 +30564,7 @@
         </w:rPr>
         <w:fldChar w:fldCharType="end"/>
       </w:r>
-      <w:bookmarkEnd w:id="75"/>
+      <w:bookmarkEnd w:id="73"/>
       <w:r>
         <w:t xml:space="preserve">: Special condition leading to full replan: target </w:t>
       </w:r>
@@ -30590,31 +30574,31 @@
       <w:r>
         <w:t xml:space="preserve"> behind the robot</w:t>
       </w:r>
-      <w:bookmarkEnd w:id="76"/>
+      <w:bookmarkEnd w:id="74"/>
     </w:p>
     <w:p>
       <w:pPr>
         <w:pStyle w:val="Heading2"/>
       </w:pPr>
-      <w:bookmarkStart w:id="77" w:name="_Toc324334540"/>
-      <w:bookmarkStart w:id="78" w:name="_Toc324336828"/>
-      <w:bookmarkStart w:id="79" w:name="_Toc324361982"/>
-      <w:bookmarkStart w:id="80" w:name="_Toc324362031"/>
-      <w:bookmarkStart w:id="81" w:name="_Toc326694698"/>
+      <w:bookmarkStart w:id="75" w:name="_Toc324334540"/>
+      <w:bookmarkStart w:id="76" w:name="_Toc324336828"/>
+      <w:bookmarkStart w:id="77" w:name="_Toc324361982"/>
+      <w:bookmarkStart w:id="78" w:name="_Toc324362031"/>
+      <w:bookmarkStart w:id="79" w:name="_Toc326694698"/>
+      <w:bookmarkEnd w:id="75"/>
+      <w:bookmarkEnd w:id="76"/>
       <w:bookmarkEnd w:id="77"/>
       <w:bookmarkEnd w:id="78"/>
+      <w:r>
+        <w:t xml:space="preserve">Goal </w:t>
+      </w:r>
+      <w:r>
+        <w:t>G</w:t>
+      </w:r>
+      <w:r>
+        <w:t>eneration</w:t>
+      </w:r>
       <w:bookmarkEnd w:id="79"/>
-      <w:bookmarkEnd w:id="80"/>
-      <w:r>
-        <w:t xml:space="preserve">Goal </w:t>
-      </w:r>
-      <w:r>
-        <w:t>G</w:t>
-      </w:r>
-      <w:r>
-        <w:t>eneration</w:t>
-      </w:r>
-      <w:bookmarkEnd w:id="81"/>
     </w:p>
     <w:p>
       <w:pPr>
@@ -30893,8 +30877,8 @@
       <w:pPr>
         <w:pStyle w:val="Caption1"/>
       </w:pPr>
-      <w:bookmarkStart w:id="82" w:name="_Ref322951239"/>
-      <w:bookmarkStart w:id="83" w:name="_Toc326694726"/>
+      <w:bookmarkStart w:id="80" w:name="_Ref322951239"/>
+      <w:bookmarkStart w:id="81" w:name="_Toc326694726"/>
       <w:r>
         <w:t xml:space="preserve">Figure </w:t>
       </w:r>
@@ -30919,7 +30903,7 @@
         </w:rPr>
         <w:fldChar w:fldCharType="end"/>
       </w:r>
-      <w:bookmarkEnd w:id="82"/>
+      <w:bookmarkEnd w:id="80"/>
       <w:r>
         <w:t>: Goal constellation</w:t>
       </w:r>
@@ -30938,7 +30922,7 @@
       <w:r>
         <w:t xml:space="preserve"> (grid resolution 1m)</w:t>
       </w:r>
-      <w:bookmarkEnd w:id="83"/>
+      <w:bookmarkEnd w:id="81"/>
     </w:p>
     <w:p/>
     <w:p/>
@@ -30947,12 +30931,12 @@
       <w:pPr>
         <w:pStyle w:val="Heading2"/>
       </w:pPr>
-      <w:bookmarkStart w:id="84" w:name="_Toc326694699"/>
+      <w:bookmarkStart w:id="82" w:name="_Toc326694699"/>
       <w:r>
         <w:lastRenderedPageBreak/>
         <w:t>Benchmarks</w:t>
       </w:r>
-      <w:bookmarkEnd w:id="84"/>
+      <w:bookmarkEnd w:id="82"/>
     </w:p>
     <w:p>
       <w:pPr>
@@ -31080,8 +31064,8 @@
       <w:pPr>
         <w:pStyle w:val="Caption1"/>
       </w:pPr>
-      <w:bookmarkStart w:id="85" w:name="_Ref325398678"/>
-      <w:bookmarkStart w:id="86" w:name="_Toc326694727"/>
+      <w:bookmarkStart w:id="83" w:name="_Ref325398678"/>
+      <w:bookmarkStart w:id="84" w:name="_Toc326694727"/>
       <w:r>
         <w:t xml:space="preserve">Figure </w:t>
       </w:r>
@@ -31106,11 +31090,11 @@
         </w:rPr>
         <w:fldChar w:fldCharType="end"/>
       </w:r>
-      <w:bookmarkEnd w:id="85"/>
+      <w:bookmarkEnd w:id="83"/>
       <w:r>
         <w:t>: Planning benchmark in obstruction-free setting</w:t>
       </w:r>
-      <w:bookmarkEnd w:id="86"/>
+      <w:bookmarkEnd w:id="84"/>
     </w:p>
     <w:p/>
     <w:p>
@@ -31368,8 +31352,8 @@
       <w:pPr>
         <w:pStyle w:val="Caption1"/>
       </w:pPr>
-      <w:bookmarkStart w:id="87" w:name="_Ref325399670"/>
-      <w:bookmarkStart w:id="88" w:name="_Toc326694728"/>
+      <w:bookmarkStart w:id="85" w:name="_Ref325399670"/>
+      <w:bookmarkStart w:id="86" w:name="_Toc326694728"/>
       <w:r>
         <w:t xml:space="preserve">Figure </w:t>
       </w:r>
@@ -31394,14 +31378,14 @@
         </w:rPr>
         <w:fldChar w:fldCharType="end"/>
       </w:r>
-      <w:bookmarkEnd w:id="87"/>
+      <w:bookmarkEnd w:id="85"/>
       <w:r>
         <w:t xml:space="preserve">: Path taken by Harlie to avoid </w:t>
       </w:r>
       <w:r>
         <w:t>box (grid size 1m.)  Note that only front face of box is visible.</w:t>
       </w:r>
-      <w:bookmarkEnd w:id="88"/>
+      <w:bookmarkEnd w:id="86"/>
     </w:p>
     <w:p>
       <w:pPr>
@@ -31469,8 +31453,8 @@
       <w:pPr>
         <w:pStyle w:val="Caption1"/>
       </w:pPr>
-      <w:bookmarkStart w:id="89" w:name="_Ref325399841"/>
-      <w:bookmarkStart w:id="90" w:name="_Toc326694729"/>
+      <w:bookmarkStart w:id="87" w:name="_Ref325399841"/>
+      <w:bookmarkStart w:id="88" w:name="_Toc326694729"/>
       <w:r>
         <w:t xml:space="preserve">Figure </w:t>
       </w:r>
@@ -31495,11 +31479,11 @@
         </w:rPr>
         <w:fldChar w:fldCharType="end"/>
       </w:r>
-      <w:bookmarkEnd w:id="89"/>
+      <w:bookmarkEnd w:id="87"/>
       <w:r>
         <w:t>: Planning benchmark in dynamic replanning scenario</w:t>
       </w:r>
-      <w:bookmarkEnd w:id="90"/>
+      <w:bookmarkEnd w:id="88"/>
     </w:p>
     <w:p>
       <w:pPr>
@@ -31716,8 +31700,8 @@
         <w:pStyle w:val="Caption1"/>
         <w:spacing w:before="0"/>
       </w:pPr>
-      <w:bookmarkStart w:id="91" w:name="_Ref325555566"/>
-      <w:bookmarkStart w:id="92" w:name="_Toc326694730"/>
+      <w:bookmarkStart w:id="89" w:name="_Ref325555566"/>
+      <w:bookmarkStart w:id="90" w:name="_Toc326694730"/>
       <w:r>
         <w:t xml:space="preserve">Figure </w:t>
       </w:r>
@@ -31742,7 +31726,7 @@
         </w:rPr>
         <w:fldChar w:fldCharType="end"/>
       </w:r>
-      <w:bookmarkEnd w:id="91"/>
+      <w:bookmarkEnd w:id="89"/>
       <w:r>
         <w:t xml:space="preserve">: Path taken by Harlie (blue) and </w:t>
       </w:r>
@@ -31784,7 +31768,7 @@
       <w:r>
         <w:t>and black indicate obstacles.</w:t>
       </w:r>
-      <w:bookmarkEnd w:id="92"/>
+      <w:bookmarkEnd w:id="90"/>
     </w:p>
     <w:p>
       <w:pPr>
@@ -31852,7 +31836,7 @@
       <w:pPr>
         <w:pStyle w:val="Caption1"/>
       </w:pPr>
-      <w:bookmarkStart w:id="93" w:name="_Ref325626769"/>
+      <w:bookmarkStart w:id="91" w:name="_Ref325626769"/>
       <w:r>
         <w:t xml:space="preserve">Figure </w:t>
       </w:r>
@@ -31877,7 +31861,7 @@
         </w:rPr>
         <w:fldChar w:fldCharType="end"/>
       </w:r>
-      <w:bookmarkEnd w:id="93"/>
+      <w:bookmarkEnd w:id="91"/>
       <w:r>
         <w:t>:</w:t>
       </w:r>
@@ -31918,12 +31902,12 @@
       <w:pPr>
         <w:pStyle w:val="Heading1"/>
       </w:pPr>
-      <w:bookmarkStart w:id="94" w:name="_Toc326694700"/>
+      <w:bookmarkStart w:id="92" w:name="_Toc326694700"/>
       <w:r>
         <w:lastRenderedPageBreak/>
         <w:t>Conclusions</w:t>
       </w:r>
-      <w:bookmarkEnd w:id="94"/>
+      <w:bookmarkEnd w:id="92"/>
     </w:p>
     <w:p>
       <w:pPr>
@@ -32007,11 +31991,11 @@
       <w:pPr>
         <w:pStyle w:val="Heading2"/>
       </w:pPr>
-      <w:bookmarkStart w:id="95" w:name="_Toc326694701"/>
+      <w:bookmarkStart w:id="93" w:name="_Toc326694701"/>
       <w:r>
         <w:t>Summary of Accomplishments</w:t>
       </w:r>
-      <w:bookmarkEnd w:id="95"/>
+      <w:bookmarkEnd w:id="93"/>
     </w:p>
     <w:p>
       <w:pPr>
@@ -32355,11 +32339,11 @@
       <w:pPr>
         <w:pStyle w:val="Heading2"/>
       </w:pPr>
-      <w:bookmarkStart w:id="96" w:name="_Toc326694702"/>
+      <w:bookmarkStart w:id="94" w:name="_Toc326694702"/>
       <w:r>
         <w:t>Future Work</w:t>
       </w:r>
-      <w:bookmarkEnd w:id="96"/>
+      <w:bookmarkEnd w:id="94"/>
     </w:p>
     <w:p>
       <w:pPr>
@@ -32590,7 +32574,6 @@
       </w:tblGrid>
       <w:tr>
         <w:trPr>
-          <w:divId w:val="463044577"/>
           <w:tblCellSpacing w:w="15" w:type="dxa"/>
         </w:trPr>
         <w:tc>
@@ -32650,7 +32633,6 @@
       </w:tr>
       <w:tr>
         <w:trPr>
-          <w:divId w:val="463044577"/>
           <w:tblCellSpacing w:w="15" w:type="dxa"/>
         </w:trPr>
         <w:tc>
@@ -32710,7 +32692,6 @@
       </w:tr>
       <w:tr>
         <w:trPr>
-          <w:divId w:val="463044577"/>
           <w:tblCellSpacing w:w="15" w:type="dxa"/>
         </w:trPr>
         <w:tc>
@@ -32770,7 +32751,6 @@
       </w:tr>
       <w:tr>
         <w:trPr>
-          <w:divId w:val="463044577"/>
           <w:tblCellSpacing w:w="15" w:type="dxa"/>
         </w:trPr>
         <w:tc>
@@ -32830,7 +32810,6 @@
       </w:tr>
       <w:tr>
         <w:trPr>
-          <w:divId w:val="463044577"/>
           <w:tblCellSpacing w:w="15" w:type="dxa"/>
         </w:trPr>
         <w:tc>
@@ -32890,7 +32869,6 @@
       </w:tr>
       <w:tr>
         <w:trPr>
-          <w:divId w:val="463044577"/>
           <w:tblCellSpacing w:w="15" w:type="dxa"/>
         </w:trPr>
         <w:tc>
@@ -32950,7 +32928,6 @@
       </w:tr>
       <w:tr>
         <w:trPr>
-          <w:divId w:val="463044577"/>
           <w:tblCellSpacing w:w="15" w:type="dxa"/>
         </w:trPr>
         <w:tc>
@@ -33010,7 +32987,6 @@
       </w:tr>
       <w:tr>
         <w:trPr>
-          <w:divId w:val="463044577"/>
           <w:tblCellSpacing w:w="15" w:type="dxa"/>
         </w:trPr>
         <w:tc>
@@ -33070,7 +33046,6 @@
       </w:tr>
       <w:tr>
         <w:trPr>
-          <w:divId w:val="463044577"/>
           <w:tblCellSpacing w:w="15" w:type="dxa"/>
         </w:trPr>
         <w:tc>
@@ -33130,7 +33105,6 @@
       </w:tr>
       <w:tr>
         <w:trPr>
-          <w:divId w:val="463044577"/>
           <w:tblCellSpacing w:w="15" w:type="dxa"/>
         </w:trPr>
         <w:tc>
@@ -33199,7 +33173,6 @@
       </w:tr>
       <w:tr>
         <w:trPr>
-          <w:divId w:val="463044577"/>
           <w:tblCellSpacing w:w="15" w:type="dxa"/>
         </w:trPr>
         <w:tc>
@@ -33260,7 +33233,6 @@
       </w:tr>
       <w:tr>
         <w:trPr>
-          <w:divId w:val="463044577"/>
           <w:tblCellSpacing w:w="15" w:type="dxa"/>
         </w:trPr>
         <w:tc>
@@ -33320,7 +33292,6 @@
       </w:tr>
       <w:tr>
         <w:trPr>
-          <w:divId w:val="463044577"/>
           <w:tblCellSpacing w:w="15" w:type="dxa"/>
         </w:trPr>
         <w:tc>
@@ -33380,7 +33351,6 @@
       </w:tr>
       <w:tr>
         <w:trPr>
-          <w:divId w:val="463044577"/>
           <w:tblCellSpacing w:w="15" w:type="dxa"/>
         </w:trPr>
         <w:tc>
@@ -33440,7 +33410,6 @@
       </w:tr>
       <w:tr>
         <w:trPr>
-          <w:divId w:val="463044577"/>
           <w:tblCellSpacing w:w="15" w:type="dxa"/>
         </w:trPr>
         <w:tc>
@@ -33500,7 +33469,6 @@
       </w:tr>
       <w:tr>
         <w:trPr>
-          <w:divId w:val="463044577"/>
           <w:tblCellSpacing w:w="15" w:type="dxa"/>
         </w:trPr>
         <w:tc>
@@ -33560,7 +33528,6 @@
       </w:tr>
       <w:tr>
         <w:trPr>
-          <w:divId w:val="463044577"/>
           <w:tblCellSpacing w:w="15" w:type="dxa"/>
         </w:trPr>
         <w:tc>
@@ -33620,7 +33587,6 @@
       </w:tr>
       <w:tr>
         <w:trPr>
-          <w:divId w:val="463044577"/>
           <w:tblCellSpacing w:w="15" w:type="dxa"/>
         </w:trPr>
         <w:tc>
@@ -33680,7 +33646,6 @@
       </w:tr>
       <w:tr>
         <w:trPr>
-          <w:divId w:val="463044577"/>
           <w:tblCellSpacing w:w="15" w:type="dxa"/>
         </w:trPr>
         <w:tc>
@@ -33740,7 +33705,6 @@
       </w:tr>
       <w:tr>
         <w:trPr>
-          <w:divId w:val="463044577"/>
           <w:tblCellSpacing w:w="15" w:type="dxa"/>
         </w:trPr>
         <w:tc>
@@ -33800,7 +33764,6 @@
       </w:tr>
       <w:tr>
         <w:trPr>
-          <w:divId w:val="463044577"/>
           <w:tblCellSpacing w:w="15" w:type="dxa"/>
         </w:trPr>
         <w:tc>
@@ -33861,7 +33824,6 @@
       </w:tr>
       <w:tr>
         <w:trPr>
-          <w:divId w:val="463044577"/>
           <w:tblCellSpacing w:w="15" w:type="dxa"/>
         </w:trPr>
         <w:tc>
@@ -33921,7 +33883,6 @@
       </w:tr>
       <w:tr>
         <w:trPr>
-          <w:divId w:val="463044577"/>
           <w:tblCellSpacing w:w="15" w:type="dxa"/>
         </w:trPr>
         <w:tc>
@@ -33981,7 +33942,6 @@
       </w:tr>
       <w:tr>
         <w:trPr>
-          <w:divId w:val="463044577"/>
           <w:tblCellSpacing w:w="15" w:type="dxa"/>
         </w:trPr>
         <w:tc>
@@ -34041,7 +34001,6 @@
       </w:tr>
       <w:tr>
         <w:trPr>
-          <w:divId w:val="463044577"/>
           <w:tblCellSpacing w:w="15" w:type="dxa"/>
         </w:trPr>
         <w:tc>
@@ -34101,7 +34060,6 @@
       </w:tr>
       <w:tr>
         <w:trPr>
-          <w:divId w:val="463044577"/>
           <w:tblCellSpacing w:w="15" w:type="dxa"/>
         </w:trPr>
         <w:tc>
@@ -34161,7 +34119,6 @@
       </w:tr>
       <w:tr>
         <w:trPr>
-          <w:divId w:val="463044577"/>
           <w:tblCellSpacing w:w="15" w:type="dxa"/>
         </w:trPr>
         <w:tc>
@@ -34221,7 +34178,6 @@
       </w:tr>
       <w:tr>
         <w:trPr>
-          <w:divId w:val="463044577"/>
           <w:tblCellSpacing w:w="15" w:type="dxa"/>
         </w:trPr>
         <w:tc>
@@ -34267,7 +34223,6 @@
       </w:tr>
       <w:tr>
         <w:trPr>
-          <w:divId w:val="463044577"/>
           <w:tblCellSpacing w:w="15" w:type="dxa"/>
         </w:trPr>
         <w:tc>
@@ -34313,7 +34268,6 @@
       </w:tr>
       <w:tr>
         <w:trPr>
-          <w:divId w:val="463044577"/>
           <w:tblCellSpacing w:w="15" w:type="dxa"/>
         </w:trPr>
         <w:tc>
@@ -34359,7 +34313,6 @@
       </w:tr>
       <w:tr>
         <w:trPr>
-          <w:divId w:val="463044577"/>
           <w:tblCellSpacing w:w="15" w:type="dxa"/>
         </w:trPr>
         <w:tc>
@@ -34400,14 +34353,11 @@
               </w:rPr>
               <w:t>OpenNI, "About OpenNI," DotNetNuke Corporation, 2011. [Online]. Available: http://www.openni.org/About.aspx. [Accessed 9 May 2012].</w:t>
             </w:r>
-            <w:bookmarkStart w:id="97" w:name="_GoBack"/>
-            <w:bookmarkEnd w:id="97"/>
           </w:p>
         </w:tc>
       </w:tr>
       <w:tr>
         <w:trPr>
-          <w:divId w:val="463044577"/>
           <w:tblCellSpacing w:w="15" w:type="dxa"/>
         </w:trPr>
         <w:tc>
@@ -34460,7 +34410,6 @@
       </w:tr>
       <w:tr>
         <w:trPr>
-          <w:divId w:val="463044577"/>
           <w:tblCellSpacing w:w="15" w:type="dxa"/>
         </w:trPr>
         <w:tc>
@@ -34507,7 +34456,6 @@
       </w:tr>
       <w:tr>
         <w:trPr>
-          <w:divId w:val="463044577"/>
           <w:tblCellSpacing w:w="15" w:type="dxa"/>
         </w:trPr>
         <w:tc>
@@ -34553,7 +34501,6 @@
       </w:tr>
       <w:tr>
         <w:trPr>
-          <w:divId w:val="463044577"/>
           <w:tblCellSpacing w:w="15" w:type="dxa"/>
         </w:trPr>
         <w:tc>
@@ -34599,7 +34546,6 @@
       </w:tr>
       <w:tr>
         <w:trPr>
-          <w:divId w:val="463044577"/>
           <w:tblCellSpacing w:w="15" w:type="dxa"/>
         </w:trPr>
         <w:tc>
@@ -34646,7 +34592,6 @@
     </w:tbl>
     <w:p>
       <w:pPr>
-        <w:divId w:val="463044577"/>
         <w:rPr>
           <w:rFonts w:eastAsia="Times New Roman"/>
           <w:noProof/>
@@ -34730,7 +34675,7 @@
           <w:rPr>
             <w:noProof/>
           </w:rPr>
-          <w:t>ii</w:t>
+          <w:t>1</w:t>
         </w:r>
         <w:r>
           <w:rPr>
@@ -38884,7 +38829,7 @@
 </file>
 
 <file path=customXml/itemProps1.xml><?xml version="1.0" encoding="utf-8"?>
-<ds:datastoreItem xmlns:ds="http://schemas.openxmlformats.org/officeDocument/2006/customXml" ds:itemID="{8A92B36C-51BD-4FEB-B19C-D3895EACA8A6}">
+<ds:datastoreItem xmlns:ds="http://schemas.openxmlformats.org/officeDocument/2006/customXml" ds:itemID="{3FC7D035-DAE0-42EF-B345-046B1F4EDC4D}">
   <ds:schemaRefs>
     <ds:schemaRef ds:uri="http://schemas.openxmlformats.org/officeDocument/2006/bibliography"/>
   </ds:schemaRefs>

</xml_diff>

<commit_message>
Improved committee approval sheet
</commit_message>
<xml_diff>
--- a/Document/Bill_Kulp_Thesis_2012_6_6.docx
+++ b/Document/Bill_Kulp_Thesis_2012_6_6.docx
@@ -133,67 +133,130 @@
       <w:r>
         <w:br w:type="page"/>
       </w:r>
-      <w:bookmarkStart w:id="0" w:name="_GoBack"/>
-      <w:bookmarkEnd w:id="0"/>
+    </w:p>
+    <w:p>
+      <w:pPr>
+        <w:jc w:val="center"/>
+        <w:rPr>
+          <w:del w:id="0" w:author="Bill" w:date="2012-06-07T02:18:00Z"/>
+          <w:b/>
+          <w:sz w:val="28"/>
+          <w:rPrChange w:id="1" w:author="Bill" w:date="2012-06-07T02:21:00Z">
+            <w:rPr>
+              <w:del w:id="2" w:author="Bill" w:date="2012-06-07T02:18:00Z"/>
+            </w:rPr>
+          </w:rPrChange>
+        </w:rPr>
+      </w:pPr>
+      <w:r>
+        <w:rPr>
+          <w:b/>
+          <w:sz w:val="28"/>
+          <w:rPrChange w:id="3" w:author="Bill" w:date="2012-06-07T02:21:00Z">
+            <w:rPr/>
+          </w:rPrChange>
+        </w:rPr>
+        <w:lastRenderedPageBreak/>
+        <w:t>Case Western Reserve University</w:t>
+      </w:r>
+    </w:p>
+    <w:p>
+      <w:pPr>
+        <w:jc w:val="center"/>
+        <w:rPr>
+          <w:b/>
+          <w:sz w:val="28"/>
+          <w:rPrChange w:id="4" w:author="Bill" w:date="2012-06-07T02:21:00Z">
+            <w:rPr/>
+          </w:rPrChange>
+        </w:rPr>
+      </w:pPr>
+    </w:p>
+    <w:p>
+      <w:pPr>
+        <w:jc w:val="center"/>
+        <w:rPr>
+          <w:b/>
+          <w:sz w:val="28"/>
+          <w:rPrChange w:id="5" w:author="Bill" w:date="2012-06-07T02:21:00Z">
+            <w:rPr/>
+          </w:rPrChange>
+        </w:rPr>
+      </w:pPr>
+      <w:r>
+        <w:rPr>
+          <w:b/>
+          <w:sz w:val="28"/>
+          <w:rPrChange w:id="6" w:author="Bill" w:date="2012-06-07T02:21:00Z">
+            <w:rPr/>
+          </w:rPrChange>
+        </w:rPr>
+        <w:t>School of Graduate Studies</w:t>
+      </w:r>
     </w:p>
     <w:p>
       <w:pPr>
         <w:jc w:val="center"/>
       </w:pPr>
-      <w:r>
-        <w:lastRenderedPageBreak/>
-        <w:t>Case Western Reserve University</w:t>
-      </w:r>
+      <w:bookmarkStart w:id="7" w:name="_GoBack"/>
+      <w:bookmarkEnd w:id="7"/>
     </w:p>
     <w:p>
       <w:pPr>
         <w:jc w:val="center"/>
+        <w:rPr>
+          <w:del w:id="8" w:author="Bill" w:date="2012-06-07T02:18:00Z"/>
+        </w:rPr>
+      </w:pPr>
+      <w:r>
+        <w:t>We hereby approve the thesis/dissertation of</w:t>
+      </w:r>
+    </w:p>
+    <w:p>
+      <w:pPr>
+        <w:jc w:val="center"/>
+        <w:pPrChange w:id="9" w:author="Bill" w:date="2012-06-07T02:18:00Z">
+          <w:pPr>
+            <w:jc w:val="center"/>
+          </w:pPr>
+        </w:pPrChange>
       </w:pPr>
     </w:p>
     <w:p>
       <w:pPr>
         <w:jc w:val="center"/>
+        <w:rPr>
+          <w:del w:id="10" w:author="Bill" w:date="2012-06-07T02:18:00Z"/>
+          <w:sz w:val="32"/>
+          <w:szCs w:val="32"/>
+          <w:rPrChange w:id="11" w:author="Bill" w:date="2012-06-07T02:11:00Z">
+            <w:rPr>
+              <w:del w:id="12" w:author="Bill" w:date="2012-06-07T02:18:00Z"/>
+            </w:rPr>
+          </w:rPrChange>
+        </w:rPr>
       </w:pPr>
       <w:r>
-        <w:t>School of Graduate Studies</w:t>
-      </w:r>
-    </w:p>
-    <w:p>
-      <w:pPr>
-        <w:jc w:val="center"/>
-      </w:pPr>
-    </w:p>
-    <w:p>
-      <w:pPr>
-        <w:jc w:val="center"/>
-      </w:pPr>
-      <w:r>
-        <w:t>We hereby approve the thesis/dissertation of</w:t>
-      </w:r>
-    </w:p>
-    <w:p>
-      <w:pPr>
-        <w:jc w:val="center"/>
-      </w:pPr>
-    </w:p>
-    <w:p>
-      <w:pPr>
-        <w:jc w:val="center"/>
-      </w:pPr>
-      <w:r>
         <w:rPr>
           <w:noProof/>
+          <w:sz w:val="32"/>
+          <w:szCs w:val="32"/>
+          <w:rPrChange w:id="13" w:author="Bill" w:date="2012-06-07T02:11:00Z">
+            <w:rPr>
+              <w:noProof/>
+            </w:rPr>
+          </w:rPrChange>
         </w:rPr>
         <mc:AlternateContent>
           <mc:Choice Requires="wps">
             <w:drawing>
-              <wp:anchor distT="0" distB="0" distL="114300" distR="114300" simplePos="0" relativeHeight="251666432" behindDoc="0" locked="0" layoutInCell="1" allowOverlap="1" wp14:anchorId="632A64D5" wp14:editId="6C6B3217">
+              <wp:anchor distT="0" distB="0" distL="114300" distR="114300" simplePos="0" relativeHeight="251666432" behindDoc="0" locked="0" layoutInCell="1" allowOverlap="1" wp14:anchorId="3467022A" wp14:editId="6ECAC7CB">
                 <wp:simplePos x="0" y="0"/>
                 <wp:positionH relativeFrom="column">
-                  <wp:posOffset>1181594</wp:posOffset>
+                  <wp:posOffset>1181100</wp:posOffset>
                 </wp:positionH>
                 <wp:positionV relativeFrom="paragraph">
-                  <wp:posOffset>180488</wp:posOffset>
+                  <wp:posOffset>238950</wp:posOffset>
                 </wp:positionV>
                 <wp:extent cx="3289465" cy="0"/>
                 <wp:effectExtent l="0" t="0" r="25400" b="19050"/>
@@ -236,18 +299,30 @@
           </mc:Choice>
           <mc:Fallback>
             <w:pict>
-              <v:line id="Straight Connector 246" o:spid="_x0000_s1026" style="position:absolute;z-index:251666432;visibility:visible;mso-wrap-style:square;mso-wrap-distance-left:9pt;mso-wrap-distance-top:0;mso-wrap-distance-right:9pt;mso-wrap-distance-bottom:0;mso-position-horizontal:absolute;mso-position-horizontal-relative:text;mso-position-vertical:absolute;mso-position-vertical-relative:text" from="93.05pt,14.2pt" to="352.05pt,14.2pt" o:gfxdata="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" strokecolor="black [3040]"/>
+              <v:line id="Straight Connector 246" o:spid="_x0000_s1026" style="position:absolute;z-index:251666432;visibility:visible;mso-wrap-style:square;mso-wrap-distance-left:9pt;mso-wrap-distance-top:0;mso-wrap-distance-right:9pt;mso-wrap-distance-bottom:0;mso-position-horizontal:absolute;mso-position-horizontal-relative:text;mso-position-vertical:absolute;mso-position-vertical-relative:text" from="93pt,18.8pt" to="352pt,18.8pt" o:gfxdata="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" strokecolor="black [3040]"/>
             </w:pict>
           </mc:Fallback>
         </mc:AlternateContent>
       </w:r>
       <w:r>
+        <w:rPr>
+          <w:sz w:val="32"/>
+          <w:szCs w:val="32"/>
+          <w:rPrChange w:id="14" w:author="Bill" w:date="2012-06-07T02:11:00Z">
+            <w:rPr/>
+          </w:rPrChange>
+        </w:rPr>
         <w:t>William R. Kulp</w:t>
       </w:r>
     </w:p>
     <w:p>
       <w:pPr>
         <w:jc w:val="center"/>
+        <w:pPrChange w:id="15" w:author="Bill" w:date="2012-06-07T02:18:00Z">
+          <w:pPr>
+            <w:jc w:val="center"/>
+          </w:pPr>
+        </w:pPrChange>
       </w:pPr>
     </w:p>
     <w:p>
@@ -260,7 +335,19 @@
       </w:r>
       <w:proofErr w:type="gramEnd"/>
       <w:r>
-        <w:t xml:space="preserve"> for the Master of Science degree *.</w:t>
+        <w:t xml:space="preserve"> for the </w:t>
+      </w:r>
+      <w:r>
+        <w:rPr>
+          <w:u w:val="single"/>
+          <w:rPrChange w:id="16" w:author="Bill" w:date="2012-06-07T02:11:00Z">
+            <w:rPr/>
+          </w:rPrChange>
+        </w:rPr>
+        <w:t>Master of Science</w:t>
+      </w:r>
+      <w:r>
+        <w:t xml:space="preserve"> degree *.</w:t>
       </w:r>
     </w:p>
     <w:p>
@@ -293,12 +380,70 @@
         <w:rPr>
           <w:u w:val="single"/>
         </w:rPr>
-        <w:t>_________________________________________________</w:t>
+        <w:t>__________</w:t>
+      </w:r>
+      <w:del w:id="17" w:author="Bill" w:date="2012-06-07T02:11:00Z">
+        <w:r>
+          <w:rPr>
+            <w:u w:val="single"/>
+          </w:rPr>
+          <w:delText>___</w:delText>
+        </w:r>
+      </w:del>
+      <w:r>
+        <w:rPr>
+          <w:u w:val="single"/>
+        </w:rPr>
+        <w:t>_____</w:t>
+      </w:r>
+      <w:ins w:id="18" w:author="Bill" w:date="2012-06-07T02:11:00Z">
+        <w:r>
+          <w:rPr>
+            <w:sz w:val="32"/>
+            <w:szCs w:val="32"/>
+            <w:u w:val="single"/>
+            <w:rPrChange w:id="19" w:author="Bill" w:date="2012-06-07T02:11:00Z">
+              <w:rPr>
+                <w:u w:val="single"/>
+              </w:rPr>
+            </w:rPrChange>
+          </w:rPr>
+          <w:t>Wyatt Newman</w:t>
+        </w:r>
+      </w:ins>
+      <w:del w:id="20" w:author="Bill" w:date="2012-06-07T02:11:00Z">
+        <w:r>
+          <w:rPr>
+            <w:sz w:val="32"/>
+            <w:szCs w:val="32"/>
+            <w:u w:val="single"/>
+            <w:rPrChange w:id="21" w:author="Bill" w:date="2012-06-07T02:11:00Z">
+              <w:rPr>
+                <w:u w:val="single"/>
+              </w:rPr>
+            </w:rPrChange>
+          </w:rPr>
+          <w:delText>__________</w:delText>
+        </w:r>
+      </w:del>
+      <w:r>
+        <w:rPr>
+          <w:u w:val="single"/>
+        </w:rPr>
+        <w:t>_____________________</w:t>
       </w:r>
     </w:p>
     <w:p>
       <w:pPr>
         <w:jc w:val="center"/>
+        <w:rPr>
+          <w:del w:id="22" w:author="Bill" w:date="2012-06-07T02:20:00Z"/>
+        </w:rPr>
+        <w:pPrChange w:id="23" w:author="Bill" w:date="2012-06-07T02:20:00Z">
+          <w:pPr>
+            <w:spacing w:before="240"/>
+          </w:pPr>
+        </w:pPrChange>
       </w:pPr>
       <w:r>
         <w:t>(</w:t>
@@ -314,10 +459,36 @@
     </w:p>
     <w:p>
       <w:pPr>
-        <w:spacing w:before="240"/>
-        <w:rPr>
+        <w:jc w:val="center"/>
+        <w:rPr>
+          <w:ins w:id="24" w:author="Bill" w:date="2012-06-07T02:20:00Z"/>
           <w:u w:val="single"/>
         </w:rPr>
+        <w:pPrChange w:id="25" w:author="Bill" w:date="2012-06-07T02:20:00Z">
+          <w:pPr>
+            <w:spacing w:before="240"/>
+          </w:pPr>
+        </w:pPrChange>
+      </w:pPr>
+    </w:p>
+    <w:p>
+      <w:pPr>
+        <w:jc w:val="center"/>
+        <w:rPr>
+          <w:sz w:val="8"/>
+          <w:szCs w:val="8"/>
+          <w:u w:val="single"/>
+          <w:rPrChange w:id="26" w:author="Bill" w:date="2012-06-07T02:21:00Z">
+            <w:rPr>
+              <w:u w:val="single"/>
+            </w:rPr>
+          </w:rPrChange>
+        </w:rPr>
+        <w:pPrChange w:id="27" w:author="Bill" w:date="2012-06-07T02:20:00Z">
+          <w:pPr>
+            <w:spacing w:before="240"/>
+          </w:pPr>
+        </w:pPrChange>
       </w:pPr>
     </w:p>
     <w:p>
@@ -325,29 +496,290 @@
         <w:spacing w:before="240"/>
         <w:jc w:val="both"/>
         <w:rPr>
+          <w:del w:id="28" w:author="Bill" w:date="2012-06-07T02:20:00Z"/>
+          <w:sz w:val="32"/>
+          <w:szCs w:val="32"/>
           <w:u w:val="single"/>
+          <w:rPrChange w:id="29" w:author="Bill" w:date="2012-06-07T02:14:00Z">
+            <w:rPr>
+              <w:del w:id="30" w:author="Bill" w:date="2012-06-07T02:20:00Z"/>
+              <w:u w:val="single"/>
+            </w:rPr>
+          </w:rPrChange>
         </w:rPr>
       </w:pPr>
       <w:r>
         <w:rPr>
+          <w:sz w:val="32"/>
+          <w:szCs w:val="32"/>
           <w:u w:val="single"/>
-        </w:rPr>
-        <w:t>_______________________________________________________</w:t>
-      </w:r>
+          <w:rPrChange w:id="31" w:author="Bill" w:date="2012-06-07T02:14:00Z">
+            <w:rPr>
+              <w:u w:val="single"/>
+            </w:rPr>
+          </w:rPrChange>
+        </w:rPr>
+        <w:t>___</w:t>
+      </w:r>
+      <w:ins w:id="32" w:author="Bill" w:date="2012-06-07T02:14:00Z">
+        <w:r>
+          <w:rPr>
+            <w:sz w:val="32"/>
+            <w:szCs w:val="32"/>
+            <w:u w:val="single"/>
+          </w:rPr>
+          <w:t>________</w:t>
+        </w:r>
+      </w:ins>
+      <w:r>
+        <w:rPr>
+          <w:sz w:val="32"/>
+          <w:szCs w:val="32"/>
+          <w:u w:val="single"/>
+          <w:rPrChange w:id="33" w:author="Bill" w:date="2012-06-07T02:14:00Z">
+            <w:rPr>
+              <w:u w:val="single"/>
+            </w:rPr>
+          </w:rPrChange>
+        </w:rPr>
+        <w:t>_</w:t>
+      </w:r>
+      <w:del w:id="34" w:author="Bill" w:date="2012-06-07T02:15:00Z">
+        <w:r>
+          <w:rPr>
+            <w:sz w:val="32"/>
+            <w:szCs w:val="32"/>
+            <w:u w:val="single"/>
+            <w:rPrChange w:id="35" w:author="Bill" w:date="2012-06-07T02:14:00Z">
+              <w:rPr>
+                <w:u w:val="single"/>
+              </w:rPr>
+            </w:rPrChange>
+          </w:rPr>
+          <w:delText>_</w:delText>
+        </w:r>
+      </w:del>
+      <w:r>
+        <w:rPr>
+          <w:sz w:val="32"/>
+          <w:szCs w:val="32"/>
+          <w:u w:val="single"/>
+          <w:rPrChange w:id="36" w:author="Bill" w:date="2012-06-07T02:14:00Z">
+            <w:rPr>
+              <w:u w:val="single"/>
+            </w:rPr>
+          </w:rPrChange>
+        </w:rPr>
+        <w:t>__</w:t>
+      </w:r>
+      <w:ins w:id="37" w:author="Bill" w:date="2012-06-07T02:15:00Z">
+        <w:r>
+          <w:rPr>
+            <w:sz w:val="32"/>
+            <w:szCs w:val="32"/>
+            <w:u w:val="single"/>
+          </w:rPr>
+          <w:t>_</w:t>
+        </w:r>
+      </w:ins>
+      <w:ins w:id="38" w:author="Bill" w:date="2012-06-07T02:13:00Z">
+        <w:r>
+          <w:rPr>
+            <w:sz w:val="32"/>
+            <w:szCs w:val="32"/>
+            <w:u w:val="single"/>
+            <w:rPrChange w:id="39" w:author="Bill" w:date="2012-06-07T02:14:00Z">
+              <w:rPr>
+                <w:u w:val="single"/>
+              </w:rPr>
+            </w:rPrChange>
+          </w:rPr>
+          <w:t xml:space="preserve">M. </w:t>
+        </w:r>
+        <w:proofErr w:type="spellStart"/>
+        <w:r>
+          <w:rPr>
+            <w:sz w:val="32"/>
+            <w:szCs w:val="32"/>
+            <w:u w:val="single"/>
+            <w:rPrChange w:id="40" w:author="Bill" w:date="2012-06-07T02:14:00Z">
+              <w:rPr>
+                <w:u w:val="single"/>
+              </w:rPr>
+            </w:rPrChange>
+          </w:rPr>
+          <w:t>Cenk</w:t>
+        </w:r>
+        <w:proofErr w:type="spellEnd"/>
+        <w:r>
+          <w:rPr>
+            <w:sz w:val="32"/>
+            <w:szCs w:val="32"/>
+            <w:u w:val="single"/>
+            <w:rPrChange w:id="41" w:author="Bill" w:date="2012-06-07T02:14:00Z">
+              <w:rPr>
+                <w:u w:val="single"/>
+              </w:rPr>
+            </w:rPrChange>
+          </w:rPr>
+          <w:t xml:space="preserve"> </w:t>
+        </w:r>
+        <w:proofErr w:type="spellStart"/>
+        <w:r>
+          <w:rPr>
+            <w:sz w:val="32"/>
+            <w:szCs w:val="32"/>
+            <w:u w:val="single"/>
+            <w:rPrChange w:id="42" w:author="Bill" w:date="2012-06-07T02:14:00Z">
+              <w:rPr>
+                <w:u w:val="single"/>
+              </w:rPr>
+            </w:rPrChange>
+          </w:rPr>
+          <w:t>Cavus</w:t>
+        </w:r>
+      </w:ins>
+      <w:ins w:id="43" w:author="Bill" w:date="2012-06-07T02:14:00Z">
+        <w:r>
+          <w:rPr>
+            <w:sz w:val="32"/>
+            <w:szCs w:val="32"/>
+            <w:u w:val="single"/>
+            <w:rPrChange w:id="44" w:author="Bill" w:date="2012-06-07T02:14:00Z">
+              <w:rPr>
+                <w:u w:val="single"/>
+              </w:rPr>
+            </w:rPrChange>
+          </w:rPr>
+          <w:t>oglu</w:t>
+        </w:r>
+        <w:proofErr w:type="spellEnd"/>
+        <w:r>
+          <w:rPr>
+            <w:sz w:val="32"/>
+            <w:szCs w:val="32"/>
+            <w:u w:val="single"/>
+            <w:rPrChange w:id="45" w:author="Bill" w:date="2012-06-07T02:14:00Z">
+              <w:rPr>
+                <w:u w:val="single"/>
+              </w:rPr>
+            </w:rPrChange>
+          </w:rPr>
+          <w:t>__________</w:t>
+        </w:r>
+      </w:ins>
+      <w:del w:id="46" w:author="Bill" w:date="2012-06-07T02:13:00Z">
+        <w:r>
+          <w:rPr>
+            <w:sz w:val="32"/>
+            <w:szCs w:val="32"/>
+            <w:u w:val="single"/>
+            <w:rPrChange w:id="47" w:author="Bill" w:date="2012-06-07T02:14:00Z">
+              <w:rPr>
+                <w:u w:val="single"/>
+              </w:rPr>
+            </w:rPrChange>
+          </w:rPr>
+          <w:delText>_______________</w:delText>
+        </w:r>
+      </w:del>
+      <w:del w:id="48" w:author="Bill" w:date="2012-06-07T02:12:00Z">
+        <w:r>
+          <w:rPr>
+            <w:sz w:val="32"/>
+            <w:szCs w:val="32"/>
+            <w:u w:val="single"/>
+            <w:rPrChange w:id="49" w:author="Bill" w:date="2012-06-07T02:14:00Z">
+              <w:rPr>
+                <w:u w:val="single"/>
+              </w:rPr>
+            </w:rPrChange>
+          </w:rPr>
+          <w:delText>____</w:delText>
+        </w:r>
+      </w:del>
+      <w:del w:id="50" w:author="Bill" w:date="2012-06-07T02:13:00Z">
+        <w:r>
+          <w:rPr>
+            <w:sz w:val="32"/>
+            <w:szCs w:val="32"/>
+            <w:u w:val="single"/>
+            <w:rPrChange w:id="51" w:author="Bill" w:date="2012-06-07T02:14:00Z">
+              <w:rPr>
+                <w:u w:val="single"/>
+              </w:rPr>
+            </w:rPrChange>
+          </w:rPr>
+          <w:delText>__</w:delText>
+        </w:r>
+      </w:del>
+      <w:del w:id="52" w:author="Bill" w:date="2012-06-07T02:12:00Z">
+        <w:r>
+          <w:rPr>
+            <w:sz w:val="32"/>
+            <w:szCs w:val="32"/>
+            <w:u w:val="single"/>
+            <w:rPrChange w:id="53" w:author="Bill" w:date="2012-06-07T02:14:00Z">
+              <w:rPr>
+                <w:u w:val="single"/>
+              </w:rPr>
+            </w:rPrChange>
+          </w:rPr>
+          <w:delText>____________________</w:delText>
+        </w:r>
+      </w:del>
+      <w:del w:id="54" w:author="Bill" w:date="2012-06-07T02:13:00Z">
+        <w:r>
+          <w:rPr>
+            <w:sz w:val="32"/>
+            <w:szCs w:val="32"/>
+            <w:u w:val="single"/>
+            <w:rPrChange w:id="55" w:author="Bill" w:date="2012-06-07T02:14:00Z">
+              <w:rPr>
+                <w:u w:val="single"/>
+              </w:rPr>
+            </w:rPrChange>
+          </w:rPr>
+          <w:delText>_______</w:delText>
+        </w:r>
+      </w:del>
+      <w:ins w:id="56" w:author="Bill" w:date="2012-06-07T02:14:00Z">
+        <w:r>
+          <w:rPr>
+            <w:sz w:val="32"/>
+            <w:szCs w:val="32"/>
+            <w:u w:val="single"/>
+          </w:rPr>
+          <w:t>___</w:t>
+        </w:r>
+      </w:ins>
     </w:p>
     <w:p>
       <w:pPr>
-        <w:jc w:val="center"/>
+        <w:spacing w:before="240"/>
+        <w:jc w:val="both"/>
         <w:rPr>
           <w:u w:val="single"/>
         </w:rPr>
+        <w:pPrChange w:id="57" w:author="Bill" w:date="2012-06-07T02:20:00Z">
+          <w:pPr>
+            <w:jc w:val="center"/>
+          </w:pPr>
+        </w:pPrChange>
       </w:pPr>
     </w:p>
     <w:p>
       <w:pPr>
         <w:jc w:val="center"/>
         <w:rPr>
+          <w:sz w:val="32"/>
+          <w:szCs w:val="32"/>
           <w:u w:val="single"/>
+          <w:rPrChange w:id="58" w:author="Bill" w:date="2012-06-07T02:15:00Z">
+            <w:rPr>
+              <w:u w:val="single"/>
+            </w:rPr>
+          </w:rPrChange>
         </w:rPr>
       </w:pPr>
     </w:p>
@@ -355,33 +787,174 @@
       <w:pPr>
         <w:jc w:val="both"/>
         <w:rPr>
+          <w:sz w:val="32"/>
+          <w:szCs w:val="32"/>
           <w:u w:val="single"/>
+          <w:rPrChange w:id="59" w:author="Bill" w:date="2012-06-07T02:15:00Z">
+            <w:rPr>
+              <w:u w:val="single"/>
+            </w:rPr>
+          </w:rPrChange>
         </w:rPr>
       </w:pPr>
-      <w:r>
-        <w:rPr>
+      <w:ins w:id="60" w:author="Bill" w:date="2012-06-07T02:15:00Z">
+        <w:r>
+          <w:rPr>
+            <w:sz w:val="32"/>
+            <w:szCs w:val="32"/>
+            <w:u w:val="single"/>
+          </w:rPr>
+          <w:t>_______</w:t>
+        </w:r>
+      </w:ins>
+      <w:r>
+        <w:rPr>
+          <w:sz w:val="32"/>
+          <w:szCs w:val="32"/>
           <w:u w:val="single"/>
-        </w:rPr>
-        <w:t>__________________</w:t>
-      </w:r>
-      <w:r>
-        <w:rPr>
+          <w:rPrChange w:id="61" w:author="Bill" w:date="2012-06-07T02:15:00Z">
+            <w:rPr>
+              <w:u w:val="single"/>
+            </w:rPr>
+          </w:rPrChange>
+        </w:rPr>
+        <w:t>___</w:t>
+      </w:r>
+      <w:del w:id="62" w:author="Bill" w:date="2012-06-07T02:15:00Z">
+        <w:r>
+          <w:rPr>
+            <w:sz w:val="32"/>
+            <w:szCs w:val="32"/>
+            <w:u w:val="single"/>
+            <w:rPrChange w:id="63" w:author="Bill" w:date="2012-06-07T02:15:00Z">
+              <w:rPr>
+                <w:u w:val="single"/>
+              </w:rPr>
+            </w:rPrChange>
+          </w:rPr>
+          <w:delText>____________</w:delText>
+        </w:r>
+      </w:del>
+      <w:r>
+        <w:rPr>
+          <w:sz w:val="32"/>
+          <w:szCs w:val="32"/>
           <w:u w:val="single"/>
-        </w:rPr>
-        <w:t>_______________________________</w:t>
-      </w:r>
-      <w:r>
-        <w:rPr>
+          <w:rPrChange w:id="64" w:author="Bill" w:date="2012-06-07T02:15:00Z">
+            <w:rPr>
+              <w:u w:val="single"/>
+            </w:rPr>
+          </w:rPrChange>
+        </w:rPr>
+        <w:t>___</w:t>
+      </w:r>
+      <w:r>
+        <w:rPr>
+          <w:sz w:val="32"/>
+          <w:szCs w:val="32"/>
           <w:u w:val="single"/>
-        </w:rPr>
-        <w:t>_____</w:t>
-      </w:r>
-      <w:r>
-        <w:rPr>
+          <w:rPrChange w:id="65" w:author="Bill" w:date="2012-06-07T02:15:00Z">
+            <w:rPr>
+              <w:u w:val="single"/>
+            </w:rPr>
+          </w:rPrChange>
+        </w:rPr>
+        <w:t>___</w:t>
+      </w:r>
+      <w:ins w:id="66" w:author="Bill" w:date="2012-06-07T02:14:00Z">
+        <w:r>
+          <w:rPr>
+            <w:sz w:val="32"/>
+            <w:szCs w:val="32"/>
+            <w:u w:val="single"/>
+            <w:rPrChange w:id="67" w:author="Bill" w:date="2012-06-07T02:15:00Z">
+              <w:rPr>
+                <w:u w:val="single"/>
+              </w:rPr>
+            </w:rPrChange>
+          </w:rPr>
+          <w:t>Gregory S. Lee</w:t>
+        </w:r>
+      </w:ins>
+      <w:del w:id="68" w:author="Bill" w:date="2012-06-07T02:14:00Z">
+        <w:r>
+          <w:rPr>
+            <w:sz w:val="32"/>
+            <w:szCs w:val="32"/>
+            <w:u w:val="single"/>
+            <w:rPrChange w:id="69" w:author="Bill" w:date="2012-06-07T02:15:00Z">
+              <w:rPr>
+                <w:u w:val="single"/>
+              </w:rPr>
+            </w:rPrChange>
+          </w:rPr>
+          <w:delText>_____________</w:delText>
+        </w:r>
+      </w:del>
+      <w:r>
+        <w:rPr>
+          <w:sz w:val="32"/>
+          <w:szCs w:val="32"/>
           <w:u w:val="single"/>
-        </w:rPr>
-        <w:t>_</w:t>
-      </w:r>
+          <w:rPrChange w:id="70" w:author="Bill" w:date="2012-06-07T02:15:00Z">
+            <w:rPr>
+              <w:u w:val="single"/>
+            </w:rPr>
+          </w:rPrChange>
+        </w:rPr>
+        <w:t>____________</w:t>
+      </w:r>
+      <w:ins w:id="71" w:author="Bill" w:date="2012-06-07T02:15:00Z">
+        <w:r>
+          <w:rPr>
+            <w:sz w:val="32"/>
+            <w:szCs w:val="32"/>
+            <w:u w:val="single"/>
+          </w:rPr>
+          <w:t>___</w:t>
+        </w:r>
+      </w:ins>
+      <w:del w:id="72" w:author="Bill" w:date="2012-06-07T02:15:00Z">
+        <w:r>
+          <w:rPr>
+            <w:sz w:val="32"/>
+            <w:szCs w:val="32"/>
+            <w:u w:val="single"/>
+            <w:rPrChange w:id="73" w:author="Bill" w:date="2012-06-07T02:15:00Z">
+              <w:rPr>
+                <w:u w:val="single"/>
+              </w:rPr>
+            </w:rPrChange>
+          </w:rPr>
+          <w:delText>___</w:delText>
+        </w:r>
+        <w:r>
+          <w:rPr>
+            <w:sz w:val="32"/>
+            <w:szCs w:val="32"/>
+            <w:u w:val="single"/>
+            <w:rPrChange w:id="74" w:author="Bill" w:date="2012-06-07T02:15:00Z">
+              <w:rPr>
+                <w:u w:val="single"/>
+              </w:rPr>
+            </w:rPrChange>
+          </w:rPr>
+          <w:delText>_____</w:delText>
+        </w:r>
+        <w:r>
+          <w:rPr>
+            <w:sz w:val="32"/>
+            <w:szCs w:val="32"/>
+            <w:u w:val="single"/>
+            <w:rPrChange w:id="75" w:author="Bill" w:date="2012-06-07T02:15:00Z">
+              <w:rPr>
+                <w:u w:val="single"/>
+              </w:rPr>
+            </w:rPrChange>
+          </w:rPr>
+          <w:delText>_</w:delText>
+        </w:r>
+      </w:del>
     </w:p>
     <w:p>
       <w:pPr>
@@ -395,8 +968,87 @@
     </w:p>
     <w:p>
       <w:pPr>
+        <w:ind w:left="-810" w:firstLine="90"/>
         <w:jc w:val="center"/>
+        <w:pPrChange w:id="76" w:author="Bill" w:date="2012-06-07T02:19:00Z">
+          <w:pPr>
+            <w:jc w:val="center"/>
+          </w:pPr>
+        </w:pPrChange>
       </w:pPr>
+      <w:ins w:id="77" w:author="Bill" w:date="2012-06-07T02:17:00Z">
+        <w:r>
+          <w:rPr>
+            <w:noProof/>
+            <w:sz w:val="32"/>
+            <w:szCs w:val="32"/>
+            <w:rPrChange w:id="78" w:author="Bill" w:date="2012-06-07T02:11:00Z">
+              <w:rPr>
+                <w:noProof/>
+              </w:rPr>
+            </w:rPrChange>
+          </w:rPr>
+          <mc:AlternateContent>
+            <mc:Choice Requires="wps">
+              <w:drawing>
+                <wp:anchor distT="0" distB="0" distL="114300" distR="114300" simplePos="0" relativeHeight="251668480" behindDoc="0" locked="0" layoutInCell="1" allowOverlap="1" wp14:anchorId="68409294" wp14:editId="1044399F">
+                  <wp:simplePos x="0" y="0"/>
+                  <wp:positionH relativeFrom="column">
+                    <wp:posOffset>2190800</wp:posOffset>
+                  </wp:positionH>
+                  <wp:positionV relativeFrom="paragraph">
+                    <wp:posOffset>243840</wp:posOffset>
+                  </wp:positionV>
+                  <wp:extent cx="1318161" cy="0"/>
+                  <wp:effectExtent l="0" t="0" r="15875" b="19050"/>
+                  <wp:wrapNone/>
+                  <wp:docPr id="230" name="Straight Connector 230"/>
+                  <wp:cNvGraphicFramePr/>
+                  <a:graphic xmlns:a="http://schemas.openxmlformats.org/drawingml/2006/main">
+                    <a:graphicData uri="http://schemas.microsoft.com/office/word/2010/wordprocessingShape">
+                      <wps:wsp>
+                        <wps:cNvCnPr/>
+                        <wps:spPr>
+                          <a:xfrm>
+                            <a:off x="0" y="0"/>
+                            <a:ext cx="1318161" cy="0"/>
+                          </a:xfrm>
+                          <a:prstGeom prst="line">
+                            <a:avLst/>
+                          </a:prstGeom>
+                        </wps:spPr>
+                        <wps:style>
+                          <a:lnRef idx="1">
+                            <a:schemeClr val="dk1"/>
+                          </a:lnRef>
+                          <a:fillRef idx="0">
+                            <a:schemeClr val="dk1"/>
+                          </a:fillRef>
+                          <a:effectRef idx="0">
+                            <a:schemeClr val="dk1"/>
+                          </a:effectRef>
+                          <a:fontRef idx="minor">
+                            <a:schemeClr val="tx1"/>
+                          </a:fontRef>
+                        </wps:style>
+                        <wps:bodyPr/>
+                      </wps:wsp>
+                    </a:graphicData>
+                  </a:graphic>
+                  <wp14:sizeRelH relativeFrom="margin">
+                    <wp14:pctWidth>0</wp14:pctWidth>
+                  </wp14:sizeRelH>
+                </wp:anchor>
+              </w:drawing>
+            </mc:Choice>
+            <mc:Fallback>
+              <w:pict>
+                <v:line id="Straight Connector 230" o:spid="_x0000_s1026" style="position:absolute;z-index:251668480;visibility:visible;mso-wrap-style:square;mso-width-percent:0;mso-wrap-distance-left:9pt;mso-wrap-distance-top:0;mso-wrap-distance-right:9pt;mso-wrap-distance-bottom:0;mso-position-horizontal:absolute;mso-position-horizontal-relative:text;mso-position-vertical:absolute;mso-position-vertical-relative:text;mso-width-percent:0;mso-width-relative:margin" from="172.5pt,19.2pt" to="276.3pt,19.2pt" o:gfxdata="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" strokecolor="black [3040]"/>
+              </w:pict>
+            </mc:Fallback>
+          </mc:AlternateContent>
+        </w:r>
+      </w:ins>
       <w:r>
         <w:t>(</w:t>
       </w:r>
@@ -405,18 +1057,75 @@
         <w:t>date</w:t>
       </w:r>
       <w:proofErr w:type="gramEnd"/>
-      <w:r>
-        <w:t>)________________________</w:t>
-      </w:r>
+      <w:ins w:id="79" w:author="Bill" w:date="2012-06-07T02:16:00Z">
+        <w:r>
+          <w:t>)</w:t>
+        </w:r>
+      </w:ins>
+      <w:ins w:id="80" w:author="Bill" w:date="2012-06-07T02:17:00Z">
+        <w:r>
+          <w:t xml:space="preserve">  </w:t>
+        </w:r>
+      </w:ins>
+      <w:ins w:id="81" w:author="Bill" w:date="2012-06-07T02:16:00Z">
+        <w:r>
+          <w:t xml:space="preserve"> </w:t>
+        </w:r>
+      </w:ins>
+      <w:del w:id="82" w:author="Bill" w:date="2012-06-07T02:16:00Z">
+        <w:r>
+          <w:rPr>
+            <w:rPrChange w:id="83" w:author="Bill" w:date="2012-06-07T02:17:00Z">
+              <w:rPr/>
+            </w:rPrChange>
+          </w:rPr>
+          <w:delText>)___</w:delText>
+        </w:r>
+      </w:del>
+      <w:ins w:id="84" w:author="Bill" w:date="2012-06-07T02:16:00Z">
+        <w:r>
+          <w:rPr>
+            <w:sz w:val="32"/>
+            <w:szCs w:val="32"/>
+            <w:rPrChange w:id="85" w:author="Bill" w:date="2012-06-07T02:17:00Z">
+              <w:rPr/>
+            </w:rPrChange>
+          </w:rPr>
+          <w:t>June 14, 2012</w:t>
+        </w:r>
+      </w:ins>
+      <w:del w:id="86" w:author="Bill" w:date="2012-06-07T02:16:00Z">
+        <w:r>
+          <w:rPr>
+            <w:rPrChange w:id="87" w:author="Bill" w:date="2012-06-07T02:16:00Z">
+              <w:rPr/>
+            </w:rPrChange>
+          </w:rPr>
+          <w:delText>_____________________</w:delText>
+        </w:r>
+      </w:del>
     </w:p>
     <w:p>
       <w:pPr>
+        <w:tabs>
+          <w:tab w:val="left" w:pos="0"/>
+        </w:tabs>
         <w:jc w:val="center"/>
+        <w:pPrChange w:id="88" w:author="Bill" w:date="2012-06-07T02:19:00Z">
+          <w:pPr>
+            <w:jc w:val="center"/>
+          </w:pPr>
+        </w:pPrChange>
       </w:pPr>
     </w:p>
     <w:p>
       <w:pPr>
         <w:jc w:val="center"/>
+        <w:pPrChange w:id="89" w:author="Bill" w:date="2012-06-07T02:20:00Z">
+          <w:pPr>
+            <w:jc w:val="center"/>
+          </w:pPr>
+        </w:pPrChange>
       </w:pPr>
       <w:r>
         <w:t>* We also certify that written approval has been obtained for any proprietary material contained therein.</w:t>
@@ -5041,7 +5750,7 @@
       <w:pPr>
         <w:pStyle w:val="Heading1"/>
       </w:pPr>
-      <w:bookmarkStart w:id="1" w:name="_Toc326694677"/>
+      <w:bookmarkStart w:id="90" w:name="_Toc326694677"/>
       <w:r>
         <w:lastRenderedPageBreak/>
         <w:t>Introduction</w:t>
@@ -5049,7 +5758,7 @@
       <w:r>
         <w:t xml:space="preserve"> and Background</w:t>
       </w:r>
-      <w:bookmarkEnd w:id="1"/>
+      <w:bookmarkEnd w:id="90"/>
     </w:p>
     <w:p>
       <w:pPr>
@@ -5091,7 +5800,6 @@
           <w:id w:val="1455293033"/>
           <w:citation/>
         </w:sdtPr>
-        <w:sdtEndPr/>
         <w:sdtContent>
           <w:r>
             <w:fldChar w:fldCharType="begin"/>
@@ -5214,12 +5922,12 @@
       <w:pPr>
         <w:pStyle w:val="Heading2"/>
       </w:pPr>
-      <w:bookmarkStart w:id="2" w:name="_Toc326694678"/>
+      <w:bookmarkStart w:id="91" w:name="_Toc326694678"/>
       <w:r>
         <w:lastRenderedPageBreak/>
         <w:t>Computer Vision</w:t>
       </w:r>
-      <w:bookmarkEnd w:id="2"/>
+      <w:bookmarkEnd w:id="91"/>
     </w:p>
     <w:p>
       <w:pPr>
@@ -5300,7 +6008,6 @@
           <w:id w:val="1711687456"/>
           <w:citation/>
         </w:sdtPr>
-        <w:sdtEndPr/>
         <w:sdtContent>
           <w:r>
             <w:fldChar w:fldCharType="begin"/>
@@ -5345,7 +6052,6 @@
           <w:id w:val="-1605191527"/>
           <w:citation/>
         </w:sdtPr>
-        <w:sdtEndPr/>
         <w:sdtContent>
           <w:r>
             <w:fldChar w:fldCharType="begin"/>
@@ -5435,7 +6141,6 @@
           <w:id w:val="1583883040"/>
           <w:citation/>
         </w:sdtPr>
-        <w:sdtEndPr/>
         <w:sdtContent>
           <w:r>
             <w:fldChar w:fldCharType="begin"/>
@@ -5539,7 +6244,6 @@
           <w:id w:val="-459955884"/>
           <w:citation/>
         </w:sdtPr>
-        <w:sdtEndPr/>
         <w:sdtContent>
           <w:r>
             <w:fldChar w:fldCharType="begin"/>
@@ -5597,7 +6301,6 @@
           <w:id w:val="-1864200866"/>
           <w:citation/>
         </w:sdtPr>
-        <w:sdtEndPr/>
         <w:sdtContent>
           <w:r>
             <w:fldChar w:fldCharType="begin"/>
@@ -5663,7 +6366,6 @@
           <w:id w:val="-964657643"/>
           <w:citation/>
         </w:sdtPr>
-        <w:sdtEndPr/>
         <w:sdtContent>
           <w:r>
             <w:fldChar w:fldCharType="begin"/>
@@ -5696,7 +6398,6 @@
           <w:id w:val="1203749177"/>
           <w:citation/>
         </w:sdtPr>
-        <w:sdtEndPr/>
         <w:sdtContent>
           <w:r>
             <w:fldChar w:fldCharType="begin"/>
@@ -5744,7 +6445,6 @@
           <w:id w:val="1755233708"/>
           <w:citation/>
         </w:sdtPr>
-        <w:sdtEndPr/>
         <w:sdtContent>
           <w:r>
             <w:fldChar w:fldCharType="begin"/>
@@ -5783,7 +6483,6 @@
           <w:id w:val="-1745018048"/>
           <w:citation/>
         </w:sdtPr>
-        <w:sdtEndPr/>
         <w:sdtContent>
           <w:r>
             <w:fldChar w:fldCharType="begin"/>
@@ -5867,7 +6566,6 @@
           <w:id w:val="532237605"/>
           <w:citation/>
         </w:sdtPr>
-        <w:sdtEndPr/>
         <w:sdtContent>
           <w:r>
             <w:fldChar w:fldCharType="begin"/>
@@ -5914,7 +6612,6 @@
           <w:id w:val="-1840298021"/>
           <w:citation/>
         </w:sdtPr>
-        <w:sdtEndPr/>
         <w:sdtContent>
           <w:r>
             <w:fldChar w:fldCharType="begin"/>
@@ -5950,7 +6647,6 @@
           <w:id w:val="612178255"/>
           <w:citation/>
         </w:sdtPr>
-        <w:sdtEndPr/>
         <w:sdtContent>
           <w:r>
             <w:fldChar w:fldCharType="begin"/>
@@ -6054,7 +6750,6 @@
           <w:id w:val="1435638263"/>
           <w:citation/>
         </w:sdtPr>
-        <w:sdtEndPr/>
         <w:sdtContent>
           <w:r>
             <w:fldChar w:fldCharType="begin"/>
@@ -6142,7 +6837,6 @@
           <w:id w:val="-421345207"/>
           <w:citation/>
         </w:sdtPr>
-        <w:sdtEndPr/>
         <w:sdtContent>
           <w:r>
             <w:fldChar w:fldCharType="begin"/>
@@ -6192,7 +6886,6 @@
           <w:id w:val="774827365"/>
           <w:citation/>
         </w:sdtPr>
-        <w:sdtEndPr/>
         <w:sdtContent>
           <w:r>
             <w:fldChar w:fldCharType="begin"/>
@@ -6251,7 +6944,6 @@
           <w:id w:val="1526444793"/>
           <w:citation/>
         </w:sdtPr>
-        <w:sdtEndPr/>
         <w:sdtContent>
           <w:r>
             <w:fldChar w:fldCharType="begin"/>
@@ -6337,7 +7029,6 @@
           <w:id w:val="-2140801037"/>
           <w:citation/>
         </w:sdtPr>
-        <w:sdtEndPr/>
         <w:sdtContent>
           <w:r>
             <w:fldChar w:fldCharType="begin"/>
@@ -6388,7 +7079,6 @@
           <w:id w:val="-977914859"/>
           <w:citation/>
         </w:sdtPr>
-        <w:sdtEndPr/>
         <w:sdtContent>
           <w:r>
             <w:fldChar w:fldCharType="begin"/>
@@ -6426,7 +7116,6 @@
           <w:id w:val="1767421998"/>
           <w:citation/>
         </w:sdtPr>
-        <w:sdtEndPr/>
         <w:sdtContent>
           <w:r>
             <w:fldChar w:fldCharType="begin"/>
@@ -6510,7 +7199,6 @@
           <w:id w:val="-1042280787"/>
           <w:citation/>
         </w:sdtPr>
-        <w:sdtEndPr/>
         <w:sdtContent>
           <w:r>
             <w:fldChar w:fldCharType="begin"/>
@@ -6570,7 +7258,6 @@
           <w:id w:val="-704018550"/>
           <w:citation/>
         </w:sdtPr>
-        <w:sdtEndPr/>
         <w:sdtContent>
           <w:r>
             <w:fldChar w:fldCharType="begin"/>
@@ -6666,7 +7353,6 @@
           <w:id w:val="-900202078"/>
           <w:citation/>
         </w:sdtPr>
-        <w:sdtEndPr/>
         <w:sdtContent>
           <w:r>
             <w:fldChar w:fldCharType="begin"/>
@@ -6723,11 +7409,11 @@
       <w:pPr>
         <w:pStyle w:val="Heading2"/>
       </w:pPr>
-      <w:bookmarkStart w:id="3" w:name="_Toc326694679"/>
+      <w:bookmarkStart w:id="92" w:name="_Toc326694679"/>
       <w:r>
         <w:t>Other sensors</w:t>
       </w:r>
-      <w:bookmarkEnd w:id="3"/>
+      <w:bookmarkEnd w:id="92"/>
     </w:p>
     <w:p>
       <w:pPr>
@@ -6769,7 +7455,6 @@
           <w:id w:val="448054471"/>
           <w:citation/>
         </w:sdtPr>
-        <w:sdtEndPr/>
         <w:sdtContent>
           <w:r>
             <w:fldChar w:fldCharType="begin"/>
@@ -6908,7 +7593,6 @@
           <w:id w:val="-1284729701"/>
           <w:citation/>
         </w:sdtPr>
-        <w:sdtEndPr/>
         <w:sdtContent>
           <w:r>
             <w:fldChar w:fldCharType="begin"/>
@@ -6962,7 +7646,6 @@
           <w:id w:val="2092344064"/>
           <w:citation/>
         </w:sdtPr>
-        <w:sdtEndPr/>
         <w:sdtContent>
           <w:r>
             <w:fldChar w:fldCharType="begin"/>
@@ -7013,7 +7696,6 @@
           <w:id w:val="-1276632795"/>
           <w:citation/>
         </w:sdtPr>
-        <w:sdtEndPr/>
         <w:sdtContent>
           <w:r>
             <w:fldChar w:fldCharType="begin"/>
@@ -7046,7 +7728,6 @@
           <w:id w:val="555511444"/>
           <w:citation/>
         </w:sdtPr>
-        <w:sdtEndPr/>
         <w:sdtContent>
           <w:r>
             <w:fldChar w:fldCharType="begin"/>
@@ -7082,7 +7763,6 @@
           <w:id w:val="806124857"/>
           <w:citation/>
         </w:sdtPr>
-        <w:sdtEndPr/>
         <w:sdtContent>
           <w:r>
             <w:fldChar w:fldCharType="begin"/>
@@ -7148,7 +7828,6 @@
           <w:id w:val="-1698075441"/>
           <w:citation/>
         </w:sdtPr>
-        <w:sdtEndPr/>
         <w:sdtContent>
           <w:r>
             <w:fldChar w:fldCharType="begin"/>
@@ -7235,12 +7914,12 @@
       <w:pPr>
         <w:pStyle w:val="Heading2"/>
       </w:pPr>
-      <w:bookmarkStart w:id="4" w:name="_Toc326694680"/>
+      <w:bookmarkStart w:id="93" w:name="_Toc326694680"/>
       <w:r>
         <w:lastRenderedPageBreak/>
         <w:t>Sensor fusion</w:t>
       </w:r>
-      <w:bookmarkEnd w:id="4"/>
+      <w:bookmarkEnd w:id="93"/>
     </w:p>
     <w:p>
       <w:pPr>
@@ -7276,7 +7955,6 @@
           <w:id w:val="806670809"/>
           <w:citation/>
         </w:sdtPr>
-        <w:sdtEndPr/>
         <w:sdtContent>
           <w:r>
             <w:fldChar w:fldCharType="begin"/>
@@ -7306,7 +7984,6 @@
           <w:id w:val="1796641621"/>
           <w:citation/>
         </w:sdtPr>
-        <w:sdtEndPr/>
         <w:sdtContent>
           <w:r>
             <w:fldChar w:fldCharType="begin"/>
@@ -7354,7 +8031,6 @@
           <w:id w:val="-734862717"/>
           <w:citation/>
         </w:sdtPr>
-        <w:sdtEndPr/>
         <w:sdtContent>
           <w:r>
             <w:fldChar w:fldCharType="begin"/>
@@ -7393,7 +8069,6 @@
           <w:id w:val="-199863975"/>
           <w:citation/>
         </w:sdtPr>
-        <w:sdtEndPr/>
         <w:sdtContent>
           <w:r>
             <w:fldChar w:fldCharType="begin"/>
@@ -7519,7 +8194,6 @@
           <w:id w:val="-1145739916"/>
           <w:citation/>
         </w:sdtPr>
-        <w:sdtEndPr/>
         <w:sdtContent>
           <w:r>
             <w:fldChar w:fldCharType="begin"/>
@@ -7555,12 +8229,12 @@
       <w:pPr>
         <w:pStyle w:val="Heading2"/>
       </w:pPr>
-      <w:bookmarkStart w:id="5" w:name="_Toc326694681"/>
+      <w:bookmarkStart w:id="94" w:name="_Toc326694681"/>
       <w:r>
         <w:lastRenderedPageBreak/>
         <w:t>Planning</w:t>
       </w:r>
-      <w:bookmarkEnd w:id="5"/>
+      <w:bookmarkEnd w:id="94"/>
     </w:p>
     <w:p>
       <w:pPr>
@@ -7584,7 +8258,6 @@
           <w:id w:val="-834538130"/>
           <w:citation/>
         </w:sdtPr>
-        <w:sdtEndPr/>
         <w:sdtContent>
           <w:r>
             <w:fldChar w:fldCharType="begin"/>
@@ -7650,7 +8323,6 @@
           <w:id w:val="95069016"/>
           <w:citation/>
         </w:sdtPr>
-        <w:sdtEndPr/>
         <w:sdtContent>
           <w:r>
             <w:fldChar w:fldCharType="begin"/>
@@ -7704,7 +8376,6 @@
           <w:id w:val="157656447"/>
           <w:citation/>
         </w:sdtPr>
-        <w:sdtEndPr/>
         <w:sdtContent>
           <w:r>
             <w:fldChar w:fldCharType="begin"/>
@@ -7799,7 +8470,6 @@
           <w:id w:val="-2019293669"/>
           <w:citation/>
         </w:sdtPr>
-        <w:sdtEndPr/>
         <w:sdtContent>
           <w:r>
             <w:fldChar w:fldCharType="begin"/>
@@ -7883,7 +8553,6 @@
           <w:id w:val="732278856"/>
           <w:citation/>
         </w:sdtPr>
-        <w:sdtEndPr/>
         <w:sdtContent>
           <w:r>
             <w:fldChar w:fldCharType="begin"/>
@@ -7924,7 +8593,6 @@
           <w:id w:val="2133524643"/>
           <w:citation/>
         </w:sdtPr>
-        <w:sdtEndPr/>
         <w:sdtContent>
           <w:r>
             <w:fldChar w:fldCharType="begin"/>
@@ -7969,7 +8637,7 @@
       <w:pPr>
         <w:pStyle w:val="Heading1"/>
       </w:pPr>
-      <w:bookmarkStart w:id="6" w:name="_Toc326694682"/>
+      <w:bookmarkStart w:id="95" w:name="_Toc326694682"/>
       <w:r>
         <w:lastRenderedPageBreak/>
         <w:t xml:space="preserve">Experimental Mobile-Robot System: </w:t>
@@ -7977,7 +8645,7 @@
       <w:r>
         <w:t>Harlie</w:t>
       </w:r>
-      <w:bookmarkEnd w:id="6"/>
+      <w:bookmarkEnd w:id="95"/>
     </w:p>
     <w:p>
       <w:pPr>
@@ -8202,8 +8870,8 @@
       <w:pPr>
         <w:pStyle w:val="Caption1"/>
       </w:pPr>
-      <w:bookmarkStart w:id="7" w:name="_Ref325461456"/>
-      <w:bookmarkStart w:id="8" w:name="_Toc326694704"/>
+      <w:bookmarkStart w:id="96" w:name="_Ref325461456"/>
+      <w:bookmarkStart w:id="97" w:name="_Toc326694704"/>
       <w:r>
         <w:t xml:space="preserve">Figure </w:t>
       </w:r>
@@ -8228,11 +8896,11 @@
         </w:rPr>
         <w:fldChar w:fldCharType="end"/>
       </w:r>
-      <w:bookmarkEnd w:id="7"/>
+      <w:bookmarkEnd w:id="96"/>
       <w:r>
         <w:t>: Harlie, the mobile robot</w:t>
       </w:r>
-      <w:bookmarkEnd w:id="8"/>
+      <w:bookmarkEnd w:id="97"/>
     </w:p>
     <w:p>
       <w:pPr>
@@ -8533,7 +9201,6 @@
           <w:id w:val="1348685138"/>
           <w:citation/>
         </w:sdtPr>
-        <w:sdtEndPr/>
         <w:sdtContent>
           <w:r>
             <w:fldChar w:fldCharType="begin"/>
@@ -8674,7 +9341,6 @@
           <w:id w:val="177479407"/>
           <w:citation/>
         </w:sdtPr>
-        <w:sdtEndPr/>
         <w:sdtContent>
           <w:r>
             <w:fldChar w:fldCharType="begin"/>
@@ -8710,7 +9376,6 @@
           <w:id w:val="1906725765"/>
           <w:citation/>
         </w:sdtPr>
-        <w:sdtEndPr/>
         <w:sdtContent>
           <w:r>
             <w:fldChar w:fldCharType="begin"/>
@@ -9419,8 +10084,8 @@
       <w:pPr>
         <w:pStyle w:val="Caption1"/>
       </w:pPr>
-      <w:bookmarkStart w:id="9" w:name="_Ref324363926"/>
-      <w:bookmarkStart w:id="10" w:name="_Toc326694705"/>
+      <w:bookmarkStart w:id="98" w:name="_Ref324363926"/>
+      <w:bookmarkStart w:id="99" w:name="_Toc326694705"/>
       <w:r>
         <w:t xml:space="preserve">Figure </w:t>
       </w:r>
@@ -9445,18 +10110,18 @@
         </w:rPr>
         <w:fldChar w:fldCharType="end"/>
       </w:r>
-      <w:bookmarkEnd w:id="9"/>
+      <w:bookmarkEnd w:id="98"/>
       <w:r>
         <w:t>: Overall software architecture</w:t>
       </w:r>
-      <w:bookmarkEnd w:id="10"/>
+      <w:bookmarkEnd w:id="99"/>
     </w:p>
     <w:p>
       <w:pPr>
         <w:pStyle w:val="Heading1"/>
       </w:pPr>
-      <w:bookmarkStart w:id="11" w:name="_Ref322950030"/>
-      <w:bookmarkStart w:id="12" w:name="_Toc326694683"/>
+      <w:bookmarkStart w:id="100" w:name="_Ref322950030"/>
+      <w:bookmarkStart w:id="101" w:name="_Toc326694683"/>
       <w:r>
         <w:lastRenderedPageBreak/>
         <w:t xml:space="preserve">Evaluation of </w:t>
@@ -9470,8 +10135,8 @@
       <w:r>
         <w:t>Kinect</w:t>
       </w:r>
-      <w:bookmarkEnd w:id="11"/>
-      <w:bookmarkEnd w:id="12"/>
+      <w:bookmarkEnd w:id="100"/>
+      <w:bookmarkEnd w:id="101"/>
     </w:p>
     <w:p>
       <w:pPr>
@@ -9872,7 +10537,6 @@
           <w:id w:val="-1186598732"/>
           <w:citation/>
         </w:sdtPr>
-        <w:sdtEndPr/>
         <w:sdtContent>
           <w:r>
             <w:fldChar w:fldCharType="begin"/>
@@ -9972,7 +10636,6 @@
           <w:id w:val="109555481"/>
           <w:citation/>
         </w:sdtPr>
-        <w:sdtEndPr/>
         <w:sdtContent>
           <w:r>
             <w:rPr>
@@ -10084,7 +10747,6 @@
           <w:id w:val="-382878608"/>
           <w:citation/>
         </w:sdtPr>
-        <w:sdtEndPr/>
         <w:sdtContent>
           <w:r>
             <w:rPr>
@@ -10221,7 +10883,6 @@
           <w:id w:val="1757024317"/>
           <w:citation/>
         </w:sdtPr>
-        <w:sdtEndPr/>
         <w:sdtContent>
           <w:r>
             <w:rPr>
@@ -10612,18 +11273,18 @@
       <w:pPr>
         <w:pStyle w:val="Heading2"/>
       </w:pPr>
-      <w:bookmarkStart w:id="13" w:name="_Ref322980249"/>
-      <w:bookmarkStart w:id="14" w:name="_Ref322980256"/>
-      <w:bookmarkStart w:id="15" w:name="_Toc326694684"/>
+      <w:bookmarkStart w:id="102" w:name="_Ref322980249"/>
+      <w:bookmarkStart w:id="103" w:name="_Ref322980256"/>
+      <w:bookmarkStart w:id="104" w:name="_Toc326694684"/>
       <w:r>
         <w:t>Calibration</w:t>
       </w:r>
-      <w:bookmarkEnd w:id="13"/>
-      <w:bookmarkEnd w:id="14"/>
+      <w:bookmarkEnd w:id="102"/>
+      <w:bookmarkEnd w:id="103"/>
       <w:r>
         <w:t xml:space="preserve"> of Users</w:t>
       </w:r>
-      <w:bookmarkEnd w:id="15"/>
+      <w:bookmarkEnd w:id="104"/>
     </w:p>
     <w:p>
       <w:pPr>
@@ -10769,7 +11430,7 @@
         <w:pStyle w:val="Caption1"/>
         <w:spacing w:line="480" w:lineRule="auto"/>
       </w:pPr>
-      <w:bookmarkStart w:id="16" w:name="_Toc326694706"/>
+      <w:bookmarkStart w:id="105" w:name="_Toc326694706"/>
       <w:r>
         <w:t xml:space="preserve">Figure </w:t>
       </w:r>
@@ -10812,7 +11473,7 @@
       <w:r>
         <w:t>calibration pose</w:t>
       </w:r>
-      <w:bookmarkEnd w:id="16"/>
+      <w:bookmarkEnd w:id="105"/>
     </w:p>
     <w:p>
       <w:pPr>
@@ -11157,8 +11818,8 @@
       <w:pPr>
         <w:pStyle w:val="Heading2"/>
       </w:pPr>
-      <w:bookmarkStart w:id="17" w:name="_Ref323129706"/>
-      <w:bookmarkStart w:id="18" w:name="_Toc326694685"/>
+      <w:bookmarkStart w:id="106" w:name="_Ref323129706"/>
+      <w:bookmarkStart w:id="107" w:name="_Toc326694685"/>
       <w:r>
         <w:t xml:space="preserve">Discrimination </w:t>
       </w:r>
@@ -11170,8 +11831,8 @@
       <w:r>
         <w:t xml:space="preserve"> Users</w:t>
       </w:r>
-      <w:bookmarkEnd w:id="17"/>
-      <w:bookmarkEnd w:id="18"/>
+      <w:bookmarkEnd w:id="106"/>
+      <w:bookmarkEnd w:id="107"/>
     </w:p>
     <w:p>
       <w:pPr>
@@ -11412,14 +12073,14 @@
       <w:pPr>
         <w:pStyle w:val="Heading2"/>
       </w:pPr>
-      <w:bookmarkStart w:id="19" w:name="_Toc326694686"/>
+      <w:bookmarkStart w:id="108" w:name="_Toc326694686"/>
       <w:r>
         <w:t>L</w:t>
       </w:r>
       <w:r>
         <w:t>imited Field of View</w:t>
       </w:r>
-      <w:bookmarkEnd w:id="19"/>
+      <w:bookmarkEnd w:id="108"/>
     </w:p>
     <w:p>
       <w:pPr>
@@ -11613,8 +12274,8 @@
       <w:pPr>
         <w:pStyle w:val="Caption1"/>
       </w:pPr>
-      <w:bookmarkStart w:id="20" w:name="_Ref325642289"/>
-      <w:bookmarkStart w:id="21" w:name="_Toc326694707"/>
+      <w:bookmarkStart w:id="109" w:name="_Ref325642289"/>
+      <w:bookmarkStart w:id="110" w:name="_Toc326694707"/>
       <w:r>
         <w:t xml:space="preserve">Figure </w:t>
       </w:r>
@@ -11639,7 +12300,7 @@
         </w:rPr>
         <w:fldChar w:fldCharType="end"/>
       </w:r>
-      <w:bookmarkEnd w:id="20"/>
+      <w:bookmarkEnd w:id="109"/>
       <w:r>
         <w:t xml:space="preserve">: </w:t>
       </w:r>
@@ -11655,7 +12316,7 @@
       <w:r>
         <w:t>to Kinect’s limited field of view</w:t>
       </w:r>
-      <w:bookmarkEnd w:id="21"/>
+      <w:bookmarkEnd w:id="110"/>
     </w:p>
     <w:p>
       <w:pPr>
@@ -11947,8 +12608,8 @@
       <w:pPr>
         <w:pStyle w:val="Caption1"/>
       </w:pPr>
-      <w:bookmarkStart w:id="22" w:name="_Ref325642378"/>
-      <w:bookmarkStart w:id="23" w:name="_Toc326694708"/>
+      <w:bookmarkStart w:id="111" w:name="_Ref325642378"/>
+      <w:bookmarkStart w:id="112" w:name="_Toc326694708"/>
       <w:r>
         <w:t xml:space="preserve">Figure </w:t>
       </w:r>
@@ -11973,28 +12634,28 @@
         </w:rPr>
         <w:fldChar w:fldCharType="end"/>
       </w:r>
-      <w:bookmarkEnd w:id="22"/>
+      <w:bookmarkEnd w:id="111"/>
       <w:r>
         <w:t>:</w:t>
       </w:r>
       <w:r>
         <w:t xml:space="preserve"> Difficulties arise in tracking a user in contact with a chair</w:t>
       </w:r>
-      <w:bookmarkEnd w:id="23"/>
+      <w:bookmarkEnd w:id="112"/>
     </w:p>
     <w:p/>
     <w:p>
       <w:pPr>
         <w:pStyle w:val="Heading2"/>
       </w:pPr>
-      <w:bookmarkStart w:id="24" w:name="_Toc326694687"/>
+      <w:bookmarkStart w:id="113" w:name="_Toc326694687"/>
       <w:r>
         <w:t>M</w:t>
       </w:r>
       <w:r>
         <w:t>oving Base Problem</w:t>
       </w:r>
-      <w:bookmarkEnd w:id="24"/>
+      <w:bookmarkEnd w:id="113"/>
     </w:p>
     <w:p>
       <w:pPr>
@@ -12452,8 +13113,8 @@
         <w:pStyle w:val="Caption1"/>
         <w:spacing w:before="0"/>
       </w:pPr>
-      <w:bookmarkStart w:id="25" w:name="_Ref322513446"/>
-      <w:bookmarkStart w:id="26" w:name="_Toc326694709"/>
+      <w:bookmarkStart w:id="114" w:name="_Ref322513446"/>
+      <w:bookmarkStart w:id="115" w:name="_Toc326694709"/>
       <w:r>
         <w:t xml:space="preserve">Figure </w:t>
       </w:r>
@@ -12478,11 +13139,11 @@
         </w:rPr>
         <w:fldChar w:fldCharType="end"/>
       </w:r>
-      <w:bookmarkEnd w:id="25"/>
+      <w:bookmarkEnd w:id="114"/>
       <w:r>
         <w:t>: Tracking performance of Kinect under motion</w:t>
       </w:r>
-      <w:bookmarkEnd w:id="26"/>
+      <w:bookmarkEnd w:id="115"/>
     </w:p>
     <w:p>
       <w:pPr>
@@ -12956,12 +13617,12 @@
       <w:pPr>
         <w:pStyle w:val="Heading1"/>
       </w:pPr>
-      <w:bookmarkStart w:id="27" w:name="_Toc326694688"/>
+      <w:bookmarkStart w:id="116" w:name="_Toc326694688"/>
       <w:r>
         <w:lastRenderedPageBreak/>
         <w:t>Pan Mount</w:t>
       </w:r>
-      <w:bookmarkEnd w:id="27"/>
+      <w:bookmarkEnd w:id="116"/>
     </w:p>
     <w:p>
       <w:pPr>
@@ -13089,11 +13750,11 @@
       <w:pPr>
         <w:pStyle w:val="Heading2"/>
       </w:pPr>
-      <w:bookmarkStart w:id="28" w:name="_Toc326694689"/>
+      <w:bookmarkStart w:id="117" w:name="_Toc326694689"/>
       <w:r>
         <w:t>Hardware</w:t>
       </w:r>
-      <w:bookmarkEnd w:id="28"/>
+      <w:bookmarkEnd w:id="117"/>
     </w:p>
     <w:p>
       <w:pPr>
@@ -13355,7 +14016,6 @@
           <w:id w:val="1787699551"/>
           <w:citation/>
         </w:sdtPr>
-        <w:sdtEndPr/>
         <w:sdtContent>
           <w:r>
             <w:rPr>
@@ -13643,8 +14303,8 @@
           <w:szCs w:val="24"/>
         </w:rPr>
       </w:pPr>
-      <w:bookmarkStart w:id="29" w:name="_Ref322513798"/>
-      <w:bookmarkStart w:id="30" w:name="_Toc326694710"/>
+      <w:bookmarkStart w:id="118" w:name="_Ref322513798"/>
+      <w:bookmarkStart w:id="119" w:name="_Toc326694710"/>
       <w:r>
         <w:t xml:space="preserve">Figure </w:t>
       </w:r>
@@ -13669,7 +14329,7 @@
         </w:rPr>
         <w:fldChar w:fldCharType="end"/>
       </w:r>
-      <w:bookmarkEnd w:id="29"/>
+      <w:bookmarkEnd w:id="118"/>
       <w:r>
         <w:t xml:space="preserve">: DP155 Base Pan (left), </w:t>
       </w:r>
@@ -13679,7 +14339,7 @@
       <w:r>
         <w:t xml:space="preserve"> Phidgets 1066_0 Servo Controller (right)</w:t>
       </w:r>
-      <w:bookmarkEnd w:id="30"/>
+      <w:bookmarkEnd w:id="119"/>
     </w:p>
     <w:p>
       <w:pPr>
@@ -13736,7 +14396,6 @@
           <w:id w:val="386301564"/>
           <w:citation/>
         </w:sdtPr>
-        <w:sdtEndPr/>
         <w:sdtContent>
           <w:r>
             <w:rPr>
@@ -14055,8 +14714,8 @@
       <w:pPr>
         <w:pStyle w:val="Caption1"/>
       </w:pPr>
-      <w:bookmarkStart w:id="31" w:name="_Ref323044753"/>
-      <w:bookmarkStart w:id="32" w:name="_Toc326694711"/>
+      <w:bookmarkStart w:id="120" w:name="_Ref323044753"/>
+      <w:bookmarkStart w:id="121" w:name="_Toc326694711"/>
       <w:r>
         <w:t xml:space="preserve">Figure </w:t>
       </w:r>
@@ -14081,7 +14740,7 @@
         </w:rPr>
         <w:fldChar w:fldCharType="end"/>
       </w:r>
-      <w:bookmarkEnd w:id="31"/>
+      <w:bookmarkEnd w:id="120"/>
       <w:r>
         <w:t xml:space="preserve">: Output from Phidgets 1066_0, showing </w:t>
       </w:r>
@@ -14094,7 +14753,7 @@
       <w:r>
         <w:t xml:space="preserve"> for position and velocity</w:t>
       </w:r>
-      <w:bookmarkEnd w:id="32"/>
+      <w:bookmarkEnd w:id="121"/>
     </w:p>
     <w:p>
       <w:pPr>
@@ -14372,11 +15031,11 @@
       <w:pPr>
         <w:pStyle w:val="Heading2"/>
       </w:pPr>
-      <w:bookmarkStart w:id="33" w:name="_Toc326694690"/>
+      <w:bookmarkStart w:id="122" w:name="_Toc326694690"/>
       <w:r>
         <w:t>Performance</w:t>
       </w:r>
-      <w:bookmarkEnd w:id="33"/>
+      <w:bookmarkEnd w:id="122"/>
     </w:p>
     <w:p>
       <w:pPr>
@@ -14656,7 +15315,7 @@
       <w:pPr>
         <w:pStyle w:val="Caption1"/>
       </w:pPr>
-      <w:bookmarkStart w:id="34" w:name="_Toc326694712"/>
+      <w:bookmarkStart w:id="123" w:name="_Toc326694712"/>
       <w:r>
         <w:t xml:space="preserve">Figure </w:t>
       </w:r>
@@ -14687,7 +15346,7 @@
       <w:r>
         <w:t>mount</w:t>
       </w:r>
-      <w:bookmarkEnd w:id="34"/>
+      <w:bookmarkEnd w:id="123"/>
     </w:p>
     <w:p>
       <w:pPr>
@@ -15022,8 +15681,8 @@
           <w:szCs w:val="24"/>
         </w:rPr>
       </w:pPr>
-      <w:bookmarkStart w:id="35" w:name="_Ref322019798"/>
-      <w:bookmarkStart w:id="36" w:name="_Toc326694713"/>
+      <w:bookmarkStart w:id="124" w:name="_Ref322019798"/>
+      <w:bookmarkStart w:id="125" w:name="_Toc326694713"/>
       <w:r>
         <w:t xml:space="preserve">Figure </w:t>
       </w:r>
@@ -15048,14 +15707,14 @@
         </w:rPr>
         <w:fldChar w:fldCharType="end"/>
       </w:r>
-      <w:bookmarkEnd w:id="35"/>
+      <w:bookmarkEnd w:id="124"/>
       <w:r>
         <w:t xml:space="preserve">: </w:t>
       </w:r>
       <w:r>
         <w:t>World coordinates of detected face while pan mount is under motion.  True position is at (0,145).  Discrepancy is due to errors in the pan mount’s ability to accurately report its angular position and publish an accurate transform to world coordinates.</w:t>
       </w:r>
-      <w:bookmarkEnd w:id="36"/>
+      <w:bookmarkEnd w:id="125"/>
     </w:p>
     <w:p>
       <w:pPr>
@@ -15484,8 +16143,8 @@
                 <w:szCs w:val="24"/>
               </w:rPr>
             </w:pPr>
-            <w:bookmarkStart w:id="37" w:name="_Ref322511744"/>
-            <w:bookmarkStart w:id="38" w:name="_Toc326694714"/>
+            <w:bookmarkStart w:id="126" w:name="_Ref322511744"/>
+            <w:bookmarkStart w:id="127" w:name="_Toc326694714"/>
             <w:r>
               <w:t xml:space="preserve">Figure </w:t>
             </w:r>
@@ -15510,11 +16169,11 @@
               </w:rPr>
               <w:fldChar w:fldCharType="end"/>
             </w:r>
-            <w:bookmarkEnd w:id="37"/>
+            <w:bookmarkEnd w:id="126"/>
             <w:r>
               <w:t>: Tracking performance of Kinect with pan compensation</w:t>
             </w:r>
-            <w:bookmarkEnd w:id="38"/>
+            <w:bookmarkEnd w:id="127"/>
           </w:p>
         </w:tc>
       </w:tr>
@@ -15807,14 +16466,14 @@
       <w:pPr>
         <w:pStyle w:val="Heading1"/>
       </w:pPr>
-      <w:bookmarkStart w:id="39" w:name="_Ref323045519"/>
-      <w:bookmarkStart w:id="40" w:name="_Toc326694691"/>
+      <w:bookmarkStart w:id="128" w:name="_Ref323045519"/>
+      <w:bookmarkStart w:id="129" w:name="_Toc326694691"/>
       <w:r>
         <w:lastRenderedPageBreak/>
         <w:t>Person Tracking</w:t>
       </w:r>
-      <w:bookmarkEnd w:id="39"/>
-      <w:bookmarkEnd w:id="40"/>
+      <w:bookmarkEnd w:id="128"/>
+      <w:bookmarkEnd w:id="129"/>
     </w:p>
     <w:p>
       <w:pPr>
@@ -16620,8 +17279,8 @@
         <w:pStyle w:val="Caption1"/>
         <w:jc w:val="center"/>
       </w:pPr>
-      <w:bookmarkStart w:id="41" w:name="_Ref324336631"/>
-      <w:bookmarkStart w:id="42" w:name="_Toc326694715"/>
+      <w:bookmarkStart w:id="130" w:name="_Ref324336631"/>
+      <w:bookmarkStart w:id="131" w:name="_Toc326694715"/>
       <w:r>
         <w:t xml:space="preserve">Figure </w:t>
       </w:r>
@@ -16646,11 +17305,11 @@
         </w:rPr>
         <w:fldChar w:fldCharType="end"/>
       </w:r>
-      <w:bookmarkEnd w:id="41"/>
+      <w:bookmarkEnd w:id="130"/>
       <w:r>
         <w:t>: Person-tracking architecture</w:t>
       </w:r>
-      <w:bookmarkEnd w:id="42"/>
+      <w:bookmarkEnd w:id="131"/>
     </w:p>
     <w:p>
       <w:pPr>
@@ -16681,13 +17340,13 @@
       <w:pPr>
         <w:pStyle w:val="Heading2"/>
       </w:pPr>
-      <w:bookmarkStart w:id="43" w:name="_Ref323131019"/>
-      <w:bookmarkStart w:id="44" w:name="_Toc326694692"/>
+      <w:bookmarkStart w:id="132" w:name="_Ref323131019"/>
+      <w:bookmarkStart w:id="133" w:name="_Toc326694692"/>
       <w:r>
         <w:t>Face Detector Node</w:t>
       </w:r>
-      <w:bookmarkEnd w:id="43"/>
-      <w:bookmarkEnd w:id="44"/>
+      <w:bookmarkEnd w:id="132"/>
+      <w:bookmarkEnd w:id="133"/>
     </w:p>
     <w:p>
       <w:pPr>
@@ -16732,7 +17391,6 @@
           <w:id w:val="-1161999167"/>
           <w:citation/>
         </w:sdtPr>
-        <w:sdtEndPr/>
         <w:sdtContent>
           <w:r>
             <w:fldChar w:fldCharType="begin"/>
@@ -16943,11 +17601,11 @@
       <w:pPr>
         <w:pStyle w:val="Heading2"/>
       </w:pPr>
-      <w:bookmarkStart w:id="45" w:name="_Toc326694693"/>
+      <w:bookmarkStart w:id="134" w:name="_Toc326694693"/>
       <w:r>
         <w:t>Leg Detector Node</w:t>
       </w:r>
-      <w:bookmarkEnd w:id="45"/>
+      <w:bookmarkEnd w:id="134"/>
     </w:p>
     <w:p>
       <w:pPr>
@@ -16989,7 +17647,6 @@
           <w:id w:val="-239322670"/>
           <w:citation/>
         </w:sdtPr>
-        <w:sdtEndPr/>
         <w:sdtContent>
           <w:r>
             <w:fldChar w:fldCharType="begin"/>
@@ -17016,7 +17673,6 @@
           <w:id w:val="-1359424586"/>
           <w:citation/>
         </w:sdtPr>
-        <w:sdtEndPr/>
         <w:sdtContent>
           <w:r>
             <w:fldChar w:fldCharType="begin"/>
@@ -17193,8 +17849,8 @@
       <w:pPr>
         <w:pStyle w:val="Heading2"/>
       </w:pPr>
-      <w:bookmarkStart w:id="46" w:name="_Ref323045443"/>
-      <w:bookmarkStart w:id="47" w:name="_Toc326694694"/>
+      <w:bookmarkStart w:id="135" w:name="_Ref323045443"/>
+      <w:bookmarkStart w:id="136" w:name="_Toc326694694"/>
       <w:r>
         <w:t xml:space="preserve">Kinect </w:t>
       </w:r>
@@ -17204,8 +17860,8 @@
       <w:r>
         <w:t>Detector Node</w:t>
       </w:r>
-      <w:bookmarkEnd w:id="46"/>
-      <w:bookmarkEnd w:id="47"/>
+      <w:bookmarkEnd w:id="135"/>
+      <w:bookmarkEnd w:id="136"/>
     </w:p>
     <w:p>
       <w:pPr>
@@ -17317,7 +17973,6 @@
           <w:id w:val="1200438112"/>
           <w:citation/>
         </w:sdtPr>
-        <w:sdtEndPr/>
         <w:sdtContent>
           <w:r>
             <w:fldChar w:fldCharType="begin"/>
@@ -17609,8 +18264,8 @@
       <w:pPr>
         <w:pStyle w:val="Caption1"/>
       </w:pPr>
-      <w:bookmarkStart w:id="48" w:name="_Ref322980214"/>
-      <w:bookmarkStart w:id="49" w:name="_Toc326694716"/>
+      <w:bookmarkStart w:id="137" w:name="_Ref322980214"/>
+      <w:bookmarkStart w:id="138" w:name="_Toc326694716"/>
       <w:r>
         <w:t xml:space="preserve">Figure </w:t>
       </w:r>
@@ -17635,7 +18290,7 @@
         </w:rPr>
         <w:fldChar w:fldCharType="end"/>
       </w:r>
-      <w:bookmarkEnd w:id="48"/>
+      <w:bookmarkEnd w:id="137"/>
       <w:r>
         <w:t xml:space="preserve">: Kinect’s RGB image masked for </w:t>
       </w:r>
@@ -17654,7 +18309,7 @@
       <w:r>
         <w:t xml:space="preserve"> after calibration</w:t>
       </w:r>
-      <w:bookmarkEnd w:id="49"/>
+      <w:bookmarkEnd w:id="138"/>
     </w:p>
     <w:p>
       <w:pPr>
@@ -17690,7 +18345,7 @@
               <w:pStyle w:val="Caption1"/>
               <w:keepNext/>
             </w:pPr>
-            <w:bookmarkStart w:id="50" w:name="_Ref324336850"/>
+            <w:bookmarkStart w:id="139" w:name="_Ref324336850"/>
             <w:r>
               <w:rPr>
                 <w:noProof/>
@@ -17749,8 +18404,8 @@
             <w:pPr>
               <w:pStyle w:val="Caption1"/>
             </w:pPr>
-            <w:bookmarkStart w:id="51" w:name="_Ref324336895"/>
-            <w:bookmarkStart w:id="52" w:name="_Toc326694717"/>
+            <w:bookmarkStart w:id="140" w:name="_Ref324336895"/>
+            <w:bookmarkStart w:id="141" w:name="_Toc326694717"/>
             <w:r>
               <w:t xml:space="preserve">Figure </w:t>
             </w:r>
@@ -17775,7 +18430,7 @@
               </w:rPr>
               <w:fldChar w:fldCharType="end"/>
             </w:r>
-            <w:bookmarkEnd w:id="51"/>
+            <w:bookmarkEnd w:id="140"/>
             <w:r>
               <w:t xml:space="preserve">: Histogram computed from </w:t>
             </w:r>
@@ -17803,8 +18458,8 @@
             <w:r>
               <w:t>: hue on horizontal axis, saturation on vertical axis, brightness represents to histogram value.</w:t>
             </w:r>
-            <w:bookmarkEnd w:id="50"/>
-            <w:bookmarkEnd w:id="52"/>
+            <w:bookmarkEnd w:id="139"/>
+            <w:bookmarkEnd w:id="141"/>
           </w:p>
         </w:tc>
         <w:tc>
@@ -17882,7 +18537,7 @@
             <w:pPr>
               <w:pStyle w:val="Caption1"/>
             </w:pPr>
-            <w:bookmarkStart w:id="53" w:name="_Toc326694718"/>
+            <w:bookmarkStart w:id="142" w:name="_Toc326694718"/>
             <w:r>
               <w:t xml:space="preserve">Figure </w:t>
             </w:r>
@@ -17940,7 +18595,7 @@
             <w:r>
               <w:t>D surface plot</w:t>
             </w:r>
-            <w:bookmarkEnd w:id="53"/>
+            <w:bookmarkEnd w:id="142"/>
           </w:p>
           <w:p>
             <w:pPr>
@@ -20041,7 +20696,16 @@
               <w:rPr>
                 <w:rFonts w:ascii="Cambria Math" w:hAnsi="Cambria Math"/>
               </w:rPr>
-              <m:t>meas</m:t>
+              <m:t>mea</m:t>
+            </m:r>
+            <m:r>
+              <m:rPr>
+                <m:sty m:val="b"/>
+              </m:rPr>
+              <w:rPr>
+                <w:rFonts w:ascii="Cambria Math" w:hAnsi="Cambria Math"/>
+              </w:rPr>
+              <m:t>s</m:t>
             </m:r>
           </m:sub>
         </m:sSub>
@@ -20577,8 +21241,8 @@
       <w:pPr>
         <w:pStyle w:val="Caption1"/>
       </w:pPr>
-      <w:bookmarkStart w:id="54" w:name="_Ref324337029"/>
-      <w:bookmarkStart w:id="55" w:name="_Toc326694719"/>
+      <w:bookmarkStart w:id="143" w:name="_Ref324337029"/>
+      <w:bookmarkStart w:id="144" w:name="_Toc326694719"/>
       <w:r>
         <w:t xml:space="preserve">Figure </w:t>
       </w:r>
@@ -20603,7 +21267,7 @@
         </w:rPr>
         <w:fldChar w:fldCharType="end"/>
       </w:r>
-      <w:bookmarkEnd w:id="54"/>
+      <w:bookmarkEnd w:id="143"/>
       <w:r>
         <w:t xml:space="preserve">: Correlation </w:t>
       </w:r>
@@ -20694,20 +21358,20 @@
       <w:r>
         <w:t xml:space="preserve">  (blue)</w:t>
       </w:r>
-      <w:bookmarkEnd w:id="55"/>
+      <w:bookmarkEnd w:id="144"/>
     </w:p>
     <w:p>
       <w:pPr>
         <w:pStyle w:val="Heading1"/>
       </w:pPr>
-      <w:bookmarkStart w:id="56" w:name="_Ref324364407"/>
-      <w:bookmarkStart w:id="57" w:name="_Toc326694695"/>
+      <w:bookmarkStart w:id="145" w:name="_Ref324364407"/>
+      <w:bookmarkStart w:id="146" w:name="_Toc326694695"/>
       <w:r>
         <w:lastRenderedPageBreak/>
         <w:t>Planning</w:t>
       </w:r>
-      <w:bookmarkEnd w:id="56"/>
-      <w:bookmarkEnd w:id="57"/>
+      <w:bookmarkEnd w:id="145"/>
+      <w:bookmarkEnd w:id="146"/>
     </w:p>
     <w:p>
       <w:pPr>
@@ -21593,8 +22257,8 @@
           <w:noProof/>
         </w:rPr>
       </w:pPr>
-      <w:bookmarkStart w:id="58" w:name="_Ref324365250"/>
-      <w:bookmarkStart w:id="59" w:name="_Toc326694720"/>
+      <w:bookmarkStart w:id="147" w:name="_Ref324365250"/>
+      <w:bookmarkStart w:id="148" w:name="_Toc326694720"/>
       <w:r>
         <w:t xml:space="preserve">Figure </w:t>
       </w:r>
@@ -21619,7 +22283,7 @@
         </w:rPr>
         <w:fldChar w:fldCharType="end"/>
       </w:r>
-      <w:bookmarkEnd w:id="58"/>
+      <w:bookmarkEnd w:id="147"/>
       <w:r>
         <w:t>: Planning module</w:t>
       </w:r>
@@ -21629,7 +22293,7 @@
         </w:rPr>
         <w:t xml:space="preserve"> architecture</w:t>
       </w:r>
-      <w:bookmarkEnd w:id="59"/>
+      <w:bookmarkEnd w:id="148"/>
     </w:p>
     <w:p>
       <w:pPr>
@@ -21640,7 +22304,7 @@
       <w:pPr>
         <w:pStyle w:val="Heading2"/>
       </w:pPr>
-      <w:bookmarkStart w:id="60" w:name="_Toc326694696"/>
+      <w:bookmarkStart w:id="149" w:name="_Toc326694696"/>
       <w:r>
         <w:t>Point-</w:t>
       </w:r>
@@ -21650,7 +22314,7 @@
       <w:r>
         <w:t>point planner</w:t>
       </w:r>
-      <w:bookmarkEnd w:id="60"/>
+      <w:bookmarkEnd w:id="149"/>
     </w:p>
     <w:p>
       <w:pPr>
@@ -21718,7 +22382,6 @@
           <w:id w:val="-931507777"/>
           <w:citation/>
         </w:sdtPr>
-        <w:sdtEndPr/>
         <w:sdtContent>
           <w:r>
             <w:fldChar w:fldCharType="begin"/>
@@ -21748,7 +22411,6 @@
           <w:id w:val="34167119"/>
           <w:citation/>
         </w:sdtPr>
-        <w:sdtEndPr/>
         <w:sdtContent>
           <w:r>
             <w:fldChar w:fldCharType="begin"/>
@@ -22054,8 +22716,8 @@
       <w:pPr>
         <w:pStyle w:val="Caption1"/>
       </w:pPr>
-      <w:bookmarkStart w:id="61" w:name="_Ref322950225"/>
-      <w:bookmarkStart w:id="62" w:name="_Toc326694721"/>
+      <w:bookmarkStart w:id="150" w:name="_Ref322950225"/>
+      <w:bookmarkStart w:id="151" w:name="_Toc326694721"/>
       <w:r>
         <w:t xml:space="preserve">Figure </w:t>
       </w:r>
@@ -22080,11 +22742,11 @@
         </w:rPr>
         <w:fldChar w:fldCharType="end"/>
       </w:r>
-      <w:bookmarkEnd w:id="61"/>
+      <w:bookmarkEnd w:id="150"/>
       <w:r>
         <w:t>: Smooth path produced by SBPL planner in presence of obstacles (grid size 1m)</w:t>
       </w:r>
-      <w:bookmarkEnd w:id="62"/>
+      <w:bookmarkEnd w:id="151"/>
     </w:p>
     <w:p>
       <w:pPr>
@@ -22296,8 +22958,8 @@
       <w:pPr>
         <w:pStyle w:val="Caption1"/>
       </w:pPr>
-      <w:bookmarkStart w:id="63" w:name="_Ref322520674"/>
-      <w:bookmarkStart w:id="64" w:name="_Toc326694722"/>
+      <w:bookmarkStart w:id="152" w:name="_Ref322520674"/>
+      <w:bookmarkStart w:id="153" w:name="_Toc326694722"/>
       <w:r>
         <w:t xml:space="preserve">Figure </w:t>
       </w:r>
@@ -22322,11 +22984,11 @@
         </w:rPr>
         <w:fldChar w:fldCharType="end"/>
       </w:r>
-      <w:bookmarkEnd w:id="63"/>
+      <w:bookmarkEnd w:id="152"/>
       <w:r>
         <w:t>: Harlie's motion primitives (spin-in-place moves not shown)</w:t>
       </w:r>
-      <w:bookmarkEnd w:id="64"/>
+      <w:bookmarkEnd w:id="153"/>
     </w:p>
     <w:p>
       <w:pPr>
@@ -22347,7 +23009,6 @@
           <w:id w:val="-240334251"/>
           <w:citation/>
         </w:sdtPr>
-        <w:sdtEndPr/>
         <w:sdtContent>
           <w:r>
             <w:fldChar w:fldCharType="begin"/>
@@ -22603,7 +23264,7 @@
       <w:pPr>
         <w:pStyle w:val="Heading2"/>
       </w:pPr>
-      <w:bookmarkStart w:id="65" w:name="_Toc326694697"/>
+      <w:bookmarkStart w:id="154" w:name="_Toc326694697"/>
       <w:r>
         <w:lastRenderedPageBreak/>
         <w:t>Dynamic P</w:t>
@@ -22611,7 +23272,7 @@
       <w:r>
         <w:t>lanning</w:t>
       </w:r>
-      <w:bookmarkEnd w:id="65"/>
+      <w:bookmarkEnd w:id="154"/>
     </w:p>
     <w:p>
       <w:pPr>
@@ -24716,12 +25377,14 @@
                           <w:pStyle w:val="NormalWeb"/>
                           <w:spacing w:before="0" w:beforeAutospacing="0" w:after="200" w:afterAutospacing="0" w:line="276" w:lineRule="auto"/>
                         </w:pPr>
+                        <w:proofErr w:type="gramStart"/>
                         <w:r>
                           <w:rPr>
                             <w:rFonts w:ascii="Georgia" w:eastAsia="Times New Roman" w:hAnsi="Georgia"/>
                           </w:rPr>
                           <w:t>path</w:t>
                         </w:r>
+                        <w:proofErr w:type="gramEnd"/>
                       </w:p>
                     </w:txbxContent>
                   </v:textbox>
@@ -24746,12 +25409,14 @@
                           <w:pStyle w:val="NormalWeb"/>
                           <w:spacing w:before="0" w:beforeAutospacing="0" w:after="200" w:afterAutospacing="0" w:line="276" w:lineRule="auto"/>
                         </w:pPr>
+                        <w:proofErr w:type="gramStart"/>
                         <w:r>
                           <w:rPr>
                             <w:rFonts w:ascii="Georgia" w:eastAsia="Times New Roman" w:hAnsi="Georgia"/>
                           </w:rPr>
                           <w:t>path</w:t>
                         </w:r>
+                        <w:proofErr w:type="gramEnd"/>
                       </w:p>
                     </w:txbxContent>
                   </v:textbox>
@@ -25049,8 +25714,8 @@
       <w:pPr>
         <w:pStyle w:val="Caption1"/>
       </w:pPr>
-      <w:bookmarkStart w:id="66" w:name="_Ref324339031"/>
-      <w:bookmarkStart w:id="67" w:name="_Toc326694723"/>
+      <w:bookmarkStart w:id="155" w:name="_Ref324339031"/>
+      <w:bookmarkStart w:id="156" w:name="_Toc326694723"/>
       <w:r>
         <w:t xml:space="preserve">Figure </w:t>
       </w:r>
@@ -25075,11 +25740,11 @@
         </w:rPr>
         <w:fldChar w:fldCharType="end"/>
       </w:r>
-      <w:bookmarkEnd w:id="66"/>
+      <w:bookmarkEnd w:id="155"/>
       <w:r>
         <w:t>: Illustration of rolling-window approach</w:t>
       </w:r>
-      <w:bookmarkEnd w:id="67"/>
+      <w:bookmarkEnd w:id="156"/>
     </w:p>
     <w:p>
       <w:pPr>
@@ -27788,12 +28453,14 @@
                           <w:pStyle w:val="NormalWeb"/>
                           <w:spacing w:before="0" w:beforeAutospacing="0" w:after="200" w:afterAutospacing="0" w:line="276" w:lineRule="auto"/>
                         </w:pPr>
+                        <w:proofErr w:type="gramStart"/>
                         <w:r>
                           <w:rPr>
                             <w:rFonts w:ascii="Georgia" w:eastAsia="Times New Roman" w:hAnsi="Georgia"/>
                           </w:rPr>
                           <w:t>path</w:t>
                         </w:r>
+                        <w:proofErr w:type="gramEnd"/>
                       </w:p>
                     </w:txbxContent>
                   </v:textbox>
@@ -27818,12 +28485,14 @@
                           <w:pStyle w:val="NormalWeb"/>
                           <w:spacing w:before="0" w:beforeAutospacing="0" w:after="200" w:afterAutospacing="0" w:line="276" w:lineRule="auto"/>
                         </w:pPr>
+                        <w:proofErr w:type="gramStart"/>
                         <w:r>
                           <w:rPr>
                             <w:rFonts w:ascii="Georgia" w:eastAsia="Times New Roman" w:hAnsi="Georgia"/>
                           </w:rPr>
                           <w:t>path</w:t>
                         </w:r>
+                        <w:proofErr w:type="gramEnd"/>
                       </w:p>
                     </w:txbxContent>
                   </v:textbox>
@@ -28329,8 +28998,8 @@
       <w:pPr>
         <w:pStyle w:val="Caption1"/>
       </w:pPr>
-      <w:bookmarkStart w:id="68" w:name="_Ref324359823"/>
-      <w:bookmarkStart w:id="69" w:name="_Toc326694724"/>
+      <w:bookmarkStart w:id="157" w:name="_Ref324359823"/>
+      <w:bookmarkStart w:id="158" w:name="_Toc326694724"/>
       <w:r>
         <w:t xml:space="preserve">Figure </w:t>
       </w:r>
@@ -28355,11 +29024,11 @@
         </w:rPr>
         <w:fldChar w:fldCharType="end"/>
       </w:r>
-      <w:bookmarkEnd w:id="68"/>
+      <w:bookmarkEnd w:id="157"/>
       <w:r>
         <w:t>: Illustration of partial and full replanning</w:t>
       </w:r>
-      <w:bookmarkEnd w:id="69"/>
+      <w:bookmarkEnd w:id="158"/>
     </w:p>
     <w:p>
       <w:pPr>
@@ -28430,9 +29099,9 @@
                                 <w:sz w:val="24"/>
                               </w:rPr>
                             </w:pPr>
-                            <w:bookmarkStart w:id="70" w:name="_Ref324360218"/>
-                            <w:bookmarkStart w:id="71" w:name="_Toc325660622"/>
-                            <w:bookmarkStart w:id="72" w:name="_Toc326694703"/>
+                            <w:bookmarkStart w:id="159" w:name="_Ref324360218"/>
+                            <w:bookmarkStart w:id="160" w:name="_Toc325660622"/>
+                            <w:bookmarkStart w:id="161" w:name="_Toc326694703"/>
                             <w:r>
                               <w:t xml:space="preserve">Table </w:t>
                             </w:r>
@@ -28457,12 +29126,12 @@
                               </w:rPr>
                               <w:fldChar w:fldCharType="end"/>
                             </w:r>
-                            <w:bookmarkEnd w:id="70"/>
+                            <w:bookmarkEnd w:id="159"/>
                             <w:r>
                               <w:t>: Conditions for full and partial replanning</w:t>
                             </w:r>
-                            <w:bookmarkEnd w:id="71"/>
-                            <w:bookmarkEnd w:id="72"/>
+                            <w:bookmarkEnd w:id="160"/>
+                            <w:bookmarkEnd w:id="161"/>
                           </w:p>
                         </w:txbxContent>
                       </wps:txbx>
@@ -28480,10 +29149,6 @@
           </mc:Choice>
           <mc:Fallback>
             <w:pict>
-              <v:shapetype id="_x0000_t202" coordsize="21600,21600" o:spt="202" path="m,l,21600r21600,l21600,xe">
-                <v:stroke joinstyle="miter"/>
-                <v:path gradientshapeok="t" o:connecttype="rect"/>
-              </v:shapetype>
               <v:shape id="Text Box 10" o:spid="_x0000_s1165" type="#_x0000_t202" style="position:absolute;left:0;text-align:left;margin-left:236.05pt;margin-top:254.95pt;width:194.15pt;height:.05pt;z-index:251665408;visibility:visible;mso-wrap-style:square;mso-wrap-distance-left:9pt;mso-wrap-distance-top:0;mso-wrap-distance-right:9pt;mso-wrap-distance-bottom:0;mso-position-horizontal:absolute;mso-position-horizontal-relative:text;mso-position-vertical:absolute;mso-position-vertical-relative:text;v-text-anchor:top" o:gfxdata="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" stroked="f">
                 <v:textbox style="mso-fit-shape-to-text:t" inset="0,0,0,0">
                   <w:txbxContent>
@@ -28495,26 +29160,39 @@
                           <w:sz w:val="24"/>
                         </w:rPr>
                       </w:pPr>
-                      <w:bookmarkStart w:id="73" w:name="_Ref324360218"/>
-                      <w:bookmarkStart w:id="74" w:name="_Toc325660622"/>
-                      <w:bookmarkStart w:id="75" w:name="_Toc326694703"/>
+                      <w:bookmarkStart w:id="162" w:name="_Ref324360218"/>
+                      <w:bookmarkStart w:id="163" w:name="_Toc325660622"/>
+                      <w:bookmarkStart w:id="164" w:name="_Toc326694703"/>
                       <w:r>
                         <w:t xml:space="preserve">Table </w:t>
                       </w:r>
-                      <w:fldSimple w:instr=" SEQ Table \* ARABIC ">
-                        <w:r>
-                          <w:rPr>
-                            <w:noProof/>
-                          </w:rPr>
-                          <w:t>1</w:t>
-                        </w:r>
-                      </w:fldSimple>
-                      <w:bookmarkEnd w:id="73"/>
+                      <w:r>
+                        <w:fldChar w:fldCharType="begin"/>
+                      </w:r>
+                      <w:r>
+                        <w:instrText xml:space="preserve"> SEQ Table \* ARABIC </w:instrText>
+                      </w:r>
+                      <w:r>
+                        <w:fldChar w:fldCharType="separate"/>
+                      </w:r>
+                      <w:r>
+                        <w:rPr>
+                          <w:noProof/>
+                        </w:rPr>
+                        <w:t>1</w:t>
+                      </w:r>
+                      <w:r>
+                        <w:rPr>
+                          <w:noProof/>
+                        </w:rPr>
+                        <w:fldChar w:fldCharType="end"/>
+                      </w:r>
+                      <w:bookmarkEnd w:id="162"/>
                       <w:r>
                         <w:t>: Conditions for full and partial replanning</w:t>
                       </w:r>
-                      <w:bookmarkEnd w:id="74"/>
-                      <w:bookmarkEnd w:id="75"/>
+                      <w:bookmarkEnd w:id="163"/>
+                      <w:bookmarkEnd w:id="164"/>
                     </w:p>
                   </w:txbxContent>
                 </v:textbox>
@@ -30305,12 +30983,14 @@
                           <w:pStyle w:val="NormalWeb"/>
                           <w:spacing w:before="0" w:beforeAutospacing="0" w:after="200" w:afterAutospacing="0" w:line="276" w:lineRule="auto"/>
                         </w:pPr>
+                        <w:proofErr w:type="gramStart"/>
                         <w:r>
                           <w:rPr>
                             <w:rFonts w:ascii="Georgia" w:eastAsia="Times New Roman" w:hAnsi="Georgia"/>
                           </w:rPr>
                           <w:t>path</w:t>
                         </w:r>
+                        <w:proofErr w:type="gramEnd"/>
                       </w:p>
                     </w:txbxContent>
                   </v:textbox>
@@ -30335,12 +31015,14 @@
                           <w:pStyle w:val="NormalWeb"/>
                           <w:spacing w:before="0" w:beforeAutospacing="0" w:after="200" w:afterAutospacing="0" w:line="276" w:lineRule="auto"/>
                         </w:pPr>
+                        <w:proofErr w:type="gramStart"/>
                         <w:r>
                           <w:rPr>
                             <w:rFonts w:ascii="Georgia" w:eastAsia="Times New Roman" w:hAnsi="Georgia"/>
                           </w:rPr>
                           <w:t>path</w:t>
                         </w:r>
+                        <w:proofErr w:type="gramEnd"/>
                       </w:p>
                     </w:txbxContent>
                   </v:textbox>
@@ -30538,8 +31220,8 @@
       <w:pPr>
         <w:pStyle w:val="Caption1"/>
       </w:pPr>
-      <w:bookmarkStart w:id="73" w:name="_Ref324361944"/>
-      <w:bookmarkStart w:id="74" w:name="_Toc326694725"/>
+      <w:bookmarkStart w:id="165" w:name="_Ref324361944"/>
+      <w:bookmarkStart w:id="166" w:name="_Toc326694725"/>
       <w:r>
         <w:t xml:space="preserve">Figure </w:t>
       </w:r>
@@ -30564,7 +31246,7 @@
         </w:rPr>
         <w:fldChar w:fldCharType="end"/>
       </w:r>
-      <w:bookmarkEnd w:id="73"/>
+      <w:bookmarkEnd w:id="165"/>
       <w:r>
         <w:t xml:space="preserve">: Special condition leading to full replan: target </w:t>
       </w:r>
@@ -30574,21 +31256,21 @@
       <w:r>
         <w:t xml:space="preserve"> behind the robot</w:t>
       </w:r>
-      <w:bookmarkEnd w:id="74"/>
+      <w:bookmarkEnd w:id="166"/>
     </w:p>
     <w:p>
       <w:pPr>
         <w:pStyle w:val="Heading2"/>
       </w:pPr>
-      <w:bookmarkStart w:id="75" w:name="_Toc324334540"/>
-      <w:bookmarkStart w:id="76" w:name="_Toc324336828"/>
-      <w:bookmarkStart w:id="77" w:name="_Toc324361982"/>
-      <w:bookmarkStart w:id="78" w:name="_Toc324362031"/>
-      <w:bookmarkStart w:id="79" w:name="_Toc326694698"/>
-      <w:bookmarkEnd w:id="75"/>
-      <w:bookmarkEnd w:id="76"/>
-      <w:bookmarkEnd w:id="77"/>
-      <w:bookmarkEnd w:id="78"/>
+      <w:bookmarkStart w:id="167" w:name="_Toc324334540"/>
+      <w:bookmarkStart w:id="168" w:name="_Toc324336828"/>
+      <w:bookmarkStart w:id="169" w:name="_Toc324361982"/>
+      <w:bookmarkStart w:id="170" w:name="_Toc324362031"/>
+      <w:bookmarkStart w:id="171" w:name="_Toc326694698"/>
+      <w:bookmarkEnd w:id="167"/>
+      <w:bookmarkEnd w:id="168"/>
+      <w:bookmarkEnd w:id="169"/>
+      <w:bookmarkEnd w:id="170"/>
       <w:r>
         <w:t xml:space="preserve">Goal </w:t>
       </w:r>
@@ -30598,7 +31280,7 @@
       <w:r>
         <w:t>eneration</w:t>
       </w:r>
-      <w:bookmarkEnd w:id="79"/>
+      <w:bookmarkEnd w:id="171"/>
     </w:p>
     <w:p>
       <w:pPr>
@@ -30877,8 +31559,8 @@
       <w:pPr>
         <w:pStyle w:val="Caption1"/>
       </w:pPr>
-      <w:bookmarkStart w:id="80" w:name="_Ref322951239"/>
-      <w:bookmarkStart w:id="81" w:name="_Toc326694726"/>
+      <w:bookmarkStart w:id="172" w:name="_Ref322951239"/>
+      <w:bookmarkStart w:id="173" w:name="_Toc326694726"/>
       <w:r>
         <w:t xml:space="preserve">Figure </w:t>
       </w:r>
@@ -30903,7 +31585,7 @@
         </w:rPr>
         <w:fldChar w:fldCharType="end"/>
       </w:r>
-      <w:bookmarkEnd w:id="80"/>
+      <w:bookmarkEnd w:id="172"/>
       <w:r>
         <w:t>: Goal constellation</w:t>
       </w:r>
@@ -30922,7 +31604,7 @@
       <w:r>
         <w:t xml:space="preserve"> (grid resolution 1m)</w:t>
       </w:r>
-      <w:bookmarkEnd w:id="81"/>
+      <w:bookmarkEnd w:id="173"/>
     </w:p>
     <w:p/>
     <w:p/>
@@ -30931,12 +31613,12 @@
       <w:pPr>
         <w:pStyle w:val="Heading2"/>
       </w:pPr>
-      <w:bookmarkStart w:id="82" w:name="_Toc326694699"/>
+      <w:bookmarkStart w:id="174" w:name="_Toc326694699"/>
       <w:r>
         <w:lastRenderedPageBreak/>
         <w:t>Benchmarks</w:t>
       </w:r>
-      <w:bookmarkEnd w:id="82"/>
+      <w:bookmarkEnd w:id="174"/>
     </w:p>
     <w:p>
       <w:pPr>
@@ -31064,8 +31746,8 @@
       <w:pPr>
         <w:pStyle w:val="Caption1"/>
       </w:pPr>
-      <w:bookmarkStart w:id="83" w:name="_Ref325398678"/>
-      <w:bookmarkStart w:id="84" w:name="_Toc326694727"/>
+      <w:bookmarkStart w:id="175" w:name="_Ref325398678"/>
+      <w:bookmarkStart w:id="176" w:name="_Toc326694727"/>
       <w:r>
         <w:t xml:space="preserve">Figure </w:t>
       </w:r>
@@ -31090,11 +31772,11 @@
         </w:rPr>
         <w:fldChar w:fldCharType="end"/>
       </w:r>
-      <w:bookmarkEnd w:id="83"/>
+      <w:bookmarkEnd w:id="175"/>
       <w:r>
         <w:t>: Planning benchmark in obstruction-free setting</w:t>
       </w:r>
-      <w:bookmarkEnd w:id="84"/>
+      <w:bookmarkEnd w:id="176"/>
     </w:p>
     <w:p/>
     <w:p>
@@ -31352,8 +32034,8 @@
       <w:pPr>
         <w:pStyle w:val="Caption1"/>
       </w:pPr>
-      <w:bookmarkStart w:id="85" w:name="_Ref325399670"/>
-      <w:bookmarkStart w:id="86" w:name="_Toc326694728"/>
+      <w:bookmarkStart w:id="177" w:name="_Ref325399670"/>
+      <w:bookmarkStart w:id="178" w:name="_Toc326694728"/>
       <w:r>
         <w:t xml:space="preserve">Figure </w:t>
       </w:r>
@@ -31378,14 +32060,14 @@
         </w:rPr>
         <w:fldChar w:fldCharType="end"/>
       </w:r>
-      <w:bookmarkEnd w:id="85"/>
+      <w:bookmarkEnd w:id="177"/>
       <w:r>
         <w:t xml:space="preserve">: Path taken by Harlie to avoid </w:t>
       </w:r>
       <w:r>
         <w:t>box (grid size 1m.)  Note that only front face of box is visible.</w:t>
       </w:r>
-      <w:bookmarkEnd w:id="86"/>
+      <w:bookmarkEnd w:id="178"/>
     </w:p>
     <w:p>
       <w:pPr>
@@ -31453,8 +32135,8 @@
       <w:pPr>
         <w:pStyle w:val="Caption1"/>
       </w:pPr>
-      <w:bookmarkStart w:id="87" w:name="_Ref325399841"/>
-      <w:bookmarkStart w:id="88" w:name="_Toc326694729"/>
+      <w:bookmarkStart w:id="179" w:name="_Ref325399841"/>
+      <w:bookmarkStart w:id="180" w:name="_Toc326694729"/>
       <w:r>
         <w:t xml:space="preserve">Figure </w:t>
       </w:r>
@@ -31479,11 +32161,11 @@
         </w:rPr>
         <w:fldChar w:fldCharType="end"/>
       </w:r>
-      <w:bookmarkEnd w:id="87"/>
+      <w:bookmarkEnd w:id="179"/>
       <w:r>
         <w:t>: Planning benchmark in dynamic replanning scenario</w:t>
       </w:r>
-      <w:bookmarkEnd w:id="88"/>
+      <w:bookmarkEnd w:id="180"/>
     </w:p>
     <w:p>
       <w:pPr>
@@ -31700,8 +32382,8 @@
         <w:pStyle w:val="Caption1"/>
         <w:spacing w:before="0"/>
       </w:pPr>
-      <w:bookmarkStart w:id="89" w:name="_Ref325555566"/>
-      <w:bookmarkStart w:id="90" w:name="_Toc326694730"/>
+      <w:bookmarkStart w:id="181" w:name="_Ref325555566"/>
+      <w:bookmarkStart w:id="182" w:name="_Toc326694730"/>
       <w:r>
         <w:t xml:space="preserve">Figure </w:t>
       </w:r>
@@ -31726,7 +32408,7 @@
         </w:rPr>
         <w:fldChar w:fldCharType="end"/>
       </w:r>
-      <w:bookmarkEnd w:id="89"/>
+      <w:bookmarkEnd w:id="181"/>
       <w:r>
         <w:t xml:space="preserve">: Path taken by Harlie (blue) and </w:t>
       </w:r>
@@ -31768,7 +32450,7 @@
       <w:r>
         <w:t>and black indicate obstacles.</w:t>
       </w:r>
-      <w:bookmarkEnd w:id="90"/>
+      <w:bookmarkEnd w:id="182"/>
     </w:p>
     <w:p>
       <w:pPr>
@@ -31836,7 +32518,7 @@
       <w:pPr>
         <w:pStyle w:val="Caption1"/>
       </w:pPr>
-      <w:bookmarkStart w:id="91" w:name="_Ref325626769"/>
+      <w:bookmarkStart w:id="183" w:name="_Ref325626769"/>
       <w:r>
         <w:t xml:space="preserve">Figure </w:t>
       </w:r>
@@ -31861,7 +32543,7 @@
         </w:rPr>
         <w:fldChar w:fldCharType="end"/>
       </w:r>
-      <w:bookmarkEnd w:id="91"/>
+      <w:bookmarkEnd w:id="183"/>
       <w:r>
         <w:t>:</w:t>
       </w:r>
@@ -31902,12 +32584,12 @@
       <w:pPr>
         <w:pStyle w:val="Heading1"/>
       </w:pPr>
-      <w:bookmarkStart w:id="92" w:name="_Toc326694700"/>
+      <w:bookmarkStart w:id="184" w:name="_Toc326694700"/>
       <w:r>
         <w:lastRenderedPageBreak/>
         <w:t>Conclusions</w:t>
       </w:r>
-      <w:bookmarkEnd w:id="92"/>
+      <w:bookmarkEnd w:id="184"/>
     </w:p>
     <w:p>
       <w:pPr>
@@ -31991,11 +32673,11 @@
       <w:pPr>
         <w:pStyle w:val="Heading2"/>
       </w:pPr>
-      <w:bookmarkStart w:id="93" w:name="_Toc326694701"/>
+      <w:bookmarkStart w:id="185" w:name="_Toc326694701"/>
       <w:r>
         <w:t>Summary of Accomplishments</w:t>
       </w:r>
-      <w:bookmarkEnd w:id="93"/>
+      <w:bookmarkEnd w:id="185"/>
     </w:p>
     <w:p>
       <w:pPr>
@@ -32339,11 +33021,11 @@
       <w:pPr>
         <w:pStyle w:val="Heading2"/>
       </w:pPr>
-      <w:bookmarkStart w:id="94" w:name="_Toc326694702"/>
+      <w:bookmarkStart w:id="186" w:name="_Toc326694702"/>
       <w:r>
         <w:t>Future Work</w:t>
       </w:r>
-      <w:bookmarkEnd w:id="94"/>
+      <w:bookmarkEnd w:id="186"/>
     </w:p>
     <w:p>
       <w:pPr>
@@ -34675,7 +35357,7 @@
           <w:rPr>
             <w:noProof/>
           </w:rPr>
-          <w:t>1</w:t>
+          <w:t>2</w:t>
         </w:r>
         <w:r>
           <w:rPr>
@@ -38829,7 +39511,7 @@
 </file>
 
 <file path=customXml/itemProps1.xml><?xml version="1.0" encoding="utf-8"?>
-<ds:datastoreItem xmlns:ds="http://schemas.openxmlformats.org/officeDocument/2006/customXml" ds:itemID="{3FC7D035-DAE0-42EF-B345-046B1F4EDC4D}">
+<ds:datastoreItem xmlns:ds="http://schemas.openxmlformats.org/officeDocument/2006/customXml" ds:itemID="{4535AF05-20E1-4989-A3EB-A1E95448CBCF}">
   <ds:schemaRefs>
     <ds:schemaRef ds:uri="http://schemas.openxmlformats.org/officeDocument/2006/bibliography"/>
   </ds:schemaRefs>

</xml_diff>

<commit_message>
Got rid of tracked changes
</commit_message>
<xml_diff>
--- a/Document/Bill_Kulp_Thesis_2012_6_6.docx
+++ b/Document/Bill_Kulp_Thesis_2012_6_6.docx
@@ -138,23 +138,14 @@
       <w:pPr>
         <w:jc w:val="center"/>
         <w:rPr>
-          <w:del w:id="0" w:author="Bill" w:date="2012-06-07T02:18:00Z"/>
           <w:b/>
           <w:sz w:val="28"/>
-          <w:rPrChange w:id="1" w:author="Bill" w:date="2012-06-07T02:21:00Z">
-            <w:rPr>
-              <w:del w:id="2" w:author="Bill" w:date="2012-06-07T02:18:00Z"/>
-            </w:rPr>
-          </w:rPrChange>
         </w:rPr>
       </w:pPr>
       <w:r>
         <w:rPr>
           <w:b/>
           <w:sz w:val="28"/>
-          <w:rPrChange w:id="3" w:author="Bill" w:date="2012-06-07T02:21:00Z">
-            <w:rPr/>
-          </w:rPrChange>
         </w:rPr>
         <w:lastRenderedPageBreak/>
         <w:t>Case Western Reserve University</w:t>
@@ -166,91 +157,43 @@
         <w:rPr>
           <w:b/>
           <w:sz w:val="28"/>
-          <w:rPrChange w:id="4" w:author="Bill" w:date="2012-06-07T02:21:00Z">
-            <w:rPr/>
-          </w:rPrChange>
-        </w:rPr>
+        </w:rPr>
+      </w:pPr>
+      <w:r>
+        <w:rPr>
+          <w:b/>
+          <w:sz w:val="28"/>
+        </w:rPr>
+        <w:t>School of Graduate Studies</w:t>
+      </w:r>
+    </w:p>
+    <w:p>
+      <w:pPr>
+        <w:jc w:val="center"/>
       </w:pPr>
     </w:p>
     <w:p>
       <w:pPr>
         <w:jc w:val="center"/>
-        <w:rPr>
-          <w:b/>
-          <w:sz w:val="28"/>
-          <w:rPrChange w:id="5" w:author="Bill" w:date="2012-06-07T02:21:00Z">
-            <w:rPr/>
-          </w:rPrChange>
-        </w:rPr>
       </w:pPr>
       <w:r>
-        <w:rPr>
-          <w:b/>
-          <w:sz w:val="28"/>
-          <w:rPrChange w:id="6" w:author="Bill" w:date="2012-06-07T02:21:00Z">
-            <w:rPr/>
-          </w:rPrChange>
-        </w:rPr>
-        <w:t>School of Graduate Studies</w:t>
+        <w:t>We hereby approve the thesis/dissertation of</w:t>
       </w:r>
     </w:p>
     <w:p>
       <w:pPr>
         <w:jc w:val="center"/>
       </w:pPr>
-      <w:bookmarkStart w:id="7" w:name="_GoBack"/>
-      <w:bookmarkEnd w:id="7"/>
-    </w:p>
-    <w:p>
-      <w:pPr>
-        <w:jc w:val="center"/>
-        <w:rPr>
-          <w:del w:id="8" w:author="Bill" w:date="2012-06-07T02:18:00Z"/>
-        </w:rPr>
-      </w:pPr>
-      <w:r>
-        <w:t>We hereby approve the thesis/dissertation of</w:t>
-      </w:r>
-    </w:p>
-    <w:p>
-      <w:pPr>
-        <w:jc w:val="center"/>
-        <w:pPrChange w:id="9" w:author="Bill" w:date="2012-06-07T02:18:00Z">
-          <w:pPr>
-            <w:jc w:val="center"/>
-          </w:pPr>
-        </w:pPrChange>
-      </w:pPr>
-    </w:p>
-    <w:p>
-      <w:pPr>
-        <w:jc w:val="center"/>
-        <w:rPr>
-          <w:del w:id="10" w:author="Bill" w:date="2012-06-07T02:18:00Z"/>
-          <w:sz w:val="32"/>
-          <w:szCs w:val="32"/>
-          <w:rPrChange w:id="11" w:author="Bill" w:date="2012-06-07T02:11:00Z">
-            <w:rPr>
-              <w:del w:id="12" w:author="Bill" w:date="2012-06-07T02:18:00Z"/>
-            </w:rPr>
-          </w:rPrChange>
-        </w:rPr>
-      </w:pPr>
       <w:r>
         <w:rPr>
           <w:noProof/>
           <w:sz w:val="32"/>
           <w:szCs w:val="32"/>
-          <w:rPrChange w:id="13" w:author="Bill" w:date="2012-06-07T02:11:00Z">
-            <w:rPr>
-              <w:noProof/>
-            </w:rPr>
-          </w:rPrChange>
         </w:rPr>
         <mc:AlternateContent>
           <mc:Choice Requires="wps">
             <w:drawing>
-              <wp:anchor distT="0" distB="0" distL="114300" distR="114300" simplePos="0" relativeHeight="251666432" behindDoc="0" locked="0" layoutInCell="1" allowOverlap="1" wp14:anchorId="3467022A" wp14:editId="6ECAC7CB">
+              <wp:anchor distT="0" distB="0" distL="114300" distR="114300" simplePos="0" relativeHeight="251666432" behindDoc="0" locked="0" layoutInCell="1" allowOverlap="1" wp14:anchorId="17CB2081" wp14:editId="66AAA20B">
                 <wp:simplePos x="0" y="0"/>
                 <wp:positionH relativeFrom="column">
                   <wp:posOffset>1181100</wp:posOffset>
@@ -308,22 +251,9 @@
         <w:rPr>
           <w:sz w:val="32"/>
           <w:szCs w:val="32"/>
-          <w:rPrChange w:id="14" w:author="Bill" w:date="2012-06-07T02:11:00Z">
-            <w:rPr/>
-          </w:rPrChange>
         </w:rPr>
         <w:t>William R. Kulp</w:t>
       </w:r>
-    </w:p>
-    <w:p>
-      <w:pPr>
-        <w:jc w:val="center"/>
-        <w:pPrChange w:id="15" w:author="Bill" w:date="2012-06-07T02:18:00Z">
-          <w:pPr>
-            <w:jc w:val="center"/>
-          </w:pPr>
-        </w:pPrChange>
-      </w:pPr>
     </w:p>
     <w:p>
       <w:pPr>
@@ -340,9 +270,6 @@
       <w:r>
         <w:rPr>
           <w:u w:val="single"/>
-          <w:rPrChange w:id="16" w:author="Bill" w:date="2012-06-07T02:11:00Z">
-            <w:rPr/>
-          </w:rPrChange>
         </w:rPr>
         <w:t>Master of Science</w:t>
       </w:r>
@@ -380,52 +307,16 @@
         <w:rPr>
           <w:u w:val="single"/>
         </w:rPr>
-        <w:t>__________</w:t>
-      </w:r>
-      <w:del w:id="17" w:author="Bill" w:date="2012-06-07T02:11:00Z">
-        <w:r>
-          <w:rPr>
-            <w:u w:val="single"/>
-          </w:rPr>
-          <w:delText>___</w:delText>
-        </w:r>
-      </w:del>
-      <w:r>
-        <w:rPr>
+        <w:t>_______________</w:t>
+      </w:r>
+      <w:r>
+        <w:rPr>
+          <w:sz w:val="32"/>
+          <w:szCs w:val="32"/>
           <w:u w:val="single"/>
         </w:rPr>
-        <w:t>_____</w:t>
-      </w:r>
-      <w:ins w:id="18" w:author="Bill" w:date="2012-06-07T02:11:00Z">
-        <w:r>
-          <w:rPr>
-            <w:sz w:val="32"/>
-            <w:szCs w:val="32"/>
-            <w:u w:val="single"/>
-            <w:rPrChange w:id="19" w:author="Bill" w:date="2012-06-07T02:11:00Z">
-              <w:rPr>
-                <w:u w:val="single"/>
-              </w:rPr>
-            </w:rPrChange>
-          </w:rPr>
-          <w:t>Wyatt Newman</w:t>
-        </w:r>
-      </w:ins>
-      <w:del w:id="20" w:author="Bill" w:date="2012-06-07T02:11:00Z">
-        <w:r>
-          <w:rPr>
-            <w:sz w:val="32"/>
-            <w:szCs w:val="32"/>
-            <w:u w:val="single"/>
-            <w:rPrChange w:id="21" w:author="Bill" w:date="2012-06-07T02:11:00Z">
-              <w:rPr>
-                <w:u w:val="single"/>
-              </w:rPr>
-            </w:rPrChange>
-          </w:rPr>
-          <w:delText>__________</w:delText>
-        </w:r>
-      </w:del>
+        <w:t>Wyatt Newman</w:t>
+      </w:r>
       <w:r>
         <w:rPr>
           <w:u w:val="single"/>
@@ -437,13 +328,8 @@
       <w:pPr>
         <w:jc w:val="center"/>
         <w:rPr>
-          <w:del w:id="22" w:author="Bill" w:date="2012-06-07T02:20:00Z"/>
-        </w:rPr>
-        <w:pPrChange w:id="23" w:author="Bill" w:date="2012-06-07T02:20:00Z">
-          <w:pPr>
-            <w:spacing w:before="240"/>
-          </w:pPr>
-        </w:pPrChange>
+          <w:u w:val="single"/>
+        </w:rPr>
       </w:pPr>
       <w:r>
         <w:t>(</w:t>
@@ -461,34 +347,10 @@
       <w:pPr>
         <w:jc w:val="center"/>
         <w:rPr>
-          <w:ins w:id="24" w:author="Bill" w:date="2012-06-07T02:20:00Z"/>
-          <w:u w:val="single"/>
-        </w:rPr>
-        <w:pPrChange w:id="25" w:author="Bill" w:date="2012-06-07T02:20:00Z">
-          <w:pPr>
-            <w:spacing w:before="240"/>
-          </w:pPr>
-        </w:pPrChange>
-      </w:pPr>
-    </w:p>
-    <w:p>
-      <w:pPr>
-        <w:jc w:val="center"/>
-        <w:rPr>
           <w:sz w:val="8"/>
           <w:szCs w:val="8"/>
           <w:u w:val="single"/>
-          <w:rPrChange w:id="26" w:author="Bill" w:date="2012-06-07T02:21:00Z">
-            <w:rPr>
-              <w:u w:val="single"/>
-            </w:rPr>
-          </w:rPrChange>
-        </w:rPr>
-        <w:pPrChange w:id="27" w:author="Bill" w:date="2012-06-07T02:20:00Z">
-          <w:pPr>
-            <w:spacing w:before="240"/>
-          </w:pPr>
-        </w:pPrChange>
+        </w:rPr>
       </w:pPr>
     </w:p>
     <w:p>
@@ -496,277 +358,93 @@
         <w:spacing w:before="240"/>
         <w:jc w:val="both"/>
         <w:rPr>
-          <w:del w:id="28" w:author="Bill" w:date="2012-06-07T02:20:00Z"/>
+          <w:u w:val="single"/>
+        </w:rPr>
+      </w:pPr>
+      <w:r>
+        <w:rPr>
           <w:sz w:val="32"/>
           <w:szCs w:val="32"/>
           <w:u w:val="single"/>
-          <w:rPrChange w:id="29" w:author="Bill" w:date="2012-06-07T02:14:00Z">
-            <w:rPr>
-              <w:del w:id="30" w:author="Bill" w:date="2012-06-07T02:20:00Z"/>
-              <w:u w:val="single"/>
-            </w:rPr>
-          </w:rPrChange>
-        </w:rPr>
-      </w:pPr>
+        </w:rPr>
+        <w:t>___</w:t>
+      </w:r>
       <w:r>
         <w:rPr>
           <w:sz w:val="32"/>
           <w:szCs w:val="32"/>
           <w:u w:val="single"/>
-          <w:rPrChange w:id="31" w:author="Bill" w:date="2012-06-07T02:14:00Z">
-            <w:rPr>
-              <w:u w:val="single"/>
-            </w:rPr>
-          </w:rPrChange>
-        </w:rPr>
-        <w:t>___</w:t>
-      </w:r>
-      <w:ins w:id="32" w:author="Bill" w:date="2012-06-07T02:14:00Z">
-        <w:r>
-          <w:rPr>
-            <w:sz w:val="32"/>
-            <w:szCs w:val="32"/>
-            <w:u w:val="single"/>
-          </w:rPr>
-          <w:t>________</w:t>
-        </w:r>
-      </w:ins>
+        </w:rPr>
+        <w:t>________</w:t>
+      </w:r>
       <w:r>
         <w:rPr>
           <w:sz w:val="32"/>
           <w:szCs w:val="32"/>
           <w:u w:val="single"/>
-          <w:rPrChange w:id="33" w:author="Bill" w:date="2012-06-07T02:14:00Z">
-            <w:rPr>
-              <w:u w:val="single"/>
-            </w:rPr>
-          </w:rPrChange>
-        </w:rPr>
-        <w:t>_</w:t>
-      </w:r>
-      <w:del w:id="34" w:author="Bill" w:date="2012-06-07T02:15:00Z">
-        <w:r>
-          <w:rPr>
-            <w:sz w:val="32"/>
-            <w:szCs w:val="32"/>
-            <w:u w:val="single"/>
-            <w:rPrChange w:id="35" w:author="Bill" w:date="2012-06-07T02:14:00Z">
-              <w:rPr>
-                <w:u w:val="single"/>
-              </w:rPr>
-            </w:rPrChange>
-          </w:rPr>
-          <w:delText>_</w:delText>
-        </w:r>
-      </w:del>
+        </w:rPr>
+        <w:t>___</w:t>
+      </w:r>
       <w:r>
         <w:rPr>
           <w:sz w:val="32"/>
           <w:szCs w:val="32"/>
           <w:u w:val="single"/>
-          <w:rPrChange w:id="36" w:author="Bill" w:date="2012-06-07T02:14:00Z">
-            <w:rPr>
-              <w:u w:val="single"/>
-            </w:rPr>
-          </w:rPrChange>
-        </w:rPr>
-        <w:t>__</w:t>
-      </w:r>
-      <w:ins w:id="37" w:author="Bill" w:date="2012-06-07T02:15:00Z">
-        <w:r>
-          <w:rPr>
-            <w:sz w:val="32"/>
-            <w:szCs w:val="32"/>
-            <w:u w:val="single"/>
-          </w:rPr>
-          <w:t>_</w:t>
-        </w:r>
-      </w:ins>
-      <w:ins w:id="38" w:author="Bill" w:date="2012-06-07T02:13:00Z">
-        <w:r>
-          <w:rPr>
-            <w:sz w:val="32"/>
-            <w:szCs w:val="32"/>
-            <w:u w:val="single"/>
-            <w:rPrChange w:id="39" w:author="Bill" w:date="2012-06-07T02:14:00Z">
-              <w:rPr>
-                <w:u w:val="single"/>
-              </w:rPr>
-            </w:rPrChange>
-          </w:rPr>
-          <w:t xml:space="preserve">M. </w:t>
-        </w:r>
-        <w:proofErr w:type="spellStart"/>
-        <w:r>
-          <w:rPr>
-            <w:sz w:val="32"/>
-            <w:szCs w:val="32"/>
-            <w:u w:val="single"/>
-            <w:rPrChange w:id="40" w:author="Bill" w:date="2012-06-07T02:14:00Z">
-              <w:rPr>
-                <w:u w:val="single"/>
-              </w:rPr>
-            </w:rPrChange>
-          </w:rPr>
-          <w:t>Cenk</w:t>
-        </w:r>
-        <w:proofErr w:type="spellEnd"/>
-        <w:r>
-          <w:rPr>
-            <w:sz w:val="32"/>
-            <w:szCs w:val="32"/>
-            <w:u w:val="single"/>
-            <w:rPrChange w:id="41" w:author="Bill" w:date="2012-06-07T02:14:00Z">
-              <w:rPr>
-                <w:u w:val="single"/>
-              </w:rPr>
-            </w:rPrChange>
-          </w:rPr>
-          <w:t xml:space="preserve"> </w:t>
-        </w:r>
-        <w:proofErr w:type="spellStart"/>
-        <w:r>
-          <w:rPr>
-            <w:sz w:val="32"/>
-            <w:szCs w:val="32"/>
-            <w:u w:val="single"/>
-            <w:rPrChange w:id="42" w:author="Bill" w:date="2012-06-07T02:14:00Z">
-              <w:rPr>
-                <w:u w:val="single"/>
-              </w:rPr>
-            </w:rPrChange>
-          </w:rPr>
-          <w:t>Cavus</w:t>
-        </w:r>
-      </w:ins>
-      <w:ins w:id="43" w:author="Bill" w:date="2012-06-07T02:14:00Z">
-        <w:r>
-          <w:rPr>
-            <w:sz w:val="32"/>
-            <w:szCs w:val="32"/>
-            <w:u w:val="single"/>
-            <w:rPrChange w:id="44" w:author="Bill" w:date="2012-06-07T02:14:00Z">
-              <w:rPr>
-                <w:u w:val="single"/>
-              </w:rPr>
-            </w:rPrChange>
-          </w:rPr>
-          <w:t>oglu</w:t>
-        </w:r>
-        <w:proofErr w:type="spellEnd"/>
-        <w:r>
-          <w:rPr>
-            <w:sz w:val="32"/>
-            <w:szCs w:val="32"/>
-            <w:u w:val="single"/>
-            <w:rPrChange w:id="45" w:author="Bill" w:date="2012-06-07T02:14:00Z">
-              <w:rPr>
-                <w:u w:val="single"/>
-              </w:rPr>
-            </w:rPrChange>
-          </w:rPr>
-          <w:t>__________</w:t>
-        </w:r>
-      </w:ins>
-      <w:del w:id="46" w:author="Bill" w:date="2012-06-07T02:13:00Z">
-        <w:r>
-          <w:rPr>
-            <w:sz w:val="32"/>
-            <w:szCs w:val="32"/>
-            <w:u w:val="single"/>
-            <w:rPrChange w:id="47" w:author="Bill" w:date="2012-06-07T02:14:00Z">
-              <w:rPr>
-                <w:u w:val="single"/>
-              </w:rPr>
-            </w:rPrChange>
-          </w:rPr>
-          <w:delText>_______________</w:delText>
-        </w:r>
-      </w:del>
-      <w:del w:id="48" w:author="Bill" w:date="2012-06-07T02:12:00Z">
-        <w:r>
-          <w:rPr>
-            <w:sz w:val="32"/>
-            <w:szCs w:val="32"/>
-            <w:u w:val="single"/>
-            <w:rPrChange w:id="49" w:author="Bill" w:date="2012-06-07T02:14:00Z">
-              <w:rPr>
-                <w:u w:val="single"/>
-              </w:rPr>
-            </w:rPrChange>
-          </w:rPr>
-          <w:delText>____</w:delText>
-        </w:r>
-      </w:del>
-      <w:del w:id="50" w:author="Bill" w:date="2012-06-07T02:13:00Z">
-        <w:r>
-          <w:rPr>
-            <w:sz w:val="32"/>
-            <w:szCs w:val="32"/>
-            <w:u w:val="single"/>
-            <w:rPrChange w:id="51" w:author="Bill" w:date="2012-06-07T02:14:00Z">
-              <w:rPr>
-                <w:u w:val="single"/>
-              </w:rPr>
-            </w:rPrChange>
-          </w:rPr>
-          <w:delText>__</w:delText>
-        </w:r>
-      </w:del>
-      <w:del w:id="52" w:author="Bill" w:date="2012-06-07T02:12:00Z">
-        <w:r>
-          <w:rPr>
-            <w:sz w:val="32"/>
-            <w:szCs w:val="32"/>
-            <w:u w:val="single"/>
-            <w:rPrChange w:id="53" w:author="Bill" w:date="2012-06-07T02:14:00Z">
-              <w:rPr>
-                <w:u w:val="single"/>
-              </w:rPr>
-            </w:rPrChange>
-          </w:rPr>
-          <w:delText>____________________</w:delText>
-        </w:r>
-      </w:del>
-      <w:del w:id="54" w:author="Bill" w:date="2012-06-07T02:13:00Z">
-        <w:r>
-          <w:rPr>
-            <w:sz w:val="32"/>
-            <w:szCs w:val="32"/>
-            <w:u w:val="single"/>
-            <w:rPrChange w:id="55" w:author="Bill" w:date="2012-06-07T02:14:00Z">
-              <w:rPr>
-                <w:u w:val="single"/>
-              </w:rPr>
-            </w:rPrChange>
-          </w:rPr>
-          <w:delText>_______</w:delText>
-        </w:r>
-      </w:del>
-      <w:ins w:id="56" w:author="Bill" w:date="2012-06-07T02:14:00Z">
-        <w:r>
-          <w:rPr>
-            <w:sz w:val="32"/>
-            <w:szCs w:val="32"/>
-            <w:u w:val="single"/>
-          </w:rPr>
-          <w:t>___</w:t>
-        </w:r>
-      </w:ins>
-    </w:p>
-    <w:p>
-      <w:pPr>
-        <w:spacing w:before="240"/>
-        <w:jc w:val="both"/>
-        <w:rPr>
+        </w:rPr>
+        <w:t>_</w:t>
+      </w:r>
+      <w:r>
+        <w:rPr>
+          <w:sz w:val="32"/>
+          <w:szCs w:val="32"/>
           <w:u w:val="single"/>
         </w:rPr>
-        <w:pPrChange w:id="57" w:author="Bill" w:date="2012-06-07T02:20:00Z">
-          <w:pPr>
-            <w:jc w:val="center"/>
-          </w:pPr>
-        </w:pPrChange>
-      </w:pPr>
+        <w:t xml:space="preserve">M. </w:t>
+      </w:r>
+      <w:proofErr w:type="spellStart"/>
+      <w:r>
+        <w:rPr>
+          <w:sz w:val="32"/>
+          <w:szCs w:val="32"/>
+          <w:u w:val="single"/>
+        </w:rPr>
+        <w:t>Cenk</w:t>
+      </w:r>
+      <w:proofErr w:type="spellEnd"/>
+      <w:r>
+        <w:rPr>
+          <w:sz w:val="32"/>
+          <w:szCs w:val="32"/>
+          <w:u w:val="single"/>
+        </w:rPr>
+        <w:t xml:space="preserve"> </w:t>
+      </w:r>
+      <w:proofErr w:type="spellStart"/>
+      <w:r>
+        <w:rPr>
+          <w:sz w:val="32"/>
+          <w:szCs w:val="32"/>
+          <w:u w:val="single"/>
+        </w:rPr>
+        <w:t>Cavusoglu</w:t>
+      </w:r>
+      <w:proofErr w:type="spellEnd"/>
+      <w:r>
+        <w:rPr>
+          <w:sz w:val="32"/>
+          <w:szCs w:val="32"/>
+          <w:u w:val="single"/>
+        </w:rPr>
+        <w:t>__________</w:t>
+      </w:r>
+      <w:r>
+        <w:rPr>
+          <w:sz w:val="32"/>
+          <w:szCs w:val="32"/>
+          <w:u w:val="single"/>
+        </w:rPr>
+        <w:t>___</w:t>
+      </w:r>
     </w:p>
     <w:p>
       <w:pPr>
@@ -775,11 +453,6 @@
           <w:sz w:val="32"/>
           <w:szCs w:val="32"/>
           <w:u w:val="single"/>
-          <w:rPrChange w:id="58" w:author="Bill" w:date="2012-06-07T02:15:00Z">
-            <w:rPr>
-              <w:u w:val="single"/>
-            </w:rPr>
-          </w:rPrChange>
         </w:rPr>
       </w:pPr>
     </w:p>
@@ -790,171 +463,56 @@
           <w:sz w:val="32"/>
           <w:szCs w:val="32"/>
           <w:u w:val="single"/>
-          <w:rPrChange w:id="59" w:author="Bill" w:date="2012-06-07T02:15:00Z">
-            <w:rPr>
-              <w:u w:val="single"/>
-            </w:rPr>
-          </w:rPrChange>
         </w:rPr>
       </w:pPr>
-      <w:ins w:id="60" w:author="Bill" w:date="2012-06-07T02:15:00Z">
-        <w:r>
-          <w:rPr>
-            <w:sz w:val="32"/>
-            <w:szCs w:val="32"/>
-            <w:u w:val="single"/>
-          </w:rPr>
-          <w:t>_______</w:t>
-        </w:r>
-      </w:ins>
       <w:r>
         <w:rPr>
           <w:sz w:val="32"/>
           <w:szCs w:val="32"/>
           <w:u w:val="single"/>
-          <w:rPrChange w:id="61" w:author="Bill" w:date="2012-06-07T02:15:00Z">
-            <w:rPr>
-              <w:u w:val="single"/>
-            </w:rPr>
-          </w:rPrChange>
-        </w:rPr>
-        <w:t>___</w:t>
-      </w:r>
-      <w:del w:id="62" w:author="Bill" w:date="2012-06-07T02:15:00Z">
-        <w:r>
-          <w:rPr>
-            <w:sz w:val="32"/>
-            <w:szCs w:val="32"/>
-            <w:u w:val="single"/>
-            <w:rPrChange w:id="63" w:author="Bill" w:date="2012-06-07T02:15:00Z">
-              <w:rPr>
-                <w:u w:val="single"/>
-              </w:rPr>
-            </w:rPrChange>
-          </w:rPr>
-          <w:delText>____________</w:delText>
-        </w:r>
-      </w:del>
+        </w:rPr>
+        <w:t>_______</w:t>
+      </w:r>
       <w:r>
         <w:rPr>
           <w:sz w:val="32"/>
           <w:szCs w:val="32"/>
           <w:u w:val="single"/>
-          <w:rPrChange w:id="64" w:author="Bill" w:date="2012-06-07T02:15:00Z">
-            <w:rPr>
-              <w:u w:val="single"/>
-            </w:rPr>
-          </w:rPrChange>
-        </w:rPr>
-        <w:t>___</w:t>
+        </w:rPr>
+        <w:t>______</w:t>
       </w:r>
       <w:r>
         <w:rPr>
           <w:sz w:val="32"/>
           <w:szCs w:val="32"/>
           <w:u w:val="single"/>
-          <w:rPrChange w:id="65" w:author="Bill" w:date="2012-06-07T02:15:00Z">
-            <w:rPr>
-              <w:u w:val="single"/>
-            </w:rPr>
-          </w:rPrChange>
         </w:rPr>
         <w:t>___</w:t>
       </w:r>
-      <w:ins w:id="66" w:author="Bill" w:date="2012-06-07T02:14:00Z">
-        <w:r>
-          <w:rPr>
-            <w:sz w:val="32"/>
-            <w:szCs w:val="32"/>
-            <w:u w:val="single"/>
-            <w:rPrChange w:id="67" w:author="Bill" w:date="2012-06-07T02:15:00Z">
-              <w:rPr>
-                <w:u w:val="single"/>
-              </w:rPr>
-            </w:rPrChange>
-          </w:rPr>
-          <w:t>Gregory S. Lee</w:t>
-        </w:r>
-      </w:ins>
-      <w:del w:id="68" w:author="Bill" w:date="2012-06-07T02:14:00Z">
-        <w:r>
-          <w:rPr>
-            <w:sz w:val="32"/>
-            <w:szCs w:val="32"/>
-            <w:u w:val="single"/>
-            <w:rPrChange w:id="69" w:author="Bill" w:date="2012-06-07T02:15:00Z">
-              <w:rPr>
-                <w:u w:val="single"/>
-              </w:rPr>
-            </w:rPrChange>
-          </w:rPr>
-          <w:delText>_____________</w:delText>
-        </w:r>
-      </w:del>
       <w:r>
         <w:rPr>
           <w:sz w:val="32"/>
           <w:szCs w:val="32"/>
           <w:u w:val="single"/>
-          <w:rPrChange w:id="70" w:author="Bill" w:date="2012-06-07T02:15:00Z">
-            <w:rPr>
-              <w:u w:val="single"/>
-            </w:rPr>
-          </w:rPrChange>
+        </w:rPr>
+        <w:t>Gregory S. Lee</w:t>
+      </w:r>
+      <w:r>
+        <w:rPr>
+          <w:sz w:val="32"/>
+          <w:szCs w:val="32"/>
+          <w:u w:val="single"/>
         </w:rPr>
         <w:t>____________</w:t>
       </w:r>
-      <w:ins w:id="71" w:author="Bill" w:date="2012-06-07T02:15:00Z">
-        <w:r>
-          <w:rPr>
-            <w:sz w:val="32"/>
-            <w:szCs w:val="32"/>
-            <w:u w:val="single"/>
-          </w:rPr>
-          <w:t>___</w:t>
-        </w:r>
-      </w:ins>
-      <w:del w:id="72" w:author="Bill" w:date="2012-06-07T02:15:00Z">
-        <w:r>
-          <w:rPr>
-            <w:sz w:val="32"/>
-            <w:szCs w:val="32"/>
-            <w:u w:val="single"/>
-            <w:rPrChange w:id="73" w:author="Bill" w:date="2012-06-07T02:15:00Z">
-              <w:rPr>
-                <w:u w:val="single"/>
-              </w:rPr>
-            </w:rPrChange>
-          </w:rPr>
-          <w:delText>___</w:delText>
-        </w:r>
-        <w:r>
-          <w:rPr>
-            <w:sz w:val="32"/>
-            <w:szCs w:val="32"/>
-            <w:u w:val="single"/>
-            <w:rPrChange w:id="74" w:author="Bill" w:date="2012-06-07T02:15:00Z">
-              <w:rPr>
-                <w:u w:val="single"/>
-              </w:rPr>
-            </w:rPrChange>
-          </w:rPr>
-          <w:delText>_____</w:delText>
-        </w:r>
-        <w:r>
-          <w:rPr>
-            <w:sz w:val="32"/>
-            <w:szCs w:val="32"/>
-            <w:u w:val="single"/>
-            <w:rPrChange w:id="75" w:author="Bill" w:date="2012-06-07T02:15:00Z">
-              <w:rPr>
-                <w:u w:val="single"/>
-              </w:rPr>
-            </w:rPrChange>
-          </w:rPr>
-          <w:delText>_</w:delText>
-        </w:r>
-      </w:del>
+      <w:r>
+        <w:rPr>
+          <w:sz w:val="32"/>
+          <w:szCs w:val="32"/>
+          <w:u w:val="single"/>
+        </w:rPr>
+        <w:t>___</w:t>
+      </w:r>
     </w:p>
     <w:p>
       <w:pPr>
@@ -970,85 +528,73 @@
       <w:pPr>
         <w:ind w:left="-810" w:firstLine="90"/>
         <w:jc w:val="center"/>
-        <w:pPrChange w:id="76" w:author="Bill" w:date="2012-06-07T02:19:00Z">
-          <w:pPr>
-            <w:jc w:val="center"/>
-          </w:pPr>
-        </w:pPrChange>
       </w:pPr>
-      <w:ins w:id="77" w:author="Bill" w:date="2012-06-07T02:17:00Z">
-        <w:r>
-          <w:rPr>
-            <w:noProof/>
-            <w:sz w:val="32"/>
-            <w:szCs w:val="32"/>
-            <w:rPrChange w:id="78" w:author="Bill" w:date="2012-06-07T02:11:00Z">
-              <w:rPr>
-                <w:noProof/>
-              </w:rPr>
-            </w:rPrChange>
-          </w:rPr>
-          <mc:AlternateContent>
-            <mc:Choice Requires="wps">
-              <w:drawing>
-                <wp:anchor distT="0" distB="0" distL="114300" distR="114300" simplePos="0" relativeHeight="251668480" behindDoc="0" locked="0" layoutInCell="1" allowOverlap="1" wp14:anchorId="68409294" wp14:editId="1044399F">
-                  <wp:simplePos x="0" y="0"/>
-                  <wp:positionH relativeFrom="column">
-                    <wp:posOffset>2190800</wp:posOffset>
-                  </wp:positionH>
-                  <wp:positionV relativeFrom="paragraph">
-                    <wp:posOffset>243840</wp:posOffset>
-                  </wp:positionV>
-                  <wp:extent cx="1318161" cy="0"/>
-                  <wp:effectExtent l="0" t="0" r="15875" b="19050"/>
-                  <wp:wrapNone/>
-                  <wp:docPr id="230" name="Straight Connector 230"/>
-                  <wp:cNvGraphicFramePr/>
-                  <a:graphic xmlns:a="http://schemas.openxmlformats.org/drawingml/2006/main">
-                    <a:graphicData uri="http://schemas.microsoft.com/office/word/2010/wordprocessingShape">
-                      <wps:wsp>
-                        <wps:cNvCnPr/>
-                        <wps:spPr>
-                          <a:xfrm>
-                            <a:off x="0" y="0"/>
-                            <a:ext cx="1318161" cy="0"/>
-                          </a:xfrm>
-                          <a:prstGeom prst="line">
-                            <a:avLst/>
-                          </a:prstGeom>
-                        </wps:spPr>
-                        <wps:style>
-                          <a:lnRef idx="1">
-                            <a:schemeClr val="dk1"/>
-                          </a:lnRef>
-                          <a:fillRef idx="0">
-                            <a:schemeClr val="dk1"/>
-                          </a:fillRef>
-                          <a:effectRef idx="0">
-                            <a:schemeClr val="dk1"/>
-                          </a:effectRef>
-                          <a:fontRef idx="minor">
-                            <a:schemeClr val="tx1"/>
-                          </a:fontRef>
-                        </wps:style>
-                        <wps:bodyPr/>
-                      </wps:wsp>
-                    </a:graphicData>
-                  </a:graphic>
-                  <wp14:sizeRelH relativeFrom="margin">
-                    <wp14:pctWidth>0</wp14:pctWidth>
-                  </wp14:sizeRelH>
-                </wp:anchor>
-              </w:drawing>
-            </mc:Choice>
-            <mc:Fallback>
-              <w:pict>
-                <v:line id="Straight Connector 230" o:spid="_x0000_s1026" style="position:absolute;z-index:251668480;visibility:visible;mso-wrap-style:square;mso-width-percent:0;mso-wrap-distance-left:9pt;mso-wrap-distance-top:0;mso-wrap-distance-right:9pt;mso-wrap-distance-bottom:0;mso-position-horizontal:absolute;mso-position-horizontal-relative:text;mso-position-vertical:absolute;mso-position-vertical-relative:text;mso-width-percent:0;mso-width-relative:margin" from="172.5pt,19.2pt" to="276.3pt,19.2pt" o:gfxdata="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" strokecolor="black [3040]"/>
-              </w:pict>
-            </mc:Fallback>
-          </mc:AlternateContent>
-        </w:r>
-      </w:ins>
+      <w:r>
+        <w:rPr>
+          <w:noProof/>
+          <w:sz w:val="32"/>
+          <w:szCs w:val="32"/>
+        </w:rPr>
+        <mc:AlternateContent>
+          <mc:Choice Requires="wps">
+            <w:drawing>
+              <wp:anchor distT="0" distB="0" distL="114300" distR="114300" simplePos="0" relativeHeight="251668480" behindDoc="0" locked="0" layoutInCell="1" allowOverlap="1" wp14:anchorId="677CF6AC" wp14:editId="4010001F">
+                <wp:simplePos x="0" y="0"/>
+                <wp:positionH relativeFrom="column">
+                  <wp:posOffset>2190800</wp:posOffset>
+                </wp:positionH>
+                <wp:positionV relativeFrom="paragraph">
+                  <wp:posOffset>243840</wp:posOffset>
+                </wp:positionV>
+                <wp:extent cx="1318161" cy="0"/>
+                <wp:effectExtent l="0" t="0" r="15875" b="19050"/>
+                <wp:wrapNone/>
+                <wp:docPr id="230" name="Straight Connector 230"/>
+                <wp:cNvGraphicFramePr/>
+                <a:graphic xmlns:a="http://schemas.openxmlformats.org/drawingml/2006/main">
+                  <a:graphicData uri="http://schemas.microsoft.com/office/word/2010/wordprocessingShape">
+                    <wps:wsp>
+                      <wps:cNvCnPr/>
+                      <wps:spPr>
+                        <a:xfrm>
+                          <a:off x="0" y="0"/>
+                          <a:ext cx="1318161" cy="0"/>
+                        </a:xfrm>
+                        <a:prstGeom prst="line">
+                          <a:avLst/>
+                        </a:prstGeom>
+                      </wps:spPr>
+                      <wps:style>
+                        <a:lnRef idx="1">
+                          <a:schemeClr val="dk1"/>
+                        </a:lnRef>
+                        <a:fillRef idx="0">
+                          <a:schemeClr val="dk1"/>
+                        </a:fillRef>
+                        <a:effectRef idx="0">
+                          <a:schemeClr val="dk1"/>
+                        </a:effectRef>
+                        <a:fontRef idx="minor">
+                          <a:schemeClr val="tx1"/>
+                        </a:fontRef>
+                      </wps:style>
+                      <wps:bodyPr/>
+                    </wps:wsp>
+                  </a:graphicData>
+                </a:graphic>
+                <wp14:sizeRelH relativeFrom="margin">
+                  <wp14:pctWidth>0</wp14:pctWidth>
+                </wp14:sizeRelH>
+              </wp:anchor>
+            </w:drawing>
+          </mc:Choice>
+          <mc:Fallback>
+            <w:pict>
+              <v:line id="Straight Connector 230" o:spid="_x0000_s1026" style="position:absolute;z-index:251668480;visibility:visible;mso-wrap-style:square;mso-width-percent:0;mso-wrap-distance-left:9pt;mso-wrap-distance-top:0;mso-wrap-distance-right:9pt;mso-wrap-distance-bottom:0;mso-position-horizontal:absolute;mso-position-horizontal-relative:text;mso-position-vertical:absolute;mso-position-vertical-relative:text;mso-width-percent:0;mso-width-relative:margin" from="172.5pt,19.2pt" to="276.3pt,19.2pt" o:gfxdata="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" strokecolor="black [3040]"/>
+            </w:pict>
+          </mc:Fallback>
+        </mc:AlternateContent>
+      </w:r>
       <w:r>
         <w:t>(</w:t>
       </w:r>
@@ -1057,53 +603,18 @@
         <w:t>date</w:t>
       </w:r>
       <w:proofErr w:type="gramEnd"/>
-      <w:ins w:id="79" w:author="Bill" w:date="2012-06-07T02:16:00Z">
-        <w:r>
-          <w:t>)</w:t>
-        </w:r>
-      </w:ins>
-      <w:ins w:id="80" w:author="Bill" w:date="2012-06-07T02:17:00Z">
-        <w:r>
-          <w:t xml:space="preserve">  </w:t>
-        </w:r>
-      </w:ins>
-      <w:ins w:id="81" w:author="Bill" w:date="2012-06-07T02:16:00Z">
-        <w:r>
-          <w:t xml:space="preserve"> </w:t>
-        </w:r>
-      </w:ins>
-      <w:del w:id="82" w:author="Bill" w:date="2012-06-07T02:16:00Z">
-        <w:r>
-          <w:rPr>
-            <w:rPrChange w:id="83" w:author="Bill" w:date="2012-06-07T02:17:00Z">
-              <w:rPr/>
-            </w:rPrChange>
-          </w:rPr>
-          <w:delText>)___</w:delText>
-        </w:r>
-      </w:del>
-      <w:ins w:id="84" w:author="Bill" w:date="2012-06-07T02:16:00Z">
-        <w:r>
-          <w:rPr>
-            <w:sz w:val="32"/>
-            <w:szCs w:val="32"/>
-            <w:rPrChange w:id="85" w:author="Bill" w:date="2012-06-07T02:17:00Z">
-              <w:rPr/>
-            </w:rPrChange>
-          </w:rPr>
-          <w:t>June 14, 2012</w:t>
-        </w:r>
-      </w:ins>
-      <w:del w:id="86" w:author="Bill" w:date="2012-06-07T02:16:00Z">
-        <w:r>
-          <w:rPr>
-            <w:rPrChange w:id="87" w:author="Bill" w:date="2012-06-07T02:16:00Z">
-              <w:rPr/>
-            </w:rPrChange>
-          </w:rPr>
-          <w:delText>_____________________</w:delText>
-        </w:r>
-      </w:del>
+      <w:r>
+        <w:t xml:space="preserve">)   </w:t>
+      </w:r>
+      <w:bookmarkStart w:id="0" w:name="_GoBack"/>
+      <w:r>
+        <w:rPr>
+          <w:sz w:val="32"/>
+          <w:szCs w:val="32"/>
+        </w:rPr>
+        <w:t>June 14, 2012</w:t>
+      </w:r>
+      <w:bookmarkEnd w:id="0"/>
     </w:p>
     <w:p>
       <w:pPr>
@@ -1111,21 +622,11 @@
           <w:tab w:val="left" w:pos="0"/>
         </w:tabs>
         <w:jc w:val="center"/>
-        <w:pPrChange w:id="88" w:author="Bill" w:date="2012-06-07T02:19:00Z">
-          <w:pPr>
-            <w:jc w:val="center"/>
-          </w:pPr>
-        </w:pPrChange>
       </w:pPr>
     </w:p>
     <w:p>
       <w:pPr>
         <w:jc w:val="center"/>
-        <w:pPrChange w:id="89" w:author="Bill" w:date="2012-06-07T02:20:00Z">
-          <w:pPr>
-            <w:jc w:val="center"/>
-          </w:pPr>
-        </w:pPrChange>
       </w:pPr>
       <w:r>
         <w:t>* We also certify that written approval has been obtained for any proprietary material contained therein.</w:t>
@@ -5750,7 +5251,7 @@
       <w:pPr>
         <w:pStyle w:val="Heading1"/>
       </w:pPr>
-      <w:bookmarkStart w:id="90" w:name="_Toc326694677"/>
+      <w:bookmarkStart w:id="1" w:name="_Toc326694677"/>
       <w:r>
         <w:lastRenderedPageBreak/>
         <w:t>Introduction</w:t>
@@ -5758,7 +5259,7 @@
       <w:r>
         <w:t xml:space="preserve"> and Background</w:t>
       </w:r>
-      <w:bookmarkEnd w:id="90"/>
+      <w:bookmarkEnd w:id="1"/>
     </w:p>
     <w:p>
       <w:pPr>
@@ -5800,6 +5301,7 @@
           <w:id w:val="1455293033"/>
           <w:citation/>
         </w:sdtPr>
+        <w:sdtEndPr/>
         <w:sdtContent>
           <w:r>
             <w:fldChar w:fldCharType="begin"/>
@@ -5922,12 +5424,12 @@
       <w:pPr>
         <w:pStyle w:val="Heading2"/>
       </w:pPr>
-      <w:bookmarkStart w:id="91" w:name="_Toc326694678"/>
+      <w:bookmarkStart w:id="2" w:name="_Toc326694678"/>
       <w:r>
         <w:lastRenderedPageBreak/>
         <w:t>Computer Vision</w:t>
       </w:r>
-      <w:bookmarkEnd w:id="91"/>
+      <w:bookmarkEnd w:id="2"/>
     </w:p>
     <w:p>
       <w:pPr>
@@ -6008,6 +5510,7 @@
           <w:id w:val="1711687456"/>
           <w:citation/>
         </w:sdtPr>
+        <w:sdtEndPr/>
         <w:sdtContent>
           <w:r>
             <w:fldChar w:fldCharType="begin"/>
@@ -6052,6 +5555,7 @@
           <w:id w:val="-1605191527"/>
           <w:citation/>
         </w:sdtPr>
+        <w:sdtEndPr/>
         <w:sdtContent>
           <w:r>
             <w:fldChar w:fldCharType="begin"/>
@@ -6141,6 +5645,7 @@
           <w:id w:val="1583883040"/>
           <w:citation/>
         </w:sdtPr>
+        <w:sdtEndPr/>
         <w:sdtContent>
           <w:r>
             <w:fldChar w:fldCharType="begin"/>
@@ -6244,6 +5749,7 @@
           <w:id w:val="-459955884"/>
           <w:citation/>
         </w:sdtPr>
+        <w:sdtEndPr/>
         <w:sdtContent>
           <w:r>
             <w:fldChar w:fldCharType="begin"/>
@@ -6301,6 +5807,7 @@
           <w:id w:val="-1864200866"/>
           <w:citation/>
         </w:sdtPr>
+        <w:sdtEndPr/>
         <w:sdtContent>
           <w:r>
             <w:fldChar w:fldCharType="begin"/>
@@ -6366,6 +5873,7 @@
           <w:id w:val="-964657643"/>
           <w:citation/>
         </w:sdtPr>
+        <w:sdtEndPr/>
         <w:sdtContent>
           <w:r>
             <w:fldChar w:fldCharType="begin"/>
@@ -6398,6 +5906,7 @@
           <w:id w:val="1203749177"/>
           <w:citation/>
         </w:sdtPr>
+        <w:sdtEndPr/>
         <w:sdtContent>
           <w:r>
             <w:fldChar w:fldCharType="begin"/>
@@ -6445,6 +5954,7 @@
           <w:id w:val="1755233708"/>
           <w:citation/>
         </w:sdtPr>
+        <w:sdtEndPr/>
         <w:sdtContent>
           <w:r>
             <w:fldChar w:fldCharType="begin"/>
@@ -6483,6 +5993,7 @@
           <w:id w:val="-1745018048"/>
           <w:citation/>
         </w:sdtPr>
+        <w:sdtEndPr/>
         <w:sdtContent>
           <w:r>
             <w:fldChar w:fldCharType="begin"/>
@@ -6566,6 +6077,7 @@
           <w:id w:val="532237605"/>
           <w:citation/>
         </w:sdtPr>
+        <w:sdtEndPr/>
         <w:sdtContent>
           <w:r>
             <w:fldChar w:fldCharType="begin"/>
@@ -6612,6 +6124,7 @@
           <w:id w:val="-1840298021"/>
           <w:citation/>
         </w:sdtPr>
+        <w:sdtEndPr/>
         <w:sdtContent>
           <w:r>
             <w:fldChar w:fldCharType="begin"/>
@@ -6647,6 +6160,7 @@
           <w:id w:val="612178255"/>
           <w:citation/>
         </w:sdtPr>
+        <w:sdtEndPr/>
         <w:sdtContent>
           <w:r>
             <w:fldChar w:fldCharType="begin"/>
@@ -6750,6 +6264,7 @@
           <w:id w:val="1435638263"/>
           <w:citation/>
         </w:sdtPr>
+        <w:sdtEndPr/>
         <w:sdtContent>
           <w:r>
             <w:fldChar w:fldCharType="begin"/>
@@ -6837,6 +6352,7 @@
           <w:id w:val="-421345207"/>
           <w:citation/>
         </w:sdtPr>
+        <w:sdtEndPr/>
         <w:sdtContent>
           <w:r>
             <w:fldChar w:fldCharType="begin"/>
@@ -6886,6 +6402,7 @@
           <w:id w:val="774827365"/>
           <w:citation/>
         </w:sdtPr>
+        <w:sdtEndPr/>
         <w:sdtContent>
           <w:r>
             <w:fldChar w:fldCharType="begin"/>
@@ -6944,6 +6461,7 @@
           <w:id w:val="1526444793"/>
           <w:citation/>
         </w:sdtPr>
+        <w:sdtEndPr/>
         <w:sdtContent>
           <w:r>
             <w:fldChar w:fldCharType="begin"/>
@@ -7029,6 +6547,7 @@
           <w:id w:val="-2140801037"/>
           <w:citation/>
         </w:sdtPr>
+        <w:sdtEndPr/>
         <w:sdtContent>
           <w:r>
             <w:fldChar w:fldCharType="begin"/>
@@ -7079,6 +6598,7 @@
           <w:id w:val="-977914859"/>
           <w:citation/>
         </w:sdtPr>
+        <w:sdtEndPr/>
         <w:sdtContent>
           <w:r>
             <w:fldChar w:fldCharType="begin"/>
@@ -7116,6 +6636,7 @@
           <w:id w:val="1767421998"/>
           <w:citation/>
         </w:sdtPr>
+        <w:sdtEndPr/>
         <w:sdtContent>
           <w:r>
             <w:fldChar w:fldCharType="begin"/>
@@ -7199,6 +6720,7 @@
           <w:id w:val="-1042280787"/>
           <w:citation/>
         </w:sdtPr>
+        <w:sdtEndPr/>
         <w:sdtContent>
           <w:r>
             <w:fldChar w:fldCharType="begin"/>
@@ -7258,6 +6780,7 @@
           <w:id w:val="-704018550"/>
           <w:citation/>
         </w:sdtPr>
+        <w:sdtEndPr/>
         <w:sdtContent>
           <w:r>
             <w:fldChar w:fldCharType="begin"/>
@@ -7353,6 +6876,7 @@
           <w:id w:val="-900202078"/>
           <w:citation/>
         </w:sdtPr>
+        <w:sdtEndPr/>
         <w:sdtContent>
           <w:r>
             <w:fldChar w:fldCharType="begin"/>
@@ -7409,11 +6933,11 @@
       <w:pPr>
         <w:pStyle w:val="Heading2"/>
       </w:pPr>
-      <w:bookmarkStart w:id="92" w:name="_Toc326694679"/>
+      <w:bookmarkStart w:id="3" w:name="_Toc326694679"/>
       <w:r>
         <w:t>Other sensors</w:t>
       </w:r>
-      <w:bookmarkEnd w:id="92"/>
+      <w:bookmarkEnd w:id="3"/>
     </w:p>
     <w:p>
       <w:pPr>
@@ -7455,6 +6979,7 @@
           <w:id w:val="448054471"/>
           <w:citation/>
         </w:sdtPr>
+        <w:sdtEndPr/>
         <w:sdtContent>
           <w:r>
             <w:fldChar w:fldCharType="begin"/>
@@ -7593,6 +7118,7 @@
           <w:id w:val="-1284729701"/>
           <w:citation/>
         </w:sdtPr>
+        <w:sdtEndPr/>
         <w:sdtContent>
           <w:r>
             <w:fldChar w:fldCharType="begin"/>
@@ -7646,6 +7172,7 @@
           <w:id w:val="2092344064"/>
           <w:citation/>
         </w:sdtPr>
+        <w:sdtEndPr/>
         <w:sdtContent>
           <w:r>
             <w:fldChar w:fldCharType="begin"/>
@@ -7696,6 +7223,7 @@
           <w:id w:val="-1276632795"/>
           <w:citation/>
         </w:sdtPr>
+        <w:sdtEndPr/>
         <w:sdtContent>
           <w:r>
             <w:fldChar w:fldCharType="begin"/>
@@ -7728,6 +7256,7 @@
           <w:id w:val="555511444"/>
           <w:citation/>
         </w:sdtPr>
+        <w:sdtEndPr/>
         <w:sdtContent>
           <w:r>
             <w:fldChar w:fldCharType="begin"/>
@@ -7763,6 +7292,7 @@
           <w:id w:val="806124857"/>
           <w:citation/>
         </w:sdtPr>
+        <w:sdtEndPr/>
         <w:sdtContent>
           <w:r>
             <w:fldChar w:fldCharType="begin"/>
@@ -7828,6 +7358,7 @@
           <w:id w:val="-1698075441"/>
           <w:citation/>
         </w:sdtPr>
+        <w:sdtEndPr/>
         <w:sdtContent>
           <w:r>
             <w:fldChar w:fldCharType="begin"/>
@@ -7914,12 +7445,12 @@
       <w:pPr>
         <w:pStyle w:val="Heading2"/>
       </w:pPr>
-      <w:bookmarkStart w:id="93" w:name="_Toc326694680"/>
+      <w:bookmarkStart w:id="4" w:name="_Toc326694680"/>
       <w:r>
         <w:lastRenderedPageBreak/>
         <w:t>Sensor fusion</w:t>
       </w:r>
-      <w:bookmarkEnd w:id="93"/>
+      <w:bookmarkEnd w:id="4"/>
     </w:p>
     <w:p>
       <w:pPr>
@@ -7955,6 +7486,7 @@
           <w:id w:val="806670809"/>
           <w:citation/>
         </w:sdtPr>
+        <w:sdtEndPr/>
         <w:sdtContent>
           <w:r>
             <w:fldChar w:fldCharType="begin"/>
@@ -7984,6 +7516,7 @@
           <w:id w:val="1796641621"/>
           <w:citation/>
         </w:sdtPr>
+        <w:sdtEndPr/>
         <w:sdtContent>
           <w:r>
             <w:fldChar w:fldCharType="begin"/>
@@ -8031,6 +7564,7 @@
           <w:id w:val="-734862717"/>
           <w:citation/>
         </w:sdtPr>
+        <w:sdtEndPr/>
         <w:sdtContent>
           <w:r>
             <w:fldChar w:fldCharType="begin"/>
@@ -8069,6 +7603,7 @@
           <w:id w:val="-199863975"/>
           <w:citation/>
         </w:sdtPr>
+        <w:sdtEndPr/>
         <w:sdtContent>
           <w:r>
             <w:fldChar w:fldCharType="begin"/>
@@ -8194,6 +7729,7 @@
           <w:id w:val="-1145739916"/>
           <w:citation/>
         </w:sdtPr>
+        <w:sdtEndPr/>
         <w:sdtContent>
           <w:r>
             <w:fldChar w:fldCharType="begin"/>
@@ -8229,12 +7765,12 @@
       <w:pPr>
         <w:pStyle w:val="Heading2"/>
       </w:pPr>
-      <w:bookmarkStart w:id="94" w:name="_Toc326694681"/>
+      <w:bookmarkStart w:id="5" w:name="_Toc326694681"/>
       <w:r>
         <w:lastRenderedPageBreak/>
         <w:t>Planning</w:t>
       </w:r>
-      <w:bookmarkEnd w:id="94"/>
+      <w:bookmarkEnd w:id="5"/>
     </w:p>
     <w:p>
       <w:pPr>
@@ -8258,6 +7794,7 @@
           <w:id w:val="-834538130"/>
           <w:citation/>
         </w:sdtPr>
+        <w:sdtEndPr/>
         <w:sdtContent>
           <w:r>
             <w:fldChar w:fldCharType="begin"/>
@@ -8323,6 +7860,7 @@
           <w:id w:val="95069016"/>
           <w:citation/>
         </w:sdtPr>
+        <w:sdtEndPr/>
         <w:sdtContent>
           <w:r>
             <w:fldChar w:fldCharType="begin"/>
@@ -8376,6 +7914,7 @@
           <w:id w:val="157656447"/>
           <w:citation/>
         </w:sdtPr>
+        <w:sdtEndPr/>
         <w:sdtContent>
           <w:r>
             <w:fldChar w:fldCharType="begin"/>
@@ -8470,6 +8009,7 @@
           <w:id w:val="-2019293669"/>
           <w:citation/>
         </w:sdtPr>
+        <w:sdtEndPr/>
         <w:sdtContent>
           <w:r>
             <w:fldChar w:fldCharType="begin"/>
@@ -8553,6 +8093,7 @@
           <w:id w:val="732278856"/>
           <w:citation/>
         </w:sdtPr>
+        <w:sdtEndPr/>
         <w:sdtContent>
           <w:r>
             <w:fldChar w:fldCharType="begin"/>
@@ -8593,6 +8134,7 @@
           <w:id w:val="2133524643"/>
           <w:citation/>
         </w:sdtPr>
+        <w:sdtEndPr/>
         <w:sdtContent>
           <w:r>
             <w:fldChar w:fldCharType="begin"/>
@@ -8637,7 +8179,7 @@
       <w:pPr>
         <w:pStyle w:val="Heading1"/>
       </w:pPr>
-      <w:bookmarkStart w:id="95" w:name="_Toc326694682"/>
+      <w:bookmarkStart w:id="6" w:name="_Toc326694682"/>
       <w:r>
         <w:lastRenderedPageBreak/>
         <w:t xml:space="preserve">Experimental Mobile-Robot System: </w:t>
@@ -8645,7 +8187,7 @@
       <w:r>
         <w:t>Harlie</w:t>
       </w:r>
-      <w:bookmarkEnd w:id="95"/>
+      <w:bookmarkEnd w:id="6"/>
     </w:p>
     <w:p>
       <w:pPr>
@@ -8870,37 +8412,24 @@
       <w:pPr>
         <w:pStyle w:val="Caption1"/>
       </w:pPr>
-      <w:bookmarkStart w:id="96" w:name="_Ref325461456"/>
-      <w:bookmarkStart w:id="97" w:name="_Toc326694704"/>
+      <w:bookmarkStart w:id="7" w:name="_Ref325461456"/>
+      <w:bookmarkStart w:id="8" w:name="_Toc326694704"/>
       <w:r>
         <w:t xml:space="preserve">Figure </w:t>
       </w:r>
-      <w:r>
-        <w:fldChar w:fldCharType="begin"/>
-      </w:r>
-      <w:r>
-        <w:instrText xml:space="preserve"> SEQ Figure \* ARABIC </w:instrText>
-      </w:r>
-      <w:r>
-        <w:fldChar w:fldCharType="separate"/>
-      </w:r>
-      <w:r>
-        <w:rPr>
-          <w:noProof/>
-        </w:rPr>
-        <w:t>1</w:t>
-      </w:r>
-      <w:r>
-        <w:rPr>
-          <w:noProof/>
-        </w:rPr>
-        <w:fldChar w:fldCharType="end"/>
-      </w:r>
-      <w:bookmarkEnd w:id="96"/>
+      <w:fldSimple w:instr=" SEQ Figure \* ARABIC ">
+        <w:r>
+          <w:rPr>
+            <w:noProof/>
+          </w:rPr>
+          <w:t>1</w:t>
+        </w:r>
+      </w:fldSimple>
+      <w:bookmarkEnd w:id="7"/>
       <w:r>
         <w:t>: Harlie, the mobile robot</w:t>
       </w:r>
-      <w:bookmarkEnd w:id="97"/>
+      <w:bookmarkEnd w:id="8"/>
     </w:p>
     <w:p>
       <w:pPr>
@@ -9201,6 +8730,7 @@
           <w:id w:val="1348685138"/>
           <w:citation/>
         </w:sdtPr>
+        <w:sdtEndPr/>
         <w:sdtContent>
           <w:r>
             <w:fldChar w:fldCharType="begin"/>
@@ -9341,6 +8871,7 @@
           <w:id w:val="177479407"/>
           <w:citation/>
         </w:sdtPr>
+        <w:sdtEndPr/>
         <w:sdtContent>
           <w:r>
             <w:fldChar w:fldCharType="begin"/>
@@ -9376,6 +8907,7 @@
           <w:id w:val="1906725765"/>
           <w:citation/>
         </w:sdtPr>
+        <w:sdtEndPr/>
         <w:sdtContent>
           <w:r>
             <w:fldChar w:fldCharType="begin"/>
@@ -10084,44 +9616,31 @@
       <w:pPr>
         <w:pStyle w:val="Caption1"/>
       </w:pPr>
-      <w:bookmarkStart w:id="98" w:name="_Ref324363926"/>
-      <w:bookmarkStart w:id="99" w:name="_Toc326694705"/>
+      <w:bookmarkStart w:id="9" w:name="_Ref324363926"/>
+      <w:bookmarkStart w:id="10" w:name="_Toc326694705"/>
       <w:r>
         <w:t xml:space="preserve">Figure </w:t>
       </w:r>
-      <w:r>
-        <w:fldChar w:fldCharType="begin"/>
-      </w:r>
-      <w:r>
-        <w:instrText xml:space="preserve"> SEQ Figure \* ARABIC </w:instrText>
-      </w:r>
-      <w:r>
-        <w:fldChar w:fldCharType="separate"/>
-      </w:r>
-      <w:r>
-        <w:rPr>
-          <w:noProof/>
-        </w:rPr>
-        <w:t>2</w:t>
-      </w:r>
-      <w:r>
-        <w:rPr>
-          <w:noProof/>
-        </w:rPr>
-        <w:fldChar w:fldCharType="end"/>
-      </w:r>
-      <w:bookmarkEnd w:id="98"/>
+      <w:fldSimple w:instr=" SEQ Figure \* ARABIC ">
+        <w:r>
+          <w:rPr>
+            <w:noProof/>
+          </w:rPr>
+          <w:t>2</w:t>
+        </w:r>
+      </w:fldSimple>
+      <w:bookmarkEnd w:id="9"/>
       <w:r>
         <w:t>: Overall software architecture</w:t>
       </w:r>
-      <w:bookmarkEnd w:id="99"/>
+      <w:bookmarkEnd w:id="10"/>
     </w:p>
     <w:p>
       <w:pPr>
         <w:pStyle w:val="Heading1"/>
       </w:pPr>
-      <w:bookmarkStart w:id="100" w:name="_Ref322950030"/>
-      <w:bookmarkStart w:id="101" w:name="_Toc326694683"/>
+      <w:bookmarkStart w:id="11" w:name="_Ref322950030"/>
+      <w:bookmarkStart w:id="12" w:name="_Toc326694683"/>
       <w:r>
         <w:lastRenderedPageBreak/>
         <w:t xml:space="preserve">Evaluation of </w:t>
@@ -10135,8 +9654,8 @@
       <w:r>
         <w:t>Kinect</w:t>
       </w:r>
-      <w:bookmarkEnd w:id="100"/>
-      <w:bookmarkEnd w:id="101"/>
+      <w:bookmarkEnd w:id="11"/>
+      <w:bookmarkEnd w:id="12"/>
     </w:p>
     <w:p>
       <w:pPr>
@@ -10537,6 +10056,7 @@
           <w:id w:val="-1186598732"/>
           <w:citation/>
         </w:sdtPr>
+        <w:sdtEndPr/>
         <w:sdtContent>
           <w:r>
             <w:fldChar w:fldCharType="begin"/>
@@ -10636,6 +10156,7 @@
           <w:id w:val="109555481"/>
           <w:citation/>
         </w:sdtPr>
+        <w:sdtEndPr/>
         <w:sdtContent>
           <w:r>
             <w:rPr>
@@ -10747,6 +10268,7 @@
           <w:id w:val="-382878608"/>
           <w:citation/>
         </w:sdtPr>
+        <w:sdtEndPr/>
         <w:sdtContent>
           <w:r>
             <w:rPr>
@@ -10883,6 +10405,7 @@
           <w:id w:val="1757024317"/>
           <w:citation/>
         </w:sdtPr>
+        <w:sdtEndPr/>
         <w:sdtContent>
           <w:r>
             <w:rPr>
@@ -11273,18 +10796,18 @@
       <w:pPr>
         <w:pStyle w:val="Heading2"/>
       </w:pPr>
-      <w:bookmarkStart w:id="102" w:name="_Ref322980249"/>
-      <w:bookmarkStart w:id="103" w:name="_Ref322980256"/>
-      <w:bookmarkStart w:id="104" w:name="_Toc326694684"/>
+      <w:bookmarkStart w:id="13" w:name="_Ref322980249"/>
+      <w:bookmarkStart w:id="14" w:name="_Ref322980256"/>
+      <w:bookmarkStart w:id="15" w:name="_Toc326694684"/>
       <w:r>
         <w:t>Calibration</w:t>
       </w:r>
-      <w:bookmarkEnd w:id="102"/>
-      <w:bookmarkEnd w:id="103"/>
+      <w:bookmarkEnd w:id="13"/>
+      <w:bookmarkEnd w:id="14"/>
       <w:r>
         <w:t xml:space="preserve"> of Users</w:t>
       </w:r>
-      <w:bookmarkEnd w:id="104"/>
+      <w:bookmarkEnd w:id="15"/>
     </w:p>
     <w:p>
       <w:pPr>
@@ -11430,31 +10953,18 @@
         <w:pStyle w:val="Caption1"/>
         <w:spacing w:line="480" w:lineRule="auto"/>
       </w:pPr>
-      <w:bookmarkStart w:id="105" w:name="_Toc326694706"/>
+      <w:bookmarkStart w:id="16" w:name="_Toc326694706"/>
       <w:r>
         <w:t xml:space="preserve">Figure </w:t>
       </w:r>
-      <w:r>
-        <w:fldChar w:fldCharType="begin"/>
-      </w:r>
-      <w:r>
-        <w:instrText xml:space="preserve"> SEQ Figure \* ARABIC </w:instrText>
-      </w:r>
-      <w:r>
-        <w:fldChar w:fldCharType="separate"/>
-      </w:r>
-      <w:r>
-        <w:rPr>
-          <w:noProof/>
-        </w:rPr>
-        <w:t>3</w:t>
-      </w:r>
-      <w:r>
-        <w:rPr>
-          <w:noProof/>
-        </w:rPr>
-        <w:fldChar w:fldCharType="end"/>
-      </w:r>
+      <w:fldSimple w:instr=" SEQ Figure \* ARABIC ">
+        <w:r>
+          <w:rPr>
+            <w:noProof/>
+          </w:rPr>
+          <w:t>3</w:t>
+        </w:r>
+      </w:fldSimple>
       <w:r>
         <w:t xml:space="preserve">: </w:t>
       </w:r>
@@ -11473,7 +10983,7 @@
       <w:r>
         <w:t>calibration pose</w:t>
       </w:r>
-      <w:bookmarkEnd w:id="105"/>
+      <w:bookmarkEnd w:id="16"/>
     </w:p>
     <w:p>
       <w:pPr>
@@ -11818,8 +11328,8 @@
       <w:pPr>
         <w:pStyle w:val="Heading2"/>
       </w:pPr>
-      <w:bookmarkStart w:id="106" w:name="_Ref323129706"/>
-      <w:bookmarkStart w:id="107" w:name="_Toc326694685"/>
+      <w:bookmarkStart w:id="17" w:name="_Ref323129706"/>
+      <w:bookmarkStart w:id="18" w:name="_Toc326694685"/>
       <w:r>
         <w:t xml:space="preserve">Discrimination </w:t>
       </w:r>
@@ -11831,8 +11341,8 @@
       <w:r>
         <w:t xml:space="preserve"> Users</w:t>
       </w:r>
-      <w:bookmarkEnd w:id="106"/>
-      <w:bookmarkEnd w:id="107"/>
+      <w:bookmarkEnd w:id="17"/>
+      <w:bookmarkEnd w:id="18"/>
     </w:p>
     <w:p>
       <w:pPr>
@@ -12073,14 +11583,14 @@
       <w:pPr>
         <w:pStyle w:val="Heading2"/>
       </w:pPr>
-      <w:bookmarkStart w:id="108" w:name="_Toc326694686"/>
+      <w:bookmarkStart w:id="19" w:name="_Toc326694686"/>
       <w:r>
         <w:t>L</w:t>
       </w:r>
       <w:r>
         <w:t>imited Field of View</w:t>
       </w:r>
-      <w:bookmarkEnd w:id="108"/>
+      <w:bookmarkEnd w:id="19"/>
     </w:p>
     <w:p>
       <w:pPr>
@@ -12274,33 +11784,20 @@
       <w:pPr>
         <w:pStyle w:val="Caption1"/>
       </w:pPr>
-      <w:bookmarkStart w:id="109" w:name="_Ref325642289"/>
-      <w:bookmarkStart w:id="110" w:name="_Toc326694707"/>
+      <w:bookmarkStart w:id="20" w:name="_Ref325642289"/>
+      <w:bookmarkStart w:id="21" w:name="_Toc326694707"/>
       <w:r>
         <w:t xml:space="preserve">Figure </w:t>
       </w:r>
-      <w:r>
-        <w:fldChar w:fldCharType="begin"/>
-      </w:r>
-      <w:r>
-        <w:instrText xml:space="preserve"> SEQ Figure \* ARABIC </w:instrText>
-      </w:r>
-      <w:r>
-        <w:fldChar w:fldCharType="separate"/>
-      </w:r>
-      <w:r>
-        <w:rPr>
-          <w:noProof/>
-        </w:rPr>
-        <w:t>4</w:t>
-      </w:r>
-      <w:r>
-        <w:rPr>
-          <w:noProof/>
-        </w:rPr>
-        <w:fldChar w:fldCharType="end"/>
-      </w:r>
-      <w:bookmarkEnd w:id="109"/>
+      <w:fldSimple w:instr=" SEQ Figure \* ARABIC ">
+        <w:r>
+          <w:rPr>
+            <w:noProof/>
+          </w:rPr>
+          <w:t>4</w:t>
+        </w:r>
+      </w:fldSimple>
+      <w:bookmarkEnd w:id="20"/>
       <w:r>
         <w:t xml:space="preserve">: </w:t>
       </w:r>
@@ -12316,7 +11813,7 @@
       <w:r>
         <w:t>to Kinect’s limited field of view</w:t>
       </w:r>
-      <w:bookmarkEnd w:id="110"/>
+      <w:bookmarkEnd w:id="21"/>
     </w:p>
     <w:p>
       <w:pPr>
@@ -12608,54 +12105,41 @@
       <w:pPr>
         <w:pStyle w:val="Caption1"/>
       </w:pPr>
-      <w:bookmarkStart w:id="111" w:name="_Ref325642378"/>
-      <w:bookmarkStart w:id="112" w:name="_Toc326694708"/>
+      <w:bookmarkStart w:id="22" w:name="_Ref325642378"/>
+      <w:bookmarkStart w:id="23" w:name="_Toc326694708"/>
       <w:r>
         <w:t xml:space="preserve">Figure </w:t>
       </w:r>
-      <w:r>
-        <w:fldChar w:fldCharType="begin"/>
-      </w:r>
-      <w:r>
-        <w:instrText xml:space="preserve"> SEQ Figure \* ARABIC </w:instrText>
-      </w:r>
-      <w:r>
-        <w:fldChar w:fldCharType="separate"/>
-      </w:r>
-      <w:r>
-        <w:rPr>
-          <w:noProof/>
-        </w:rPr>
-        <w:t>5</w:t>
-      </w:r>
-      <w:r>
-        <w:rPr>
-          <w:noProof/>
-        </w:rPr>
-        <w:fldChar w:fldCharType="end"/>
-      </w:r>
-      <w:bookmarkEnd w:id="111"/>
+      <w:fldSimple w:instr=" SEQ Figure \* ARABIC ">
+        <w:r>
+          <w:rPr>
+            <w:noProof/>
+          </w:rPr>
+          <w:t>5</w:t>
+        </w:r>
+      </w:fldSimple>
+      <w:bookmarkEnd w:id="22"/>
       <w:r>
         <w:t>:</w:t>
       </w:r>
       <w:r>
         <w:t xml:space="preserve"> Difficulties arise in tracking a user in contact with a chair</w:t>
       </w:r>
-      <w:bookmarkEnd w:id="112"/>
+      <w:bookmarkEnd w:id="23"/>
     </w:p>
     <w:p/>
     <w:p>
       <w:pPr>
         <w:pStyle w:val="Heading2"/>
       </w:pPr>
-      <w:bookmarkStart w:id="113" w:name="_Toc326694687"/>
+      <w:bookmarkStart w:id="24" w:name="_Toc326694687"/>
       <w:r>
         <w:t>M</w:t>
       </w:r>
       <w:r>
         <w:t>oving Base Problem</w:t>
       </w:r>
-      <w:bookmarkEnd w:id="113"/>
+      <w:bookmarkEnd w:id="24"/>
     </w:p>
     <w:p>
       <w:pPr>
@@ -13113,37 +12597,24 @@
         <w:pStyle w:val="Caption1"/>
         <w:spacing w:before="0"/>
       </w:pPr>
-      <w:bookmarkStart w:id="114" w:name="_Ref322513446"/>
-      <w:bookmarkStart w:id="115" w:name="_Toc326694709"/>
+      <w:bookmarkStart w:id="25" w:name="_Ref322513446"/>
+      <w:bookmarkStart w:id="26" w:name="_Toc326694709"/>
       <w:r>
         <w:t xml:space="preserve">Figure </w:t>
       </w:r>
-      <w:r>
-        <w:fldChar w:fldCharType="begin"/>
-      </w:r>
-      <w:r>
-        <w:instrText xml:space="preserve"> SEQ Figure \* ARABIC </w:instrText>
-      </w:r>
-      <w:r>
-        <w:fldChar w:fldCharType="separate"/>
-      </w:r>
-      <w:r>
-        <w:rPr>
-          <w:noProof/>
-        </w:rPr>
-        <w:t>6</w:t>
-      </w:r>
-      <w:r>
-        <w:rPr>
-          <w:noProof/>
-        </w:rPr>
-        <w:fldChar w:fldCharType="end"/>
-      </w:r>
-      <w:bookmarkEnd w:id="114"/>
+      <w:fldSimple w:instr=" SEQ Figure \* ARABIC ">
+        <w:r>
+          <w:rPr>
+            <w:noProof/>
+          </w:rPr>
+          <w:t>6</w:t>
+        </w:r>
+      </w:fldSimple>
+      <w:bookmarkEnd w:id="25"/>
       <w:r>
         <w:t>: Tracking performance of Kinect under motion</w:t>
       </w:r>
-      <w:bookmarkEnd w:id="115"/>
+      <w:bookmarkEnd w:id="26"/>
     </w:p>
     <w:p>
       <w:pPr>
@@ -13617,12 +13088,12 @@
       <w:pPr>
         <w:pStyle w:val="Heading1"/>
       </w:pPr>
-      <w:bookmarkStart w:id="116" w:name="_Toc326694688"/>
+      <w:bookmarkStart w:id="27" w:name="_Toc326694688"/>
       <w:r>
         <w:lastRenderedPageBreak/>
         <w:t>Pan Mount</w:t>
       </w:r>
-      <w:bookmarkEnd w:id="116"/>
+      <w:bookmarkEnd w:id="27"/>
     </w:p>
     <w:p>
       <w:pPr>
@@ -13750,11 +13221,11 @@
       <w:pPr>
         <w:pStyle w:val="Heading2"/>
       </w:pPr>
-      <w:bookmarkStart w:id="117" w:name="_Toc326694689"/>
+      <w:bookmarkStart w:id="28" w:name="_Toc326694689"/>
       <w:r>
         <w:t>Hardware</w:t>
       </w:r>
-      <w:bookmarkEnd w:id="117"/>
+      <w:bookmarkEnd w:id="28"/>
     </w:p>
     <w:p>
       <w:pPr>
@@ -14016,6 +13487,7 @@
           <w:id w:val="1787699551"/>
           <w:citation/>
         </w:sdtPr>
+        <w:sdtEndPr/>
         <w:sdtContent>
           <w:r>
             <w:rPr>
@@ -14303,33 +13775,20 @@
           <w:szCs w:val="24"/>
         </w:rPr>
       </w:pPr>
-      <w:bookmarkStart w:id="118" w:name="_Ref322513798"/>
-      <w:bookmarkStart w:id="119" w:name="_Toc326694710"/>
+      <w:bookmarkStart w:id="29" w:name="_Ref322513798"/>
+      <w:bookmarkStart w:id="30" w:name="_Toc326694710"/>
       <w:r>
         <w:t xml:space="preserve">Figure </w:t>
       </w:r>
-      <w:r>
-        <w:fldChar w:fldCharType="begin"/>
-      </w:r>
-      <w:r>
-        <w:instrText xml:space="preserve"> SEQ Figure \* ARABIC </w:instrText>
-      </w:r>
-      <w:r>
-        <w:fldChar w:fldCharType="separate"/>
-      </w:r>
-      <w:r>
-        <w:rPr>
-          <w:noProof/>
-        </w:rPr>
-        <w:t>7</w:t>
-      </w:r>
-      <w:r>
-        <w:rPr>
-          <w:noProof/>
-        </w:rPr>
-        <w:fldChar w:fldCharType="end"/>
-      </w:r>
-      <w:bookmarkEnd w:id="118"/>
+      <w:fldSimple w:instr=" SEQ Figure \* ARABIC ">
+        <w:r>
+          <w:rPr>
+            <w:noProof/>
+          </w:rPr>
+          <w:t>7</w:t>
+        </w:r>
+      </w:fldSimple>
+      <w:bookmarkEnd w:id="29"/>
       <w:r>
         <w:t xml:space="preserve">: DP155 Base Pan (left), </w:t>
       </w:r>
@@ -14339,7 +13798,7 @@
       <w:r>
         <w:t xml:space="preserve"> Phidgets 1066_0 Servo Controller (right)</w:t>
       </w:r>
-      <w:bookmarkEnd w:id="119"/>
+      <w:bookmarkEnd w:id="30"/>
     </w:p>
     <w:p>
       <w:pPr>
@@ -14396,6 +13855,7 @@
           <w:id w:val="386301564"/>
           <w:citation/>
         </w:sdtPr>
+        <w:sdtEndPr/>
         <w:sdtContent>
           <w:r>
             <w:rPr>
@@ -14714,33 +14174,20 @@
       <w:pPr>
         <w:pStyle w:val="Caption1"/>
       </w:pPr>
-      <w:bookmarkStart w:id="120" w:name="_Ref323044753"/>
-      <w:bookmarkStart w:id="121" w:name="_Toc326694711"/>
+      <w:bookmarkStart w:id="31" w:name="_Ref323044753"/>
+      <w:bookmarkStart w:id="32" w:name="_Toc326694711"/>
       <w:r>
         <w:t xml:space="preserve">Figure </w:t>
       </w:r>
-      <w:r>
-        <w:fldChar w:fldCharType="begin"/>
-      </w:r>
-      <w:r>
-        <w:instrText xml:space="preserve"> SEQ Figure \* ARABIC </w:instrText>
-      </w:r>
-      <w:r>
-        <w:fldChar w:fldCharType="separate"/>
-      </w:r>
-      <w:r>
-        <w:rPr>
-          <w:noProof/>
-        </w:rPr>
-        <w:t>8</w:t>
-      </w:r>
-      <w:r>
-        <w:rPr>
-          <w:noProof/>
-        </w:rPr>
-        <w:fldChar w:fldCharType="end"/>
-      </w:r>
-      <w:bookmarkEnd w:id="120"/>
+      <w:fldSimple w:instr=" SEQ Figure \* ARABIC ">
+        <w:r>
+          <w:rPr>
+            <w:noProof/>
+          </w:rPr>
+          <w:t>8</w:t>
+        </w:r>
+      </w:fldSimple>
+      <w:bookmarkEnd w:id="31"/>
       <w:r>
         <w:t xml:space="preserve">: Output from Phidgets 1066_0, showing </w:t>
       </w:r>
@@ -14753,7 +14200,7 @@
       <w:r>
         <w:t xml:space="preserve"> for position and velocity</w:t>
       </w:r>
-      <w:bookmarkEnd w:id="121"/>
+      <w:bookmarkEnd w:id="32"/>
     </w:p>
     <w:p>
       <w:pPr>
@@ -15031,11 +14478,11 @@
       <w:pPr>
         <w:pStyle w:val="Heading2"/>
       </w:pPr>
-      <w:bookmarkStart w:id="122" w:name="_Toc326694690"/>
+      <w:bookmarkStart w:id="33" w:name="_Toc326694690"/>
       <w:r>
         <w:t>Performance</w:t>
       </w:r>
-      <w:bookmarkEnd w:id="122"/>
+      <w:bookmarkEnd w:id="33"/>
     </w:p>
     <w:p>
       <w:pPr>
@@ -15315,38 +14762,25 @@
       <w:pPr>
         <w:pStyle w:val="Caption1"/>
       </w:pPr>
-      <w:bookmarkStart w:id="123" w:name="_Toc326694712"/>
+      <w:bookmarkStart w:id="34" w:name="_Toc326694712"/>
       <w:r>
         <w:t xml:space="preserve">Figure </w:t>
       </w:r>
-      <w:r>
-        <w:fldChar w:fldCharType="begin"/>
-      </w:r>
-      <w:r>
-        <w:instrText xml:space="preserve"> SEQ Figure \* ARABIC </w:instrText>
-      </w:r>
-      <w:r>
-        <w:fldChar w:fldCharType="separate"/>
-      </w:r>
-      <w:r>
-        <w:rPr>
-          <w:noProof/>
-        </w:rPr>
-        <w:t>9</w:t>
-      </w:r>
-      <w:r>
-        <w:rPr>
-          <w:noProof/>
-        </w:rPr>
-        <w:fldChar w:fldCharType="end"/>
-      </w:r>
+      <w:fldSimple w:instr=" SEQ Figure \* ARABIC ">
+        <w:r>
+          <w:rPr>
+            <w:noProof/>
+          </w:rPr>
+          <w:t>9</w:t>
+        </w:r>
+      </w:fldSimple>
       <w:r>
         <w:t xml:space="preserve">: Kinect's effective FOV without (left) and with (right) pan </w:t>
       </w:r>
       <w:r>
         <w:t>mount</w:t>
       </w:r>
-      <w:bookmarkEnd w:id="123"/>
+      <w:bookmarkEnd w:id="34"/>
     </w:p>
     <w:p>
       <w:pPr>
@@ -15681,40 +15115,27 @@
           <w:szCs w:val="24"/>
         </w:rPr>
       </w:pPr>
-      <w:bookmarkStart w:id="124" w:name="_Ref322019798"/>
-      <w:bookmarkStart w:id="125" w:name="_Toc326694713"/>
+      <w:bookmarkStart w:id="35" w:name="_Ref322019798"/>
+      <w:bookmarkStart w:id="36" w:name="_Toc326694713"/>
       <w:r>
         <w:t xml:space="preserve">Figure </w:t>
       </w:r>
-      <w:r>
-        <w:fldChar w:fldCharType="begin"/>
-      </w:r>
-      <w:r>
-        <w:instrText xml:space="preserve"> SEQ Figure \* ARABIC </w:instrText>
-      </w:r>
-      <w:r>
-        <w:fldChar w:fldCharType="separate"/>
-      </w:r>
-      <w:r>
-        <w:rPr>
-          <w:noProof/>
-        </w:rPr>
-        <w:t>10</w:t>
-      </w:r>
-      <w:r>
-        <w:rPr>
-          <w:noProof/>
-        </w:rPr>
-        <w:fldChar w:fldCharType="end"/>
-      </w:r>
-      <w:bookmarkEnd w:id="124"/>
+      <w:fldSimple w:instr=" SEQ Figure \* ARABIC ">
+        <w:r>
+          <w:rPr>
+            <w:noProof/>
+          </w:rPr>
+          <w:t>10</w:t>
+        </w:r>
+      </w:fldSimple>
+      <w:bookmarkEnd w:id="35"/>
       <w:r>
         <w:t xml:space="preserve">: </w:t>
       </w:r>
       <w:r>
         <w:t>World coordinates of detected face while pan mount is under motion.  True position is at (0,145).  Discrepancy is due to errors in the pan mount’s ability to accurately report its angular position and publish an accurate transform to world coordinates.</w:t>
       </w:r>
-      <w:bookmarkEnd w:id="125"/>
+      <w:bookmarkEnd w:id="36"/>
     </w:p>
     <w:p>
       <w:pPr>
@@ -16143,37 +15564,24 @@
                 <w:szCs w:val="24"/>
               </w:rPr>
             </w:pPr>
-            <w:bookmarkStart w:id="126" w:name="_Ref322511744"/>
-            <w:bookmarkStart w:id="127" w:name="_Toc326694714"/>
+            <w:bookmarkStart w:id="37" w:name="_Ref322511744"/>
+            <w:bookmarkStart w:id="38" w:name="_Toc326694714"/>
             <w:r>
               <w:t xml:space="preserve">Figure </w:t>
             </w:r>
-            <w:r>
-              <w:fldChar w:fldCharType="begin"/>
-            </w:r>
-            <w:r>
-              <w:instrText xml:space="preserve"> SEQ Figure \* ARABIC </w:instrText>
-            </w:r>
-            <w:r>
-              <w:fldChar w:fldCharType="separate"/>
-            </w:r>
-            <w:r>
-              <w:rPr>
-                <w:noProof/>
-              </w:rPr>
-              <w:t>11</w:t>
-            </w:r>
-            <w:r>
-              <w:rPr>
-                <w:noProof/>
-              </w:rPr>
-              <w:fldChar w:fldCharType="end"/>
-            </w:r>
-            <w:bookmarkEnd w:id="126"/>
+            <w:fldSimple w:instr=" SEQ Figure \* ARABIC ">
+              <w:r>
+                <w:rPr>
+                  <w:noProof/>
+                </w:rPr>
+                <w:t>11</w:t>
+              </w:r>
+            </w:fldSimple>
+            <w:bookmarkEnd w:id="37"/>
             <w:r>
               <w:t>: Tracking performance of Kinect with pan compensation</w:t>
             </w:r>
-            <w:bookmarkEnd w:id="127"/>
+            <w:bookmarkEnd w:id="38"/>
           </w:p>
         </w:tc>
       </w:tr>
@@ -16466,14 +15874,14 @@
       <w:pPr>
         <w:pStyle w:val="Heading1"/>
       </w:pPr>
-      <w:bookmarkStart w:id="128" w:name="_Ref323045519"/>
-      <w:bookmarkStart w:id="129" w:name="_Toc326694691"/>
+      <w:bookmarkStart w:id="39" w:name="_Ref323045519"/>
+      <w:bookmarkStart w:id="40" w:name="_Toc326694691"/>
       <w:r>
         <w:lastRenderedPageBreak/>
         <w:t>Person Tracking</w:t>
       </w:r>
-      <w:bookmarkEnd w:id="128"/>
-      <w:bookmarkEnd w:id="129"/>
+      <w:bookmarkEnd w:id="39"/>
+      <w:bookmarkEnd w:id="40"/>
     </w:p>
     <w:p>
       <w:pPr>
@@ -17279,37 +16687,24 @@
         <w:pStyle w:val="Caption1"/>
         <w:jc w:val="center"/>
       </w:pPr>
-      <w:bookmarkStart w:id="130" w:name="_Ref324336631"/>
-      <w:bookmarkStart w:id="131" w:name="_Toc326694715"/>
+      <w:bookmarkStart w:id="41" w:name="_Ref324336631"/>
+      <w:bookmarkStart w:id="42" w:name="_Toc326694715"/>
       <w:r>
         <w:t xml:space="preserve">Figure </w:t>
       </w:r>
-      <w:r>
-        <w:fldChar w:fldCharType="begin"/>
-      </w:r>
-      <w:r>
-        <w:instrText xml:space="preserve"> SEQ Figure \* ARABIC </w:instrText>
-      </w:r>
-      <w:r>
-        <w:fldChar w:fldCharType="separate"/>
-      </w:r>
-      <w:r>
-        <w:rPr>
-          <w:noProof/>
-        </w:rPr>
-        <w:t>12</w:t>
-      </w:r>
-      <w:r>
-        <w:rPr>
-          <w:noProof/>
-        </w:rPr>
-        <w:fldChar w:fldCharType="end"/>
-      </w:r>
-      <w:bookmarkEnd w:id="130"/>
+      <w:fldSimple w:instr=" SEQ Figure \* ARABIC ">
+        <w:r>
+          <w:rPr>
+            <w:noProof/>
+          </w:rPr>
+          <w:t>12</w:t>
+        </w:r>
+      </w:fldSimple>
+      <w:bookmarkEnd w:id="41"/>
       <w:r>
         <w:t>: Person-tracking architecture</w:t>
       </w:r>
-      <w:bookmarkEnd w:id="131"/>
+      <w:bookmarkEnd w:id="42"/>
     </w:p>
     <w:p>
       <w:pPr>
@@ -17340,13 +16735,13 @@
       <w:pPr>
         <w:pStyle w:val="Heading2"/>
       </w:pPr>
-      <w:bookmarkStart w:id="132" w:name="_Ref323131019"/>
-      <w:bookmarkStart w:id="133" w:name="_Toc326694692"/>
+      <w:bookmarkStart w:id="43" w:name="_Ref323131019"/>
+      <w:bookmarkStart w:id="44" w:name="_Toc326694692"/>
       <w:r>
         <w:t>Face Detector Node</w:t>
       </w:r>
-      <w:bookmarkEnd w:id="132"/>
-      <w:bookmarkEnd w:id="133"/>
+      <w:bookmarkEnd w:id="43"/>
+      <w:bookmarkEnd w:id="44"/>
     </w:p>
     <w:p>
       <w:pPr>
@@ -17391,6 +16786,7 @@
           <w:id w:val="-1161999167"/>
           <w:citation/>
         </w:sdtPr>
+        <w:sdtEndPr/>
         <w:sdtContent>
           <w:r>
             <w:fldChar w:fldCharType="begin"/>
@@ -17601,11 +16997,11 @@
       <w:pPr>
         <w:pStyle w:val="Heading2"/>
       </w:pPr>
-      <w:bookmarkStart w:id="134" w:name="_Toc326694693"/>
+      <w:bookmarkStart w:id="45" w:name="_Toc326694693"/>
       <w:r>
         <w:t>Leg Detector Node</w:t>
       </w:r>
-      <w:bookmarkEnd w:id="134"/>
+      <w:bookmarkEnd w:id="45"/>
     </w:p>
     <w:p>
       <w:pPr>
@@ -17647,6 +17043,7 @@
           <w:id w:val="-239322670"/>
           <w:citation/>
         </w:sdtPr>
+        <w:sdtEndPr/>
         <w:sdtContent>
           <w:r>
             <w:fldChar w:fldCharType="begin"/>
@@ -17673,6 +17070,7 @@
           <w:id w:val="-1359424586"/>
           <w:citation/>
         </w:sdtPr>
+        <w:sdtEndPr/>
         <w:sdtContent>
           <w:r>
             <w:fldChar w:fldCharType="begin"/>
@@ -17849,8 +17247,8 @@
       <w:pPr>
         <w:pStyle w:val="Heading2"/>
       </w:pPr>
-      <w:bookmarkStart w:id="135" w:name="_Ref323045443"/>
-      <w:bookmarkStart w:id="136" w:name="_Toc326694694"/>
+      <w:bookmarkStart w:id="46" w:name="_Ref323045443"/>
+      <w:bookmarkStart w:id="47" w:name="_Toc326694694"/>
       <w:r>
         <w:t xml:space="preserve">Kinect </w:t>
       </w:r>
@@ -17860,8 +17258,8 @@
       <w:r>
         <w:t>Detector Node</w:t>
       </w:r>
-      <w:bookmarkEnd w:id="135"/>
-      <w:bookmarkEnd w:id="136"/>
+      <w:bookmarkEnd w:id="46"/>
+      <w:bookmarkEnd w:id="47"/>
     </w:p>
     <w:p>
       <w:pPr>
@@ -17973,6 +17371,7 @@
           <w:id w:val="1200438112"/>
           <w:citation/>
         </w:sdtPr>
+        <w:sdtEndPr/>
         <w:sdtContent>
           <w:r>
             <w:fldChar w:fldCharType="begin"/>
@@ -18264,33 +17663,20 @@
       <w:pPr>
         <w:pStyle w:val="Caption1"/>
       </w:pPr>
-      <w:bookmarkStart w:id="137" w:name="_Ref322980214"/>
-      <w:bookmarkStart w:id="138" w:name="_Toc326694716"/>
+      <w:bookmarkStart w:id="48" w:name="_Ref322980214"/>
+      <w:bookmarkStart w:id="49" w:name="_Toc326694716"/>
       <w:r>
         <w:t xml:space="preserve">Figure </w:t>
       </w:r>
-      <w:r>
-        <w:fldChar w:fldCharType="begin"/>
-      </w:r>
-      <w:r>
-        <w:instrText xml:space="preserve"> SEQ Figure \* ARABIC </w:instrText>
-      </w:r>
-      <w:r>
-        <w:fldChar w:fldCharType="separate"/>
-      </w:r>
-      <w:r>
-        <w:rPr>
-          <w:noProof/>
-        </w:rPr>
-        <w:t>13</w:t>
-      </w:r>
-      <w:r>
-        <w:rPr>
-          <w:noProof/>
-        </w:rPr>
-        <w:fldChar w:fldCharType="end"/>
-      </w:r>
-      <w:bookmarkEnd w:id="137"/>
+      <w:fldSimple w:instr=" SEQ Figure \* ARABIC ">
+        <w:r>
+          <w:rPr>
+            <w:noProof/>
+          </w:rPr>
+          <w:t>13</w:t>
+        </w:r>
+      </w:fldSimple>
+      <w:bookmarkEnd w:id="48"/>
       <w:r>
         <w:t xml:space="preserve">: Kinect’s RGB image masked for </w:t>
       </w:r>
@@ -18309,7 +17695,7 @@
       <w:r>
         <w:t xml:space="preserve"> after calibration</w:t>
       </w:r>
-      <w:bookmarkEnd w:id="138"/>
+      <w:bookmarkEnd w:id="49"/>
     </w:p>
     <w:p>
       <w:pPr>
@@ -18345,7 +17731,7 @@
               <w:pStyle w:val="Caption1"/>
               <w:keepNext/>
             </w:pPr>
-            <w:bookmarkStart w:id="139" w:name="_Ref324336850"/>
+            <w:bookmarkStart w:id="50" w:name="_Ref324336850"/>
             <w:r>
               <w:rPr>
                 <w:noProof/>
@@ -18404,33 +17790,20 @@
             <w:pPr>
               <w:pStyle w:val="Caption1"/>
             </w:pPr>
-            <w:bookmarkStart w:id="140" w:name="_Ref324336895"/>
-            <w:bookmarkStart w:id="141" w:name="_Toc326694717"/>
+            <w:bookmarkStart w:id="51" w:name="_Ref324336895"/>
+            <w:bookmarkStart w:id="52" w:name="_Toc326694717"/>
             <w:r>
               <w:t xml:space="preserve">Figure </w:t>
             </w:r>
-            <w:r>
-              <w:fldChar w:fldCharType="begin"/>
-            </w:r>
-            <w:r>
-              <w:instrText xml:space="preserve"> SEQ Figure \* ARABIC </w:instrText>
-            </w:r>
-            <w:r>
-              <w:fldChar w:fldCharType="separate"/>
-            </w:r>
-            <w:r>
-              <w:rPr>
-                <w:noProof/>
-              </w:rPr>
-              <w:t>14</w:t>
-            </w:r>
-            <w:r>
-              <w:rPr>
-                <w:noProof/>
-              </w:rPr>
-              <w:fldChar w:fldCharType="end"/>
-            </w:r>
-            <w:bookmarkEnd w:id="140"/>
+            <w:fldSimple w:instr=" SEQ Figure \* ARABIC ">
+              <w:r>
+                <w:rPr>
+                  <w:noProof/>
+                </w:rPr>
+                <w:t>14</w:t>
+              </w:r>
+            </w:fldSimple>
+            <w:bookmarkEnd w:id="51"/>
             <w:r>
               <w:t xml:space="preserve">: Histogram computed from </w:t>
             </w:r>
@@ -18458,8 +17831,8 @@
             <w:r>
               <w:t>: hue on horizontal axis, saturation on vertical axis, brightness represents to histogram value.</w:t>
             </w:r>
-            <w:bookmarkEnd w:id="139"/>
-            <w:bookmarkEnd w:id="141"/>
+            <w:bookmarkEnd w:id="50"/>
+            <w:bookmarkEnd w:id="52"/>
           </w:p>
         </w:tc>
         <w:tc>
@@ -18537,31 +17910,18 @@
             <w:pPr>
               <w:pStyle w:val="Caption1"/>
             </w:pPr>
-            <w:bookmarkStart w:id="142" w:name="_Toc326694718"/>
+            <w:bookmarkStart w:id="53" w:name="_Toc326694718"/>
             <w:r>
               <w:t xml:space="preserve">Figure </w:t>
             </w:r>
-            <w:r>
-              <w:fldChar w:fldCharType="begin"/>
-            </w:r>
-            <w:r>
-              <w:instrText xml:space="preserve"> SEQ Figure \* ARABIC </w:instrText>
-            </w:r>
-            <w:r>
-              <w:fldChar w:fldCharType="separate"/>
-            </w:r>
-            <w:r>
-              <w:rPr>
-                <w:noProof/>
-              </w:rPr>
-              <w:t>15</w:t>
-            </w:r>
-            <w:r>
-              <w:rPr>
-                <w:noProof/>
-              </w:rPr>
-              <w:fldChar w:fldCharType="end"/>
-            </w:r>
+            <w:fldSimple w:instr=" SEQ Figure \* ARABIC ">
+              <w:r>
+                <w:rPr>
+                  <w:noProof/>
+                </w:rPr>
+                <w:t>15</w:t>
+              </w:r>
+            </w:fldSimple>
             <w:r>
               <w:t xml:space="preserve">: Alternate view of </w:t>
             </w:r>
@@ -18595,7 +17955,7 @@
             <w:r>
               <w:t>D surface plot</w:t>
             </w:r>
-            <w:bookmarkEnd w:id="142"/>
+            <w:bookmarkEnd w:id="53"/>
           </w:p>
           <w:p>
             <w:pPr>
@@ -20696,16 +20056,7 @@
               <w:rPr>
                 <w:rFonts w:ascii="Cambria Math" w:hAnsi="Cambria Math"/>
               </w:rPr>
-              <m:t>mea</m:t>
-            </m:r>
-            <m:r>
-              <m:rPr>
-                <m:sty m:val="b"/>
-              </m:rPr>
-              <w:rPr>
-                <w:rFonts w:ascii="Cambria Math" w:hAnsi="Cambria Math"/>
-              </w:rPr>
-              <m:t>s</m:t>
+              <m:t>meas</m:t>
             </m:r>
           </m:sub>
         </m:sSub>
@@ -21147,7 +20498,16 @@
               <w:rPr>
                 <w:rFonts w:ascii="Cambria Math" w:hAnsi="Cambria Math"/>
               </w:rPr>
-              <m:t>track</m:t>
+              <m:t>tr</m:t>
+            </m:r>
+            <m:r>
+              <m:rPr>
+                <m:sty m:val="b"/>
+              </m:rPr>
+              <w:rPr>
+                <w:rFonts w:ascii="Cambria Math" w:hAnsi="Cambria Math"/>
+              </w:rPr>
+              <m:t>ack</m:t>
             </m:r>
           </m:sub>
         </m:sSub>
@@ -21241,33 +20601,20 @@
       <w:pPr>
         <w:pStyle w:val="Caption1"/>
       </w:pPr>
-      <w:bookmarkStart w:id="143" w:name="_Ref324337029"/>
-      <w:bookmarkStart w:id="144" w:name="_Toc326694719"/>
+      <w:bookmarkStart w:id="54" w:name="_Ref324337029"/>
+      <w:bookmarkStart w:id="55" w:name="_Toc326694719"/>
       <w:r>
         <w:t xml:space="preserve">Figure </w:t>
       </w:r>
-      <w:r>
-        <w:fldChar w:fldCharType="begin"/>
-      </w:r>
-      <w:r>
-        <w:instrText xml:space="preserve"> SEQ Figure \* ARABIC </w:instrText>
-      </w:r>
-      <w:r>
-        <w:fldChar w:fldCharType="separate"/>
-      </w:r>
-      <w:r>
-        <w:rPr>
-          <w:noProof/>
-        </w:rPr>
-        <w:t>16</w:t>
-      </w:r>
-      <w:r>
-        <w:rPr>
-          <w:noProof/>
-        </w:rPr>
-        <w:fldChar w:fldCharType="end"/>
-      </w:r>
-      <w:bookmarkEnd w:id="143"/>
+      <w:fldSimple w:instr=" SEQ Figure \* ARABIC ">
+        <w:r>
+          <w:rPr>
+            <w:noProof/>
+          </w:rPr>
+          <w:t>16</w:t>
+        </w:r>
+      </w:fldSimple>
+      <w:bookmarkEnd w:id="54"/>
       <w:r>
         <w:t xml:space="preserve">: Correlation </w:t>
       </w:r>
@@ -21358,20 +20705,20 @@
       <w:r>
         <w:t xml:space="preserve">  (blue)</w:t>
       </w:r>
-      <w:bookmarkEnd w:id="144"/>
+      <w:bookmarkEnd w:id="55"/>
     </w:p>
     <w:p>
       <w:pPr>
         <w:pStyle w:val="Heading1"/>
       </w:pPr>
-      <w:bookmarkStart w:id="145" w:name="_Ref324364407"/>
-      <w:bookmarkStart w:id="146" w:name="_Toc326694695"/>
+      <w:bookmarkStart w:id="56" w:name="_Ref324364407"/>
+      <w:bookmarkStart w:id="57" w:name="_Toc326694695"/>
       <w:r>
         <w:lastRenderedPageBreak/>
         <w:t>Planning</w:t>
       </w:r>
-      <w:bookmarkEnd w:id="145"/>
-      <w:bookmarkEnd w:id="146"/>
+      <w:bookmarkEnd w:id="56"/>
+      <w:bookmarkEnd w:id="57"/>
     </w:p>
     <w:p>
       <w:pPr>
@@ -22257,43 +21604,30 @@
           <w:noProof/>
         </w:rPr>
       </w:pPr>
-      <w:bookmarkStart w:id="147" w:name="_Ref324365250"/>
-      <w:bookmarkStart w:id="148" w:name="_Toc326694720"/>
+      <w:bookmarkStart w:id="58" w:name="_Ref324365250"/>
+      <w:bookmarkStart w:id="59" w:name="_Toc326694720"/>
       <w:r>
         <w:t xml:space="preserve">Figure </w:t>
       </w:r>
-      <w:r>
-        <w:fldChar w:fldCharType="begin"/>
-      </w:r>
-      <w:r>
-        <w:instrText xml:space="preserve"> SEQ Figure \* ARABIC </w:instrText>
-      </w:r>
-      <w:r>
-        <w:fldChar w:fldCharType="separate"/>
+      <w:fldSimple w:instr=" SEQ Figure \* ARABIC ">
+        <w:r>
+          <w:rPr>
+            <w:noProof/>
+          </w:rPr>
+          <w:t>17</w:t>
+        </w:r>
+      </w:fldSimple>
+      <w:bookmarkEnd w:id="58"/>
+      <w:r>
+        <w:t>: Planning module</w:t>
       </w:r>
       <w:r>
         <w:rPr>
           <w:noProof/>
         </w:rPr>
-        <w:t>17</w:t>
-      </w:r>
-      <w:r>
-        <w:rPr>
-          <w:noProof/>
-        </w:rPr>
-        <w:fldChar w:fldCharType="end"/>
-      </w:r>
-      <w:bookmarkEnd w:id="147"/>
-      <w:r>
-        <w:t>: Planning module</w:t>
-      </w:r>
-      <w:r>
-        <w:rPr>
-          <w:noProof/>
-        </w:rPr>
         <w:t xml:space="preserve"> architecture</w:t>
       </w:r>
-      <w:bookmarkEnd w:id="148"/>
+      <w:bookmarkEnd w:id="59"/>
     </w:p>
     <w:p>
       <w:pPr>
@@ -22304,7 +21638,7 @@
       <w:pPr>
         <w:pStyle w:val="Heading2"/>
       </w:pPr>
-      <w:bookmarkStart w:id="149" w:name="_Toc326694696"/>
+      <w:bookmarkStart w:id="60" w:name="_Toc326694696"/>
       <w:r>
         <w:t>Point-</w:t>
       </w:r>
@@ -22314,7 +21648,7 @@
       <w:r>
         <w:t>point planner</w:t>
       </w:r>
-      <w:bookmarkEnd w:id="149"/>
+      <w:bookmarkEnd w:id="60"/>
     </w:p>
     <w:p>
       <w:pPr>
@@ -22382,6 +21716,7 @@
           <w:id w:val="-931507777"/>
           <w:citation/>
         </w:sdtPr>
+        <w:sdtEndPr/>
         <w:sdtContent>
           <w:r>
             <w:fldChar w:fldCharType="begin"/>
@@ -22411,6 +21746,7 @@
           <w:id w:val="34167119"/>
           <w:citation/>
         </w:sdtPr>
+        <w:sdtEndPr/>
         <w:sdtContent>
           <w:r>
             <w:fldChar w:fldCharType="begin"/>
@@ -22716,37 +22052,24 @@
       <w:pPr>
         <w:pStyle w:val="Caption1"/>
       </w:pPr>
-      <w:bookmarkStart w:id="150" w:name="_Ref322950225"/>
-      <w:bookmarkStart w:id="151" w:name="_Toc326694721"/>
+      <w:bookmarkStart w:id="61" w:name="_Ref322950225"/>
+      <w:bookmarkStart w:id="62" w:name="_Toc326694721"/>
       <w:r>
         <w:t xml:space="preserve">Figure </w:t>
       </w:r>
-      <w:r>
-        <w:fldChar w:fldCharType="begin"/>
-      </w:r>
-      <w:r>
-        <w:instrText xml:space="preserve"> SEQ Figure \* ARABIC </w:instrText>
-      </w:r>
-      <w:r>
-        <w:fldChar w:fldCharType="separate"/>
-      </w:r>
-      <w:r>
-        <w:rPr>
-          <w:noProof/>
-        </w:rPr>
-        <w:t>18</w:t>
-      </w:r>
-      <w:r>
-        <w:rPr>
-          <w:noProof/>
-        </w:rPr>
-        <w:fldChar w:fldCharType="end"/>
-      </w:r>
-      <w:bookmarkEnd w:id="150"/>
+      <w:fldSimple w:instr=" SEQ Figure \* ARABIC ">
+        <w:r>
+          <w:rPr>
+            <w:noProof/>
+          </w:rPr>
+          <w:t>18</w:t>
+        </w:r>
+      </w:fldSimple>
+      <w:bookmarkEnd w:id="61"/>
       <w:r>
         <w:t>: Smooth path produced by SBPL planner in presence of obstacles (grid size 1m)</w:t>
       </w:r>
-      <w:bookmarkEnd w:id="151"/>
+      <w:bookmarkEnd w:id="62"/>
     </w:p>
     <w:p>
       <w:pPr>
@@ -22958,37 +22281,24 @@
       <w:pPr>
         <w:pStyle w:val="Caption1"/>
       </w:pPr>
-      <w:bookmarkStart w:id="152" w:name="_Ref322520674"/>
-      <w:bookmarkStart w:id="153" w:name="_Toc326694722"/>
+      <w:bookmarkStart w:id="63" w:name="_Ref322520674"/>
+      <w:bookmarkStart w:id="64" w:name="_Toc326694722"/>
       <w:r>
         <w:t xml:space="preserve">Figure </w:t>
       </w:r>
-      <w:r>
-        <w:fldChar w:fldCharType="begin"/>
-      </w:r>
-      <w:r>
-        <w:instrText xml:space="preserve"> SEQ Figure \* ARABIC </w:instrText>
-      </w:r>
-      <w:r>
-        <w:fldChar w:fldCharType="separate"/>
-      </w:r>
-      <w:r>
-        <w:rPr>
-          <w:noProof/>
-        </w:rPr>
-        <w:t>19</w:t>
-      </w:r>
-      <w:r>
-        <w:rPr>
-          <w:noProof/>
-        </w:rPr>
-        <w:fldChar w:fldCharType="end"/>
-      </w:r>
-      <w:bookmarkEnd w:id="152"/>
+      <w:fldSimple w:instr=" SEQ Figure \* ARABIC ">
+        <w:r>
+          <w:rPr>
+            <w:noProof/>
+          </w:rPr>
+          <w:t>19</w:t>
+        </w:r>
+      </w:fldSimple>
+      <w:bookmarkEnd w:id="63"/>
       <w:r>
         <w:t>: Harlie's motion primitives (spin-in-place moves not shown)</w:t>
       </w:r>
-      <w:bookmarkEnd w:id="153"/>
+      <w:bookmarkEnd w:id="64"/>
     </w:p>
     <w:p>
       <w:pPr>
@@ -23009,6 +22319,7 @@
           <w:id w:val="-240334251"/>
           <w:citation/>
         </w:sdtPr>
+        <w:sdtEndPr/>
         <w:sdtContent>
           <w:r>
             <w:fldChar w:fldCharType="begin"/>
@@ -23264,7 +22575,7 @@
       <w:pPr>
         <w:pStyle w:val="Heading2"/>
       </w:pPr>
-      <w:bookmarkStart w:id="154" w:name="_Toc326694697"/>
+      <w:bookmarkStart w:id="65" w:name="_Toc326694697"/>
       <w:r>
         <w:lastRenderedPageBreak/>
         <w:t>Dynamic P</w:t>
@@ -23272,7 +22583,7 @@
       <w:r>
         <w:t>lanning</w:t>
       </w:r>
-      <w:bookmarkEnd w:id="154"/>
+      <w:bookmarkEnd w:id="65"/>
     </w:p>
     <w:p>
       <w:pPr>
@@ -25714,37 +25025,24 @@
       <w:pPr>
         <w:pStyle w:val="Caption1"/>
       </w:pPr>
-      <w:bookmarkStart w:id="155" w:name="_Ref324339031"/>
-      <w:bookmarkStart w:id="156" w:name="_Toc326694723"/>
+      <w:bookmarkStart w:id="66" w:name="_Ref324339031"/>
+      <w:bookmarkStart w:id="67" w:name="_Toc326694723"/>
       <w:r>
         <w:t xml:space="preserve">Figure </w:t>
       </w:r>
-      <w:r>
-        <w:fldChar w:fldCharType="begin"/>
-      </w:r>
-      <w:r>
-        <w:instrText xml:space="preserve"> SEQ Figure \* ARABIC </w:instrText>
-      </w:r>
-      <w:r>
-        <w:fldChar w:fldCharType="separate"/>
-      </w:r>
-      <w:r>
-        <w:rPr>
-          <w:noProof/>
-        </w:rPr>
-        <w:t>20</w:t>
-      </w:r>
-      <w:r>
-        <w:rPr>
-          <w:noProof/>
-        </w:rPr>
-        <w:fldChar w:fldCharType="end"/>
-      </w:r>
-      <w:bookmarkEnd w:id="155"/>
+      <w:fldSimple w:instr=" SEQ Figure \* ARABIC ">
+        <w:r>
+          <w:rPr>
+            <w:noProof/>
+          </w:rPr>
+          <w:t>20</w:t>
+        </w:r>
+      </w:fldSimple>
+      <w:bookmarkEnd w:id="66"/>
       <w:r>
         <w:t>: Illustration of rolling-window approach</w:t>
       </w:r>
-      <w:bookmarkEnd w:id="156"/>
+      <w:bookmarkEnd w:id="67"/>
     </w:p>
     <w:p>
       <w:pPr>
@@ -28998,37 +28296,24 @@
       <w:pPr>
         <w:pStyle w:val="Caption1"/>
       </w:pPr>
-      <w:bookmarkStart w:id="157" w:name="_Ref324359823"/>
-      <w:bookmarkStart w:id="158" w:name="_Toc326694724"/>
+      <w:bookmarkStart w:id="68" w:name="_Ref324359823"/>
+      <w:bookmarkStart w:id="69" w:name="_Toc326694724"/>
       <w:r>
         <w:t xml:space="preserve">Figure </w:t>
       </w:r>
-      <w:r>
-        <w:fldChar w:fldCharType="begin"/>
-      </w:r>
-      <w:r>
-        <w:instrText xml:space="preserve"> SEQ Figure \* ARABIC </w:instrText>
-      </w:r>
-      <w:r>
-        <w:fldChar w:fldCharType="separate"/>
-      </w:r>
-      <w:r>
-        <w:rPr>
-          <w:noProof/>
-        </w:rPr>
-        <w:t>21</w:t>
-      </w:r>
-      <w:r>
-        <w:rPr>
-          <w:noProof/>
-        </w:rPr>
-        <w:fldChar w:fldCharType="end"/>
-      </w:r>
-      <w:bookmarkEnd w:id="157"/>
+      <w:fldSimple w:instr=" SEQ Figure \* ARABIC ">
+        <w:r>
+          <w:rPr>
+            <w:noProof/>
+          </w:rPr>
+          <w:t>21</w:t>
+        </w:r>
+      </w:fldSimple>
+      <w:bookmarkEnd w:id="68"/>
       <w:r>
         <w:t>: Illustration of partial and full replanning</w:t>
       </w:r>
-      <w:bookmarkEnd w:id="158"/>
+      <w:bookmarkEnd w:id="69"/>
     </w:p>
     <w:p>
       <w:pPr>
@@ -29099,39 +28384,26 @@
                                 <w:sz w:val="24"/>
                               </w:rPr>
                             </w:pPr>
-                            <w:bookmarkStart w:id="159" w:name="_Ref324360218"/>
-                            <w:bookmarkStart w:id="160" w:name="_Toc325660622"/>
-                            <w:bookmarkStart w:id="161" w:name="_Toc326694703"/>
+                            <w:bookmarkStart w:id="70" w:name="_Ref324360218"/>
+                            <w:bookmarkStart w:id="71" w:name="_Toc325660622"/>
+                            <w:bookmarkStart w:id="72" w:name="_Toc326694703"/>
                             <w:r>
                               <w:t xml:space="preserve">Table </w:t>
                             </w:r>
-                            <w:r>
-                              <w:fldChar w:fldCharType="begin"/>
-                            </w:r>
-                            <w:r>
-                              <w:instrText xml:space="preserve"> SEQ Table \* ARABIC </w:instrText>
-                            </w:r>
-                            <w:r>
-                              <w:fldChar w:fldCharType="separate"/>
-                            </w:r>
-                            <w:r>
-                              <w:rPr>
-                                <w:noProof/>
-                              </w:rPr>
-                              <w:t>1</w:t>
-                            </w:r>
-                            <w:r>
-                              <w:rPr>
-                                <w:noProof/>
-                              </w:rPr>
-                              <w:fldChar w:fldCharType="end"/>
-                            </w:r>
-                            <w:bookmarkEnd w:id="159"/>
+                            <w:fldSimple w:instr=" SEQ Table \* ARABIC ">
+                              <w:r>
+                                <w:rPr>
+                                  <w:noProof/>
+                                </w:rPr>
+                                <w:t>1</w:t>
+                              </w:r>
+                            </w:fldSimple>
+                            <w:bookmarkEnd w:id="70"/>
                             <w:r>
                               <w:t>: Conditions for full and partial replanning</w:t>
                             </w:r>
-                            <w:bookmarkEnd w:id="160"/>
-                            <w:bookmarkEnd w:id="161"/>
+                            <w:bookmarkEnd w:id="71"/>
+                            <w:bookmarkEnd w:id="72"/>
                           </w:p>
                         </w:txbxContent>
                       </wps:txbx>
@@ -31220,33 +30492,20 @@
       <w:pPr>
         <w:pStyle w:val="Caption1"/>
       </w:pPr>
-      <w:bookmarkStart w:id="165" w:name="_Ref324361944"/>
-      <w:bookmarkStart w:id="166" w:name="_Toc326694725"/>
+      <w:bookmarkStart w:id="73" w:name="_Ref324361944"/>
+      <w:bookmarkStart w:id="74" w:name="_Toc326694725"/>
       <w:r>
         <w:t xml:space="preserve">Figure </w:t>
       </w:r>
-      <w:r>
-        <w:fldChar w:fldCharType="begin"/>
-      </w:r>
-      <w:r>
-        <w:instrText xml:space="preserve"> SEQ Figure \* ARABIC </w:instrText>
-      </w:r>
-      <w:r>
-        <w:fldChar w:fldCharType="separate"/>
-      </w:r>
-      <w:r>
-        <w:rPr>
-          <w:noProof/>
-        </w:rPr>
-        <w:t>22</w:t>
-      </w:r>
-      <w:r>
-        <w:rPr>
-          <w:noProof/>
-        </w:rPr>
-        <w:fldChar w:fldCharType="end"/>
-      </w:r>
-      <w:bookmarkEnd w:id="165"/>
+      <w:fldSimple w:instr=" SEQ Figure \* ARABIC ">
+        <w:r>
+          <w:rPr>
+            <w:noProof/>
+          </w:rPr>
+          <w:t>22</w:t>
+        </w:r>
+      </w:fldSimple>
+      <w:bookmarkEnd w:id="73"/>
       <w:r>
         <w:t xml:space="preserve">: Special condition leading to full replan: target </w:t>
       </w:r>
@@ -31256,21 +30515,21 @@
       <w:r>
         <w:t xml:space="preserve"> behind the robot</w:t>
       </w:r>
-      <w:bookmarkEnd w:id="166"/>
+      <w:bookmarkEnd w:id="74"/>
     </w:p>
     <w:p>
       <w:pPr>
         <w:pStyle w:val="Heading2"/>
       </w:pPr>
-      <w:bookmarkStart w:id="167" w:name="_Toc324334540"/>
-      <w:bookmarkStart w:id="168" w:name="_Toc324336828"/>
-      <w:bookmarkStart w:id="169" w:name="_Toc324361982"/>
-      <w:bookmarkStart w:id="170" w:name="_Toc324362031"/>
-      <w:bookmarkStart w:id="171" w:name="_Toc326694698"/>
-      <w:bookmarkEnd w:id="167"/>
-      <w:bookmarkEnd w:id="168"/>
-      <w:bookmarkEnd w:id="169"/>
-      <w:bookmarkEnd w:id="170"/>
+      <w:bookmarkStart w:id="75" w:name="_Toc324334540"/>
+      <w:bookmarkStart w:id="76" w:name="_Toc324336828"/>
+      <w:bookmarkStart w:id="77" w:name="_Toc324361982"/>
+      <w:bookmarkStart w:id="78" w:name="_Toc324362031"/>
+      <w:bookmarkStart w:id="79" w:name="_Toc326694698"/>
+      <w:bookmarkEnd w:id="75"/>
+      <w:bookmarkEnd w:id="76"/>
+      <w:bookmarkEnd w:id="77"/>
+      <w:bookmarkEnd w:id="78"/>
       <w:r>
         <w:t xml:space="preserve">Goal </w:t>
       </w:r>
@@ -31280,7 +30539,7 @@
       <w:r>
         <w:t>eneration</w:t>
       </w:r>
-      <w:bookmarkEnd w:id="171"/>
+      <w:bookmarkEnd w:id="79"/>
     </w:p>
     <w:p>
       <w:pPr>
@@ -31559,33 +30818,20 @@
       <w:pPr>
         <w:pStyle w:val="Caption1"/>
       </w:pPr>
-      <w:bookmarkStart w:id="172" w:name="_Ref322951239"/>
-      <w:bookmarkStart w:id="173" w:name="_Toc326694726"/>
+      <w:bookmarkStart w:id="80" w:name="_Ref322951239"/>
+      <w:bookmarkStart w:id="81" w:name="_Toc326694726"/>
       <w:r>
         <w:t xml:space="preserve">Figure </w:t>
       </w:r>
-      <w:r>
-        <w:fldChar w:fldCharType="begin"/>
-      </w:r>
-      <w:r>
-        <w:instrText xml:space="preserve"> SEQ Figure \* ARABIC </w:instrText>
-      </w:r>
-      <w:r>
-        <w:fldChar w:fldCharType="separate"/>
-      </w:r>
-      <w:r>
-        <w:rPr>
-          <w:noProof/>
-        </w:rPr>
-        <w:t>23</w:t>
-      </w:r>
-      <w:r>
-        <w:rPr>
-          <w:noProof/>
-        </w:rPr>
-        <w:fldChar w:fldCharType="end"/>
-      </w:r>
-      <w:bookmarkEnd w:id="172"/>
+      <w:fldSimple w:instr=" SEQ Figure \* ARABIC ">
+        <w:r>
+          <w:rPr>
+            <w:noProof/>
+          </w:rPr>
+          <w:t>23</w:t>
+        </w:r>
+      </w:fldSimple>
+      <w:bookmarkEnd w:id="80"/>
       <w:r>
         <w:t>: Goal constellation</w:t>
       </w:r>
@@ -31604,7 +30850,7 @@
       <w:r>
         <w:t xml:space="preserve"> (grid resolution 1m)</w:t>
       </w:r>
-      <w:bookmarkEnd w:id="173"/>
+      <w:bookmarkEnd w:id="81"/>
     </w:p>
     <w:p/>
     <w:p/>
@@ -31613,12 +30859,12 @@
       <w:pPr>
         <w:pStyle w:val="Heading2"/>
       </w:pPr>
-      <w:bookmarkStart w:id="174" w:name="_Toc326694699"/>
+      <w:bookmarkStart w:id="82" w:name="_Toc326694699"/>
       <w:r>
         <w:lastRenderedPageBreak/>
         <w:t>Benchmarks</w:t>
       </w:r>
-      <w:bookmarkEnd w:id="174"/>
+      <w:bookmarkEnd w:id="82"/>
     </w:p>
     <w:p>
       <w:pPr>
@@ -31746,37 +30992,24 @@
       <w:pPr>
         <w:pStyle w:val="Caption1"/>
       </w:pPr>
-      <w:bookmarkStart w:id="175" w:name="_Ref325398678"/>
-      <w:bookmarkStart w:id="176" w:name="_Toc326694727"/>
+      <w:bookmarkStart w:id="83" w:name="_Ref325398678"/>
+      <w:bookmarkStart w:id="84" w:name="_Toc326694727"/>
       <w:r>
         <w:t xml:space="preserve">Figure </w:t>
       </w:r>
-      <w:r>
-        <w:fldChar w:fldCharType="begin"/>
-      </w:r>
-      <w:r>
-        <w:instrText xml:space="preserve"> SEQ Figure \* ARABIC </w:instrText>
-      </w:r>
-      <w:r>
-        <w:fldChar w:fldCharType="separate"/>
-      </w:r>
-      <w:r>
-        <w:rPr>
-          <w:noProof/>
-        </w:rPr>
-        <w:t>24</w:t>
-      </w:r>
-      <w:r>
-        <w:rPr>
-          <w:noProof/>
-        </w:rPr>
-        <w:fldChar w:fldCharType="end"/>
-      </w:r>
-      <w:bookmarkEnd w:id="175"/>
+      <w:fldSimple w:instr=" SEQ Figure \* ARABIC ">
+        <w:r>
+          <w:rPr>
+            <w:noProof/>
+          </w:rPr>
+          <w:t>24</w:t>
+        </w:r>
+      </w:fldSimple>
+      <w:bookmarkEnd w:id="83"/>
       <w:r>
         <w:t>: Planning benchmark in obstruction-free setting</w:t>
       </w:r>
-      <w:bookmarkEnd w:id="176"/>
+      <w:bookmarkEnd w:id="84"/>
     </w:p>
     <w:p/>
     <w:p>
@@ -32034,40 +31267,27 @@
       <w:pPr>
         <w:pStyle w:val="Caption1"/>
       </w:pPr>
-      <w:bookmarkStart w:id="177" w:name="_Ref325399670"/>
-      <w:bookmarkStart w:id="178" w:name="_Toc326694728"/>
+      <w:bookmarkStart w:id="85" w:name="_Ref325399670"/>
+      <w:bookmarkStart w:id="86" w:name="_Toc326694728"/>
       <w:r>
         <w:t xml:space="preserve">Figure </w:t>
       </w:r>
-      <w:r>
-        <w:fldChar w:fldCharType="begin"/>
-      </w:r>
-      <w:r>
-        <w:instrText xml:space="preserve"> SEQ Figure \* ARABIC </w:instrText>
-      </w:r>
-      <w:r>
-        <w:fldChar w:fldCharType="separate"/>
-      </w:r>
-      <w:r>
-        <w:rPr>
-          <w:noProof/>
-        </w:rPr>
-        <w:t>25</w:t>
-      </w:r>
-      <w:r>
-        <w:rPr>
-          <w:noProof/>
-        </w:rPr>
-        <w:fldChar w:fldCharType="end"/>
-      </w:r>
-      <w:bookmarkEnd w:id="177"/>
+      <w:fldSimple w:instr=" SEQ Figure \* ARABIC ">
+        <w:r>
+          <w:rPr>
+            <w:noProof/>
+          </w:rPr>
+          <w:t>25</w:t>
+        </w:r>
+      </w:fldSimple>
+      <w:bookmarkEnd w:id="85"/>
       <w:r>
         <w:t xml:space="preserve">: Path taken by Harlie to avoid </w:t>
       </w:r>
       <w:r>
         <w:t>box (grid size 1m.)  Note that only front face of box is visible.</w:t>
       </w:r>
-      <w:bookmarkEnd w:id="178"/>
+      <w:bookmarkEnd w:id="86"/>
     </w:p>
     <w:p>
       <w:pPr>
@@ -32135,37 +31355,24 @@
       <w:pPr>
         <w:pStyle w:val="Caption1"/>
       </w:pPr>
-      <w:bookmarkStart w:id="179" w:name="_Ref325399841"/>
-      <w:bookmarkStart w:id="180" w:name="_Toc326694729"/>
+      <w:bookmarkStart w:id="87" w:name="_Ref325399841"/>
+      <w:bookmarkStart w:id="88" w:name="_Toc326694729"/>
       <w:r>
         <w:t xml:space="preserve">Figure </w:t>
       </w:r>
-      <w:r>
-        <w:fldChar w:fldCharType="begin"/>
-      </w:r>
-      <w:r>
-        <w:instrText xml:space="preserve"> SEQ Figure \* ARABIC </w:instrText>
-      </w:r>
-      <w:r>
-        <w:fldChar w:fldCharType="separate"/>
-      </w:r>
-      <w:r>
-        <w:rPr>
-          <w:noProof/>
-        </w:rPr>
-        <w:t>26</w:t>
-      </w:r>
-      <w:r>
-        <w:rPr>
-          <w:noProof/>
-        </w:rPr>
-        <w:fldChar w:fldCharType="end"/>
-      </w:r>
-      <w:bookmarkEnd w:id="179"/>
+      <w:fldSimple w:instr=" SEQ Figure \* ARABIC ">
+        <w:r>
+          <w:rPr>
+            <w:noProof/>
+          </w:rPr>
+          <w:t>26</w:t>
+        </w:r>
+      </w:fldSimple>
+      <w:bookmarkEnd w:id="87"/>
       <w:r>
         <w:t>: Planning benchmark in dynamic replanning scenario</w:t>
       </w:r>
-      <w:bookmarkEnd w:id="180"/>
+      <w:bookmarkEnd w:id="88"/>
     </w:p>
     <w:p>
       <w:pPr>
@@ -32382,33 +31589,20 @@
         <w:pStyle w:val="Caption1"/>
         <w:spacing w:before="0"/>
       </w:pPr>
-      <w:bookmarkStart w:id="181" w:name="_Ref325555566"/>
-      <w:bookmarkStart w:id="182" w:name="_Toc326694730"/>
+      <w:bookmarkStart w:id="89" w:name="_Ref325555566"/>
+      <w:bookmarkStart w:id="90" w:name="_Toc326694730"/>
       <w:r>
         <w:t xml:space="preserve">Figure </w:t>
       </w:r>
-      <w:r>
-        <w:fldChar w:fldCharType="begin"/>
-      </w:r>
-      <w:r>
-        <w:instrText xml:space="preserve"> SEQ Figure \* ARABIC </w:instrText>
-      </w:r>
-      <w:r>
-        <w:fldChar w:fldCharType="separate"/>
-      </w:r>
-      <w:r>
-        <w:rPr>
-          <w:noProof/>
-        </w:rPr>
-        <w:t>27</w:t>
-      </w:r>
-      <w:r>
-        <w:rPr>
-          <w:noProof/>
-        </w:rPr>
-        <w:fldChar w:fldCharType="end"/>
-      </w:r>
-      <w:bookmarkEnd w:id="181"/>
+      <w:fldSimple w:instr=" SEQ Figure \* ARABIC ">
+        <w:r>
+          <w:rPr>
+            <w:noProof/>
+          </w:rPr>
+          <w:t>27</w:t>
+        </w:r>
+      </w:fldSimple>
+      <w:bookmarkEnd w:id="89"/>
       <w:r>
         <w:t xml:space="preserve">: Path taken by Harlie (blue) and </w:t>
       </w:r>
@@ -32450,7 +31644,7 @@
       <w:r>
         <w:t>and black indicate obstacles.</w:t>
       </w:r>
-      <w:bookmarkEnd w:id="182"/>
+      <w:bookmarkEnd w:id="90"/>
     </w:p>
     <w:p>
       <w:pPr>
@@ -32518,32 +31712,19 @@
       <w:pPr>
         <w:pStyle w:val="Caption1"/>
       </w:pPr>
-      <w:bookmarkStart w:id="183" w:name="_Ref325626769"/>
+      <w:bookmarkStart w:id="91" w:name="_Ref325626769"/>
       <w:r>
         <w:t xml:space="preserve">Figure </w:t>
       </w:r>
-      <w:r>
-        <w:fldChar w:fldCharType="begin"/>
-      </w:r>
-      <w:r>
-        <w:instrText xml:space="preserve"> SEQ Figure \* ARABIC </w:instrText>
-      </w:r>
-      <w:r>
-        <w:fldChar w:fldCharType="separate"/>
-      </w:r>
-      <w:r>
-        <w:rPr>
-          <w:noProof/>
-        </w:rPr>
-        <w:t>28</w:t>
-      </w:r>
-      <w:r>
-        <w:rPr>
-          <w:noProof/>
-        </w:rPr>
-        <w:fldChar w:fldCharType="end"/>
-      </w:r>
-      <w:bookmarkEnd w:id="183"/>
+      <w:fldSimple w:instr=" SEQ Figure \* ARABIC ">
+        <w:r>
+          <w:rPr>
+            <w:noProof/>
+          </w:rPr>
+          <w:t>28</w:t>
+        </w:r>
+      </w:fldSimple>
+      <w:bookmarkEnd w:id="91"/>
       <w:r>
         <w:t>:</w:t>
       </w:r>
@@ -32584,12 +31765,12 @@
       <w:pPr>
         <w:pStyle w:val="Heading1"/>
       </w:pPr>
-      <w:bookmarkStart w:id="184" w:name="_Toc326694700"/>
+      <w:bookmarkStart w:id="92" w:name="_Toc326694700"/>
       <w:r>
         <w:lastRenderedPageBreak/>
         <w:t>Conclusions</w:t>
       </w:r>
-      <w:bookmarkEnd w:id="184"/>
+      <w:bookmarkEnd w:id="92"/>
     </w:p>
     <w:p>
       <w:pPr>
@@ -32673,11 +31854,11 @@
       <w:pPr>
         <w:pStyle w:val="Heading2"/>
       </w:pPr>
-      <w:bookmarkStart w:id="185" w:name="_Toc326694701"/>
+      <w:bookmarkStart w:id="93" w:name="_Toc326694701"/>
       <w:r>
         <w:t>Summary of Accomplishments</w:t>
       </w:r>
-      <w:bookmarkEnd w:id="185"/>
+      <w:bookmarkEnd w:id="93"/>
     </w:p>
     <w:p>
       <w:pPr>
@@ -33021,11 +32202,11 @@
       <w:pPr>
         <w:pStyle w:val="Heading2"/>
       </w:pPr>
-      <w:bookmarkStart w:id="186" w:name="_Toc326694702"/>
+      <w:bookmarkStart w:id="94" w:name="_Toc326694702"/>
       <w:r>
         <w:t>Future Work</w:t>
       </w:r>
-      <w:bookmarkEnd w:id="186"/>
+      <w:bookmarkEnd w:id="94"/>
     </w:p>
     <w:p>
       <w:pPr>
@@ -35357,7 +34538,7 @@
           <w:rPr>
             <w:noProof/>
           </w:rPr>
-          <w:t>2</w:t>
+          <w:t>ii</w:t>
         </w:r>
         <w:r>
           <w:rPr>
@@ -39511,7 +38692,7 @@
 </file>
 
 <file path=customXml/itemProps1.xml><?xml version="1.0" encoding="utf-8"?>
-<ds:datastoreItem xmlns:ds="http://schemas.openxmlformats.org/officeDocument/2006/customXml" ds:itemID="{4535AF05-20E1-4989-A3EB-A1E95448CBCF}">
+<ds:datastoreItem xmlns:ds="http://schemas.openxmlformats.org/officeDocument/2006/customXml" ds:itemID="{609F8BB0-2068-4F81-90CA-B7BD1C556FFA}">
   <ds:schemaRefs>
     <ds:schemaRef ds:uri="http://schemas.openxmlformats.org/officeDocument/2006/bibliography"/>
   </ds:schemaRefs>

</xml_diff>